<commit_message>
✨feature: 'Change pdf finops'
</commit_message>
<xml_diff>
--- a/docs/examples/files/bootcamp-devsecops.docx
+++ b/docs/examples/files/bootcamp-devsecops.docx
@@ -314,6 +314,19 @@
         <w:rPr>
           <w:rStyle w:val="Textoennegrita"/>
           <w:rFonts w:ascii="Arial" w:hAnsi="Arial" w:cs="Arial"/>
+          <w:sz w:val="24"/>
+          <w:szCs w:val="24"/>
+          <w:highlight w:val="yellow"/>
+        </w:rPr>
+      </w:pPr>
+    </w:p>
+    <w:p>
+      <w:pPr>
+        <w:spacing w:after="0"/>
+        <w:jc w:val="both"/>
+        <w:rPr>
+          <w:rStyle w:val="Textoennegrita"/>
+          <w:rFonts w:ascii="Arial" w:hAnsi="Arial" w:cs="Arial"/>
           <w:sz w:val="28"/>
           <w:szCs w:val="28"/>
           <w:highlight w:val="yellow"/>
@@ -340,19 +353,45 @@
         <w:rPr>
           <w:rStyle w:val="Textoennegrita"/>
           <w:rFonts w:ascii="Arial" w:hAnsi="Arial" w:cs="Arial"/>
-          <w:sz w:val="24"/>
-          <w:szCs w:val="24"/>
-          <w:highlight w:val="yellow"/>
-        </w:rPr>
-      </w:pPr>
-      <w:r>
-        <w:rPr>
-          <w:rStyle w:val="Textoennegrita"/>
-          <w:rFonts w:ascii="Arial" w:hAnsi="Arial" w:cs="Arial"/>
           <w:sz w:val="32"/>
           <w:szCs w:val="32"/>
           <w:highlight w:val="yellow"/>
         </w:rPr>
+      </w:pPr>
+    </w:p>
+    <w:p>
+      <w:pPr>
+        <w:spacing w:after="0"/>
+        <w:jc w:val="both"/>
+        <w:rPr>
+          <w:rStyle w:val="Textoennegrita"/>
+          <w:rFonts w:ascii="Arial" w:hAnsi="Arial" w:cs="Arial"/>
+          <w:sz w:val="32"/>
+          <w:szCs w:val="32"/>
+          <w:highlight w:val="yellow"/>
+        </w:rPr>
+      </w:pPr>
+    </w:p>
+    <w:p>
+      <w:pPr>
+        <w:spacing w:after="0"/>
+        <w:jc w:val="both"/>
+        <w:rPr>
+          <w:rStyle w:val="Textoennegrita"/>
+          <w:rFonts w:ascii="Arial" w:hAnsi="Arial" w:cs="Arial"/>
+          <w:sz w:val="24"/>
+          <w:szCs w:val="24"/>
+          <w:highlight w:val="yellow"/>
+        </w:rPr>
+      </w:pPr>
+      <w:r>
+        <w:rPr>
+          <w:rStyle w:val="Textoennegrita"/>
+          <w:rFonts w:ascii="Arial" w:hAnsi="Arial" w:cs="Arial"/>
+          <w:sz w:val="32"/>
+          <w:szCs w:val="32"/>
+          <w:highlight w:val="yellow"/>
+        </w:rPr>
         <w:t>Itinerario</w:t>
       </w:r>
       <w:r>
@@ -381,7 +420,7 @@
     </w:p>
     <w:tbl>
       <w:tblPr>
-        <w:tblpPr w:leftFromText="141" w:rightFromText="141" w:vertAnchor="page" w:horzAnchor="margin" w:tblpXSpec="center" w:tblpY="2984"/>
+        <w:tblpPr w:leftFromText="141" w:rightFromText="141" w:vertAnchor="page" w:horzAnchor="margin" w:tblpXSpec="center" w:tblpY="4218"/>
         <w:tblW w:w="6516" w:type="dxa"/>
         <w:tblCellMar>
           <w:left w:w="70" w:type="dxa"/>
@@ -2042,20 +2081,6 @@
           <w:bCs/>
           <w:sz w:val="36"/>
           <w:szCs w:val="36"/>
-          <w:highlight w:val="yellow"/>
-        </w:rPr>
-      </w:pPr>
-    </w:p>
-    <w:p>
-      <w:pPr>
-        <w:spacing w:after="0"/>
-        <w:jc w:val="both"/>
-        <w:rPr>
-          <w:rFonts w:ascii="Arial" w:hAnsi="Arial" w:cs="Arial"/>
-          <w:b/>
-          <w:bCs/>
-          <w:sz w:val="36"/>
-          <w:szCs w:val="36"/>
         </w:rPr>
       </w:pPr>
       <w:r>
@@ -2299,6 +2324,17 @@
     </w:p>
     <w:p>
       <w:pPr>
+        <w:spacing w:after="0"/>
+        <w:jc w:val="both"/>
+        <w:rPr>
+          <w:rFonts w:ascii="Arial" w:hAnsi="Arial" w:cs="Arial"/>
+          <w:sz w:val="24"/>
+          <w:szCs w:val="24"/>
+        </w:rPr>
+      </w:pPr>
+    </w:p>
+    <w:p>
+      <w:pPr>
         <w:pStyle w:val="Prrafodelista"/>
         <w:numPr>
           <w:ilvl w:val="0"/>
@@ -2364,6 +2400,401 @@
           <w:bCs w:val="0"/>
           <w:sz w:val="24"/>
           <w:szCs w:val="24"/>
+        </w:rPr>
+      </w:pPr>
+    </w:p>
+    <w:p>
+      <w:pPr>
+        <w:spacing w:after="0"/>
+        <w:jc w:val="both"/>
+        <w:rPr>
+          <w:rStyle w:val="Textoennegrita"/>
+          <w:rFonts w:ascii="Arial" w:hAnsi="Arial" w:cs="Arial"/>
+          <w:sz w:val="36"/>
+          <w:szCs w:val="36"/>
+        </w:rPr>
+      </w:pPr>
+      <w:r>
+        <w:rPr>
+          <w:rStyle w:val="Textoennegrita"/>
+          <w:rFonts w:ascii="Arial" w:hAnsi="Arial" w:cs="Arial"/>
+          <w:sz w:val="36"/>
+          <w:szCs w:val="36"/>
+          <w:highlight w:val="yellow"/>
+        </w:rPr>
+        <w:t>Herramientas A</w:t>
+      </w:r>
+      <w:r>
+        <w:rPr>
+          <w:rStyle w:val="Textoennegrita"/>
+          <w:rFonts w:ascii="Arial" w:hAnsi="Arial" w:cs="Arial"/>
+          <w:sz w:val="36"/>
+          <w:szCs w:val="36"/>
+          <w:highlight w:val="yellow"/>
+        </w:rPr>
+        <w:t>WS.</w:t>
+      </w:r>
+    </w:p>
+    <w:p>
+      <w:pPr>
+        <w:spacing w:after="0"/>
+        <w:jc w:val="both"/>
+        <w:rPr>
+          <w:rStyle w:val="Textoennegrita"/>
+          <w:rFonts w:ascii="Arial" w:hAnsi="Arial" w:cs="Arial"/>
+          <w:sz w:val="36"/>
+          <w:szCs w:val="36"/>
+        </w:rPr>
+      </w:pPr>
+    </w:p>
+    <w:p>
+      <w:pPr>
+        <w:spacing w:after="0"/>
+        <w:jc w:val="both"/>
+        <w:rPr>
+          <w:rStyle w:val="Textoennegrita"/>
+          <w:rFonts w:ascii="Arial" w:hAnsi="Arial" w:cs="Arial"/>
+          <w:sz w:val="32"/>
+          <w:szCs w:val="32"/>
+        </w:rPr>
+      </w:pPr>
+      <w:r>
+        <w:rPr>
+          <w:rStyle w:val="Textoennegrita"/>
+          <w:rFonts w:ascii="Arial" w:hAnsi="Arial" w:cs="Arial"/>
+          <w:sz w:val="32"/>
+          <w:szCs w:val="32"/>
+          <w:highlight w:val="yellow"/>
+        </w:rPr>
+        <w:t>FinOps</w:t>
+      </w:r>
+      <w:r>
+        <w:rPr>
+          <w:rStyle w:val="Textoennegrita"/>
+          <w:rFonts w:ascii="Arial" w:hAnsi="Arial" w:cs="Arial"/>
+          <w:sz w:val="32"/>
+          <w:szCs w:val="32"/>
+          <w:highlight w:val="yellow"/>
+        </w:rPr>
+        <w:t>.</w:t>
+      </w:r>
+    </w:p>
+    <w:p>
+      <w:pPr>
+        <w:spacing w:after="0"/>
+        <w:jc w:val="both"/>
+        <w:rPr>
+          <w:rStyle w:val="Textoennegrita"/>
+          <w:rFonts w:ascii="Arial" w:hAnsi="Arial" w:cs="Arial"/>
+          <w:sz w:val="36"/>
+          <w:szCs w:val="36"/>
+        </w:rPr>
+      </w:pPr>
+    </w:p>
+    <w:p>
+      <w:pPr>
+        <w:pStyle w:val="Prrafodelista"/>
+        <w:numPr>
+          <w:ilvl w:val="0"/>
+          <w:numId w:val="19"/>
+        </w:numPr>
+        <w:spacing w:after="0"/>
+        <w:jc w:val="both"/>
+        <w:rPr>
+          <w:rStyle w:val="Textoennegrita"/>
+          <w:rFonts w:ascii="Arial" w:hAnsi="Arial" w:cs="Arial"/>
+          <w:b w:val="0"/>
+          <w:bCs w:val="0"/>
+          <w:sz w:val="24"/>
+          <w:szCs w:val="24"/>
+        </w:rPr>
+      </w:pPr>
+      <w:r>
+        <w:rPr>
+          <w:rStyle w:val="Textoennegrita"/>
+          <w:rFonts w:ascii="Arial" w:hAnsi="Arial" w:cs="Arial"/>
+          <w:sz w:val="24"/>
+          <w:szCs w:val="24"/>
+        </w:rPr>
+        <w:t>AWS Pricing Calculator</w:t>
+      </w:r>
+      <w:r>
+        <w:rPr>
+          <w:rStyle w:val="Textoennegrita"/>
+          <w:rFonts w:ascii="Arial" w:hAnsi="Arial" w:cs="Arial"/>
+          <w:b w:val="0"/>
+          <w:bCs w:val="0"/>
+          <w:sz w:val="24"/>
+          <w:szCs w:val="24"/>
+        </w:rPr>
+        <w:t>:</w:t>
+      </w:r>
+      <w:r>
+        <w:rPr>
+          <w:rStyle w:val="Textoennegrita"/>
+          <w:rFonts w:ascii="Arial" w:hAnsi="Arial" w:cs="Arial"/>
+          <w:b w:val="0"/>
+          <w:bCs w:val="0"/>
+          <w:sz w:val="24"/>
+          <w:szCs w:val="24"/>
+        </w:rPr>
+        <w:t xml:space="preserve"> </w:t>
+      </w:r>
+      <w:r>
+        <w:rPr>
+          <w:rStyle w:val="Textoennegrita"/>
+          <w:rFonts w:ascii="Arial" w:hAnsi="Arial" w:cs="Arial"/>
+          <w:b w:val="0"/>
+          <w:bCs w:val="0"/>
+          <w:sz w:val="24"/>
+          <w:szCs w:val="24"/>
+        </w:rPr>
+        <w:t>S</w:t>
+      </w:r>
+      <w:r>
+        <w:rPr>
+          <w:rStyle w:val="Textoennegrita"/>
+          <w:rFonts w:ascii="Arial" w:hAnsi="Arial" w:cs="Arial"/>
+          <w:b w:val="0"/>
+          <w:bCs w:val="0"/>
+          <w:sz w:val="24"/>
+          <w:szCs w:val="24"/>
+        </w:rPr>
+        <w:t>imula los costos esperados antes de crear recursos.</w:t>
+      </w:r>
+    </w:p>
+    <w:p>
+      <w:pPr>
+        <w:pStyle w:val="Prrafodelista"/>
+        <w:numPr>
+          <w:ilvl w:val="0"/>
+          <w:numId w:val="19"/>
+        </w:numPr>
+        <w:spacing w:after="0"/>
+        <w:jc w:val="both"/>
+        <w:rPr>
+          <w:rStyle w:val="Textoennegrita"/>
+          <w:rFonts w:ascii="Arial" w:hAnsi="Arial" w:cs="Arial"/>
+          <w:b w:val="0"/>
+          <w:bCs w:val="0"/>
+          <w:sz w:val="24"/>
+          <w:szCs w:val="24"/>
+        </w:rPr>
+      </w:pPr>
+    </w:p>
+    <w:p>
+      <w:pPr>
+        <w:spacing w:after="0"/>
+        <w:jc w:val="both"/>
+        <w:rPr>
+          <w:rStyle w:val="Textoennegrita"/>
+          <w:rFonts w:ascii="Arial" w:hAnsi="Arial" w:cs="Arial"/>
+          <w:sz w:val="36"/>
+          <w:szCs w:val="36"/>
+        </w:rPr>
+      </w:pPr>
+    </w:p>
+    <w:p>
+      <w:pPr>
+        <w:spacing w:after="0"/>
+        <w:jc w:val="both"/>
+        <w:rPr>
+          <w:rStyle w:val="Textoennegrita"/>
+          <w:rFonts w:ascii="Arial" w:hAnsi="Arial" w:cs="Arial"/>
+          <w:sz w:val="36"/>
+          <w:szCs w:val="36"/>
+        </w:rPr>
+      </w:pPr>
+    </w:p>
+    <w:p>
+      <w:pPr>
+        <w:spacing w:after="0"/>
+        <w:jc w:val="both"/>
+        <w:rPr>
+          <w:rStyle w:val="Textoennegrita"/>
+          <w:rFonts w:ascii="Arial" w:hAnsi="Arial" w:cs="Arial"/>
+          <w:sz w:val="36"/>
+          <w:szCs w:val="36"/>
+        </w:rPr>
+      </w:pPr>
+    </w:p>
+    <w:p>
+      <w:pPr>
+        <w:spacing w:after="0"/>
+        <w:jc w:val="both"/>
+        <w:rPr>
+          <w:rStyle w:val="Textoennegrita"/>
+          <w:rFonts w:ascii="Arial" w:hAnsi="Arial" w:cs="Arial"/>
+          <w:sz w:val="36"/>
+          <w:szCs w:val="36"/>
+        </w:rPr>
+      </w:pPr>
+    </w:p>
+    <w:p>
+      <w:pPr>
+        <w:spacing w:after="0"/>
+        <w:jc w:val="both"/>
+        <w:rPr>
+          <w:rStyle w:val="Textoennegrita"/>
+          <w:rFonts w:ascii="Arial" w:hAnsi="Arial" w:cs="Arial"/>
+          <w:sz w:val="36"/>
+          <w:szCs w:val="36"/>
+        </w:rPr>
+      </w:pPr>
+    </w:p>
+    <w:p>
+      <w:pPr>
+        <w:spacing w:after="0"/>
+        <w:jc w:val="both"/>
+        <w:rPr>
+          <w:rStyle w:val="Textoennegrita"/>
+          <w:rFonts w:ascii="Arial" w:hAnsi="Arial" w:cs="Arial"/>
+          <w:sz w:val="36"/>
+          <w:szCs w:val="36"/>
+        </w:rPr>
+      </w:pPr>
+    </w:p>
+    <w:p>
+      <w:pPr>
+        <w:spacing w:after="0"/>
+        <w:jc w:val="both"/>
+        <w:rPr>
+          <w:rStyle w:val="Textoennegrita"/>
+          <w:rFonts w:ascii="Arial" w:hAnsi="Arial" w:cs="Arial"/>
+          <w:sz w:val="36"/>
+          <w:szCs w:val="36"/>
+        </w:rPr>
+      </w:pPr>
+    </w:p>
+    <w:p>
+      <w:pPr>
+        <w:spacing w:after="0"/>
+        <w:jc w:val="both"/>
+        <w:rPr>
+          <w:rStyle w:val="Textoennegrita"/>
+          <w:rFonts w:ascii="Arial" w:hAnsi="Arial" w:cs="Arial"/>
+          <w:sz w:val="36"/>
+          <w:szCs w:val="36"/>
+        </w:rPr>
+      </w:pPr>
+    </w:p>
+    <w:p>
+      <w:pPr>
+        <w:spacing w:after="0"/>
+        <w:jc w:val="both"/>
+        <w:rPr>
+          <w:rStyle w:val="Textoennegrita"/>
+          <w:rFonts w:ascii="Arial" w:hAnsi="Arial" w:cs="Arial"/>
+          <w:sz w:val="36"/>
+          <w:szCs w:val="36"/>
+        </w:rPr>
+      </w:pPr>
+    </w:p>
+    <w:p>
+      <w:pPr>
+        <w:spacing w:after="0"/>
+        <w:jc w:val="both"/>
+        <w:rPr>
+          <w:rStyle w:val="Textoennegrita"/>
+          <w:rFonts w:ascii="Arial" w:hAnsi="Arial" w:cs="Arial"/>
+          <w:sz w:val="36"/>
+          <w:szCs w:val="36"/>
+        </w:rPr>
+      </w:pPr>
+    </w:p>
+    <w:p>
+      <w:pPr>
+        <w:spacing w:after="0"/>
+        <w:jc w:val="both"/>
+        <w:rPr>
+          <w:rStyle w:val="Textoennegrita"/>
+          <w:rFonts w:ascii="Arial" w:hAnsi="Arial" w:cs="Arial"/>
+          <w:sz w:val="36"/>
+          <w:szCs w:val="36"/>
+        </w:rPr>
+      </w:pPr>
+    </w:p>
+    <w:p>
+      <w:pPr>
+        <w:spacing w:after="0"/>
+        <w:jc w:val="both"/>
+        <w:rPr>
+          <w:rStyle w:val="Textoennegrita"/>
+          <w:rFonts w:ascii="Arial" w:hAnsi="Arial" w:cs="Arial"/>
+          <w:sz w:val="36"/>
+          <w:szCs w:val="36"/>
+        </w:rPr>
+      </w:pPr>
+    </w:p>
+    <w:p>
+      <w:pPr>
+        <w:spacing w:after="0"/>
+        <w:jc w:val="both"/>
+        <w:rPr>
+          <w:rStyle w:val="Textoennegrita"/>
+          <w:rFonts w:ascii="Arial" w:hAnsi="Arial" w:cs="Arial"/>
+          <w:sz w:val="36"/>
+          <w:szCs w:val="36"/>
+        </w:rPr>
+      </w:pPr>
+    </w:p>
+    <w:p>
+      <w:pPr>
+        <w:spacing w:after="0"/>
+        <w:jc w:val="both"/>
+        <w:rPr>
+          <w:rStyle w:val="Textoennegrita"/>
+          <w:rFonts w:ascii="Arial" w:hAnsi="Arial" w:cs="Arial"/>
+          <w:sz w:val="36"/>
+          <w:szCs w:val="36"/>
+        </w:rPr>
+      </w:pPr>
+    </w:p>
+    <w:p>
+      <w:pPr>
+        <w:spacing w:after="0"/>
+        <w:jc w:val="both"/>
+        <w:rPr>
+          <w:rStyle w:val="Textoennegrita"/>
+          <w:rFonts w:ascii="Arial" w:hAnsi="Arial" w:cs="Arial"/>
+          <w:sz w:val="36"/>
+          <w:szCs w:val="36"/>
+        </w:rPr>
+      </w:pPr>
+    </w:p>
+    <w:p>
+      <w:pPr>
+        <w:spacing w:after="0"/>
+        <w:jc w:val="both"/>
+        <w:rPr>
+          <w:rStyle w:val="Textoennegrita"/>
+          <w:rFonts w:ascii="Arial" w:hAnsi="Arial" w:cs="Arial"/>
+          <w:sz w:val="36"/>
+          <w:szCs w:val="36"/>
+        </w:rPr>
+      </w:pPr>
+    </w:p>
+    <w:p>
+      <w:pPr>
+        <w:spacing w:after="0"/>
+        <w:jc w:val="both"/>
+        <w:rPr>
+          <w:rStyle w:val="Textoennegrita"/>
+          <w:rFonts w:ascii="Arial" w:hAnsi="Arial" w:cs="Arial"/>
+          <w:sz w:val="36"/>
+          <w:szCs w:val="36"/>
+        </w:rPr>
+      </w:pPr>
+    </w:p>
+    <w:p>
+      <w:pPr>
+        <w:spacing w:after="0"/>
+        <w:jc w:val="both"/>
+        <w:rPr>
+          <w:rStyle w:val="Textoennegrita"/>
+          <w:rFonts w:ascii="Arial" w:hAnsi="Arial" w:cs="Arial"/>
+          <w:sz w:val="36"/>
+          <w:szCs w:val="36"/>
         </w:rPr>
       </w:pPr>
     </w:p>
@@ -2484,32 +2915,6 @@
         <w:spacing w:after="0"/>
         <w:jc w:val="both"/>
         <w:rPr>
-          <w:rStyle w:val="Textoennegrita"/>
-          <w:rFonts w:ascii="Arial" w:hAnsi="Arial" w:cs="Arial"/>
-          <w:sz w:val="32"/>
-          <w:szCs w:val="32"/>
-          <w:highlight w:val="yellow"/>
-        </w:rPr>
-      </w:pPr>
-    </w:p>
-    <w:p>
-      <w:pPr>
-        <w:spacing w:after="0"/>
-        <w:jc w:val="both"/>
-        <w:rPr>
-          <w:rStyle w:val="Textoennegrita"/>
-          <w:rFonts w:ascii="Arial" w:hAnsi="Arial" w:cs="Arial"/>
-          <w:sz w:val="32"/>
-          <w:szCs w:val="32"/>
-          <w:highlight w:val="yellow"/>
-        </w:rPr>
-      </w:pPr>
-    </w:p>
-    <w:p>
-      <w:pPr>
-        <w:spacing w:after="0"/>
-        <w:jc w:val="both"/>
-        <w:rPr>
           <w:rFonts w:ascii="Arial" w:hAnsi="Arial" w:cs="Arial"/>
           <w:b/>
           <w:bCs/>
@@ -2524,9 +2929,6 @@
         <w:spacing w:after="0"/>
         <w:jc w:val="both"/>
         <w:rPr>
-          <w:rFonts w:ascii="Arial" w:hAnsi="Arial" w:cs="Arial"/>
-          <w:b/>
-          <w:bCs/>
           <w:sz w:val="28"/>
           <w:szCs w:val="28"/>
           <w:highlight w:val="yellow"/>
@@ -2538,9 +2940,6 @@
         <w:spacing w:after="0"/>
         <w:jc w:val="both"/>
         <w:rPr>
-          <w:rFonts w:ascii="Arial" w:hAnsi="Arial" w:cs="Arial"/>
-          <w:b/>
-          <w:bCs/>
           <w:sz w:val="28"/>
           <w:szCs w:val="28"/>
           <w:highlight w:val="yellow"/>
@@ -2552,9 +2951,6 @@
         <w:spacing w:after="0"/>
         <w:jc w:val="both"/>
         <w:rPr>
-          <w:rFonts w:ascii="Arial" w:hAnsi="Arial" w:cs="Arial"/>
-          <w:b/>
-          <w:bCs/>
           <w:sz w:val="28"/>
           <w:szCs w:val="28"/>
           <w:highlight w:val="yellow"/>
@@ -2566,9 +2962,72 @@
         <w:spacing w:after="0"/>
         <w:jc w:val="both"/>
         <w:rPr>
-          <w:rFonts w:ascii="Arial" w:hAnsi="Arial" w:cs="Arial"/>
-          <w:b/>
-          <w:bCs/>
+          <w:sz w:val="28"/>
+          <w:szCs w:val="28"/>
+          <w:highlight w:val="yellow"/>
+        </w:rPr>
+      </w:pPr>
+    </w:p>
+    <w:p>
+      <w:pPr>
+        <w:spacing w:after="0"/>
+        <w:jc w:val="both"/>
+        <w:rPr>
+          <w:sz w:val="28"/>
+          <w:szCs w:val="28"/>
+          <w:highlight w:val="yellow"/>
+        </w:rPr>
+      </w:pPr>
+    </w:p>
+    <w:p>
+      <w:pPr>
+        <w:spacing w:after="0"/>
+        <w:jc w:val="both"/>
+        <w:rPr>
+          <w:sz w:val="28"/>
+          <w:szCs w:val="28"/>
+          <w:highlight w:val="yellow"/>
+        </w:rPr>
+      </w:pPr>
+    </w:p>
+    <w:p>
+      <w:pPr>
+        <w:spacing w:after="0"/>
+        <w:jc w:val="both"/>
+        <w:rPr>
+          <w:sz w:val="28"/>
+          <w:szCs w:val="28"/>
+          <w:highlight w:val="yellow"/>
+        </w:rPr>
+      </w:pPr>
+    </w:p>
+    <w:p>
+      <w:pPr>
+        <w:spacing w:after="0"/>
+        <w:jc w:val="both"/>
+        <w:rPr>
+          <w:sz w:val="28"/>
+          <w:szCs w:val="28"/>
+          <w:highlight w:val="yellow"/>
+        </w:rPr>
+      </w:pPr>
+    </w:p>
+    <w:p>
+      <w:pPr>
+        <w:spacing w:after="0"/>
+        <w:jc w:val="both"/>
+        <w:rPr>
+          <w:sz w:val="28"/>
+          <w:szCs w:val="28"/>
+          <w:highlight w:val="yellow"/>
+        </w:rPr>
+      </w:pPr>
+    </w:p>
+    <w:p>
+      <w:pPr>
+        <w:spacing w:after="0"/>
+        <w:jc w:val="both"/>
+        <w:rPr>
           <w:sz w:val="28"/>
           <w:szCs w:val="28"/>
           <w:highlight w:val="yellow"/>
@@ -3039,9 +3498,20 @@
         </w:rPr>
       </w:pPr>
     </w:p>
+    <w:p>
+      <w:pPr>
+        <w:pStyle w:val="Prrafodelista"/>
+        <w:rPr>
+          <w:rFonts w:ascii="Arial" w:eastAsia="Times New Roman" w:hAnsi="Arial" w:cs="Arial"/>
+          <w:sz w:val="24"/>
+          <w:szCs w:val="24"/>
+          <w:lang w:eastAsia="es-CO"/>
+        </w:rPr>
+      </w:pPr>
+    </w:p>
     <w:tbl>
       <w:tblPr>
-        <w:tblpPr w:leftFromText="141" w:rightFromText="141" w:vertAnchor="page" w:horzAnchor="page" w:tblpX="4458" w:tblpY="9858"/>
+        <w:tblpPr w:leftFromText="141" w:rightFromText="141" w:vertAnchor="page" w:horzAnchor="page" w:tblpX="4732" w:tblpY="10150"/>
         <w:tblW w:w="4190" w:type="dxa"/>
         <w:tblLayout w:type="fixed"/>
         <w:tblCellMar>
@@ -3312,17 +3782,6 @@
         </w:tc>
       </w:tr>
     </w:tbl>
-    <w:p>
-      <w:pPr>
-        <w:pStyle w:val="Prrafodelista"/>
-        <w:rPr>
-          <w:rFonts w:ascii="Arial" w:eastAsia="Times New Roman" w:hAnsi="Arial" w:cs="Arial"/>
-          <w:sz w:val="24"/>
-          <w:szCs w:val="24"/>
-          <w:lang w:eastAsia="es-CO"/>
-        </w:rPr>
-      </w:pPr>
-    </w:p>
     <w:p>
       <w:pPr>
         <w:spacing w:after="0"/>
@@ -4237,33 +4696,9 @@
         <w:t>: Proporciona recomendaciones sobre el rendimiento de las aplicaciones, ayudando a identificar cuellos de botella y optimizando el uso de los recursos.</w:t>
       </w:r>
     </w:p>
-    <w:p>
-      <w:pPr>
-        <w:pStyle w:val="Prrafodelista"/>
-        <w:rPr>
-          <w:rFonts w:ascii="Arial" w:eastAsia="Times New Roman" w:hAnsi="Arial" w:cs="Arial"/>
-          <w:sz w:val="24"/>
-          <w:szCs w:val="24"/>
-          <w:lang w:eastAsia="es-CO"/>
-        </w:rPr>
-      </w:pPr>
-    </w:p>
-    <w:p>
-      <w:pPr>
-        <w:pStyle w:val="Prrafodelista"/>
-        <w:spacing w:after="0" w:line="240" w:lineRule="auto"/>
-        <w:jc w:val="both"/>
-        <w:rPr>
-          <w:rFonts w:ascii="Arial" w:eastAsia="Times New Roman" w:hAnsi="Arial" w:cs="Arial"/>
-          <w:sz w:val="24"/>
-          <w:szCs w:val="24"/>
-          <w:lang w:eastAsia="es-CO"/>
-        </w:rPr>
-      </w:pPr>
-    </w:p>
     <w:tbl>
       <w:tblPr>
-        <w:tblpPr w:leftFromText="141" w:rightFromText="141" w:vertAnchor="page" w:horzAnchor="page" w:tblpX="4458" w:tblpY="7596"/>
+        <w:tblpPr w:leftFromText="141" w:rightFromText="141" w:vertAnchor="page" w:horzAnchor="page" w:tblpX="4543" w:tblpY="6841"/>
         <w:tblW w:w="4785" w:type="dxa"/>
         <w:tblLayout w:type="fixed"/>
         <w:tblCellMar>
@@ -4495,10 +4930,10 @@
         <w:tc>
           <w:tcPr>
             <w:tcW w:w="1364" w:type="dxa"/>
+            <w:vMerge w:val="restart"/>
             <w:tcBorders>
               <w:top w:val="nil"/>
               <w:left w:val="nil"/>
-              <w:bottom w:val="single" w:sz="4" w:space="0" w:color="auto"/>
               <w:right w:val="single" w:sz="4" w:space="0" w:color="auto"/>
             </w:tcBorders>
             <w:shd w:val="clear" w:color="000000" w:fill="FCE4D6"/>
@@ -4625,10 +5060,9 @@
         <w:tc>
           <w:tcPr>
             <w:tcW w:w="1364" w:type="dxa"/>
-            <w:tcBorders>
-              <w:top w:val="nil"/>
+            <w:vMerge/>
+            <w:tcBorders>
               <w:left w:val="nil"/>
-              <w:bottom w:val="single" w:sz="4" w:space="0" w:color="auto"/>
               <w:right w:val="single" w:sz="4" w:space="0" w:color="auto"/>
             </w:tcBorders>
             <w:shd w:val="clear" w:color="000000" w:fill="FCE4D6"/>
@@ -4649,18 +5083,6 @@
                 <w:lang w:eastAsia="es-CO"/>
               </w:rPr>
             </w:pPr>
-            <w:r>
-              <w:rPr>
-                <w:rFonts w:ascii="Calibri" w:eastAsia="Times New Roman" w:hAnsi="Calibri" w:cs="Calibri"/>
-                <w:b/>
-                <w:bCs/>
-                <w:color w:val="000000"/>
-                <w:sz w:val="20"/>
-                <w:szCs w:val="20"/>
-                <w:lang w:eastAsia="es-CO"/>
-              </w:rPr>
-              <w:t>$ 0</w:t>
-            </w:r>
           </w:p>
         </w:tc>
       </w:tr>
@@ -4755,10 +5177,9 @@
         <w:tc>
           <w:tcPr>
             <w:tcW w:w="1364" w:type="dxa"/>
-            <w:tcBorders>
-              <w:top w:val="nil"/>
+            <w:vMerge/>
+            <w:tcBorders>
               <w:left w:val="nil"/>
-              <w:bottom w:val="single" w:sz="4" w:space="0" w:color="auto"/>
               <w:right w:val="single" w:sz="4" w:space="0" w:color="auto"/>
             </w:tcBorders>
             <w:shd w:val="clear" w:color="000000" w:fill="FCE4D6"/>
@@ -4779,18 +5200,6 @@
                 <w:lang w:eastAsia="es-CO"/>
               </w:rPr>
             </w:pPr>
-            <w:r>
-              <w:rPr>
-                <w:rFonts w:ascii="Calibri" w:eastAsia="Times New Roman" w:hAnsi="Calibri" w:cs="Calibri"/>
-                <w:b/>
-                <w:bCs/>
-                <w:color w:val="000000"/>
-                <w:sz w:val="20"/>
-                <w:szCs w:val="20"/>
-                <w:lang w:eastAsia="es-CO"/>
-              </w:rPr>
-              <w:t>$ 0</w:t>
-            </w:r>
           </w:p>
         </w:tc>
       </w:tr>
@@ -4873,8 +5282,8 @@
         <w:tc>
           <w:tcPr>
             <w:tcW w:w="1364" w:type="dxa"/>
-            <w:tcBorders>
-              <w:top w:val="nil"/>
+            <w:vMerge/>
+            <w:tcBorders>
               <w:left w:val="nil"/>
               <w:bottom w:val="single" w:sz="4" w:space="0" w:color="auto"/>
               <w:right w:val="single" w:sz="4" w:space="0" w:color="auto"/>
@@ -4897,18 +5306,6 @@
                 <w:lang w:eastAsia="es-CO"/>
               </w:rPr>
             </w:pPr>
-            <w:r>
-              <w:rPr>
-                <w:rFonts w:ascii="Calibri" w:eastAsia="Times New Roman" w:hAnsi="Calibri" w:cs="Calibri"/>
-                <w:b/>
-                <w:bCs/>
-                <w:color w:val="000000"/>
-                <w:sz w:val="20"/>
-                <w:szCs w:val="20"/>
-                <w:lang w:eastAsia="es-CO"/>
-              </w:rPr>
-              <w:t>$ 0</w:t>
-            </w:r>
           </w:p>
         </w:tc>
       </w:tr>
@@ -5859,10 +6256,10 @@
         <w:tc>
           <w:tcPr>
             <w:tcW w:w="1285" w:type="dxa"/>
+            <w:vMerge w:val="restart"/>
             <w:tcBorders>
               <w:top w:val="single" w:sz="4" w:space="0" w:color="auto"/>
               <w:left w:val="nil"/>
-              <w:bottom w:val="single" w:sz="4" w:space="0" w:color="auto"/>
               <w:right w:val="single" w:sz="4" w:space="0" w:color="auto"/>
             </w:tcBorders>
             <w:shd w:val="clear" w:color="auto" w:fill="FFF2CC" w:themeFill="accent4" w:themeFillTint="33"/>
@@ -5972,8 +6369,8 @@
         <w:tc>
           <w:tcPr>
             <w:tcW w:w="1285" w:type="dxa"/>
-            <w:tcBorders>
-              <w:top w:val="single" w:sz="4" w:space="0" w:color="auto"/>
+            <w:vMerge/>
+            <w:tcBorders>
               <w:left w:val="nil"/>
               <w:bottom w:val="single" w:sz="4" w:space="0" w:color="auto"/>
               <w:right w:val="single" w:sz="4" w:space="0" w:color="auto"/>
@@ -5995,18 +6392,6 @@
                 <w:lang w:eastAsia="es-CO"/>
               </w:rPr>
             </w:pPr>
-            <w:r>
-              <w:rPr>
-                <w:rFonts w:ascii="Calibri" w:eastAsia="Times New Roman" w:hAnsi="Calibri" w:cs="Calibri"/>
-                <w:b/>
-                <w:bCs/>
-                <w:color w:val="70AD47" w:themeColor="accent6"/>
-                <w:sz w:val="20"/>
-                <w:szCs w:val="20"/>
-                <w:lang w:eastAsia="es-CO"/>
-              </w:rPr>
-              <w:t>FREE TIER.</w:t>
-            </w:r>
           </w:p>
         </w:tc>
       </w:tr>
@@ -6212,10 +6597,10 @@
         <w:tc>
           <w:tcPr>
             <w:tcW w:w="1285" w:type="dxa"/>
+            <w:vMerge w:val="restart"/>
             <w:tcBorders>
               <w:top w:val="nil"/>
               <w:left w:val="nil"/>
-              <w:bottom w:val="single" w:sz="4" w:space="0" w:color="auto"/>
               <w:right w:val="single" w:sz="4" w:space="0" w:color="auto"/>
             </w:tcBorders>
             <w:shd w:val="clear" w:color="auto" w:fill="F2F2F2" w:themeFill="background1" w:themeFillShade="F2"/>
@@ -6325,8 +6710,8 @@
         <w:tc>
           <w:tcPr>
             <w:tcW w:w="1285" w:type="dxa"/>
-            <w:tcBorders>
-              <w:top w:val="nil"/>
+            <w:vMerge/>
+            <w:tcBorders>
               <w:left w:val="nil"/>
               <w:bottom w:val="single" w:sz="4" w:space="0" w:color="auto"/>
               <w:right w:val="single" w:sz="4" w:space="0" w:color="auto"/>
@@ -6348,18 +6733,6 @@
                 <w:lang w:eastAsia="es-CO"/>
               </w:rPr>
             </w:pPr>
-            <w:r>
-              <w:rPr>
-                <w:rFonts w:ascii="Calibri" w:eastAsia="Times New Roman" w:hAnsi="Calibri" w:cs="Calibri"/>
-                <w:b/>
-                <w:bCs/>
-                <w:color w:val="000000"/>
-                <w:sz w:val="20"/>
-                <w:szCs w:val="20"/>
-                <w:lang w:eastAsia="es-CO"/>
-              </w:rPr>
-              <w:t>$ 0</w:t>
-            </w:r>
           </w:p>
         </w:tc>
       </w:tr>
@@ -6967,9 +7340,22 @@
         </w:rPr>
       </w:pPr>
     </w:p>
+    <w:p>
+      <w:pPr>
+        <w:spacing w:after="0" w:line="240" w:lineRule="auto"/>
+        <w:jc w:val="both"/>
+        <w:rPr>
+          <w:rStyle w:val="Textoennegrita"/>
+          <w:rFonts w:ascii="Arial" w:hAnsi="Arial" w:cs="Arial"/>
+          <w:sz w:val="32"/>
+          <w:szCs w:val="32"/>
+          <w:highlight w:val="yellow"/>
+        </w:rPr>
+      </w:pPr>
+    </w:p>
     <w:tbl>
       <w:tblPr>
-        <w:tblpPr w:leftFromText="141" w:rightFromText="141" w:vertAnchor="page" w:horzAnchor="page" w:tblpX="4390" w:tblpY="2246"/>
+        <w:tblpPr w:leftFromText="141" w:rightFromText="141" w:vertAnchor="page" w:horzAnchor="page" w:tblpX="4646" w:tblpY="3053"/>
         <w:tblW w:w="4531" w:type="dxa"/>
         <w:tblCellMar>
           <w:left w:w="70" w:type="dxa"/>
@@ -9143,6 +9529,20 @@
           <w:bCs/>
           <w:sz w:val="32"/>
           <w:szCs w:val="32"/>
+          <w:highlight w:val="yellow"/>
+        </w:rPr>
+      </w:pPr>
+    </w:p>
+    <w:p>
+      <w:pPr>
+        <w:spacing w:after="0"/>
+        <w:jc w:val="both"/>
+        <w:rPr>
+          <w:rFonts w:ascii="Arial" w:hAnsi="Arial" w:cs="Arial"/>
+          <w:b/>
+          <w:bCs/>
+          <w:sz w:val="32"/>
+          <w:szCs w:val="32"/>
         </w:rPr>
       </w:pPr>
       <w:r>
@@ -9978,9 +10378,22 @@
         </w:rPr>
       </w:pPr>
     </w:p>
+    <w:p>
+      <w:pPr>
+        <w:spacing w:after="0"/>
+        <w:jc w:val="both"/>
+        <w:rPr>
+          <w:rStyle w:val="Textoennegrita"/>
+          <w:rFonts w:ascii="Arial" w:hAnsi="Arial" w:cs="Arial"/>
+          <w:sz w:val="28"/>
+          <w:szCs w:val="28"/>
+          <w:highlight w:val="yellow"/>
+        </w:rPr>
+      </w:pPr>
+    </w:p>
     <w:tbl>
       <w:tblPr>
-        <w:tblpPr w:leftFromText="141" w:rightFromText="141" w:vertAnchor="page" w:horzAnchor="page" w:tblpX="4287" w:tblpY="7064"/>
+        <w:tblpPr w:leftFromText="141" w:rightFromText="141" w:vertAnchor="page" w:horzAnchor="margin" w:tblpXSpec="center" w:tblpY="7938"/>
         <w:tblW w:w="4592" w:type="dxa"/>
         <w:tblLayout w:type="fixed"/>
         <w:tblCellMar>
@@ -10241,12 +10654,12 @@
                 <w:rFonts w:ascii="Calibri" w:eastAsia="Times New Roman" w:hAnsi="Calibri" w:cs="Calibri"/>
                 <w:b/>
                 <w:bCs/>
-                <w:color w:val="FF0000"/>
-                <w:sz w:val="20"/>
-                <w:szCs w:val="20"/>
-                <w:lang w:eastAsia="es-CO"/>
-              </w:rPr>
-              <w:t>$ 0.0002</w:t>
+                <w:color w:val="70AD47" w:themeColor="accent6"/>
+                <w:sz w:val="20"/>
+                <w:szCs w:val="20"/>
+                <w:lang w:eastAsia="es-CO"/>
+              </w:rPr>
+              <w:t>FREE TIER.</w:t>
             </w:r>
           </w:p>
         </w:tc>
@@ -10601,12 +11014,12 @@
                 <w:rFonts w:ascii="Calibri" w:eastAsia="Times New Roman" w:hAnsi="Calibri" w:cs="Calibri"/>
                 <w:b/>
                 <w:bCs/>
-                <w:color w:val="FF0000"/>
-                <w:sz w:val="20"/>
-                <w:szCs w:val="20"/>
-                <w:lang w:eastAsia="es-CO"/>
-              </w:rPr>
-              <w:t>$ 0.0166</w:t>
+                <w:color w:val="70AD47" w:themeColor="accent6"/>
+                <w:sz w:val="20"/>
+                <w:szCs w:val="20"/>
+                <w:lang w:eastAsia="es-CO"/>
+              </w:rPr>
+              <w:t>FREE TIER.</w:t>
             </w:r>
           </w:p>
         </w:tc>
@@ -10643,19 +11056,6 @@
         <w:spacing w:after="0"/>
         <w:jc w:val="both"/>
         <w:rPr>
-          <w:rStyle w:val="Textoennegrita"/>
-          <w:rFonts w:ascii="Arial" w:hAnsi="Arial" w:cs="Arial"/>
-          <w:sz w:val="28"/>
-          <w:szCs w:val="28"/>
-          <w:highlight w:val="yellow"/>
-        </w:rPr>
-      </w:pPr>
-    </w:p>
-    <w:p>
-      <w:pPr>
-        <w:spacing w:after="0"/>
-        <w:jc w:val="both"/>
-        <w:rPr>
           <w:rFonts w:ascii="Arial" w:hAnsi="Arial" w:cs="Arial"/>
           <w:sz w:val="32"/>
           <w:szCs w:val="32"/>
@@ -10669,7 +11069,7 @@
           <w:szCs w:val="32"/>
           <w:highlight w:val="yellow"/>
         </w:rPr>
-        <w:t>Cumplimiento</w:t>
+        <w:t>Seguridad</w:t>
       </w:r>
       <w:r>
         <w:rPr>
@@ -11071,7 +11471,7 @@
     </w:p>
     <w:tbl>
       <w:tblPr>
-        <w:tblpPr w:leftFromText="141" w:rightFromText="141" w:vertAnchor="page" w:horzAnchor="page" w:tblpX="4406" w:tblpY="2075"/>
+        <w:tblpPr w:leftFromText="141" w:rightFromText="141" w:vertAnchor="page" w:horzAnchor="page" w:tblpX="4458" w:tblpY="2658"/>
         <w:tblW w:w="5495" w:type="dxa"/>
         <w:tblLayout w:type="fixed"/>
         <w:tblCellMar>
@@ -11126,7 +11526,6 @@
                 <w:szCs w:val="20"/>
                 <w:lang w:eastAsia="es-CO"/>
               </w:rPr>
-              <w:lastRenderedPageBreak/>
               <w:t>AWS.</w:t>
             </w:r>
           </w:p>
@@ -11303,10 +11702,10 @@
         <w:tc>
           <w:tcPr>
             <w:tcW w:w="1364" w:type="dxa"/>
+            <w:vMerge w:val="restart"/>
             <w:tcBorders>
               <w:top w:val="single" w:sz="4" w:space="0" w:color="auto"/>
               <w:left w:val="nil"/>
-              <w:bottom w:val="single" w:sz="4" w:space="0" w:color="auto"/>
               <w:right w:val="single" w:sz="4" w:space="0" w:color="auto"/>
             </w:tcBorders>
             <w:shd w:val="clear" w:color="000000" w:fill="FCE4D6"/>
@@ -11431,8 +11830,8 @@
         <w:tc>
           <w:tcPr>
             <w:tcW w:w="1364" w:type="dxa"/>
-            <w:tcBorders>
-              <w:top w:val="nil"/>
+            <w:vMerge/>
+            <w:tcBorders>
               <w:left w:val="nil"/>
               <w:bottom w:val="single" w:sz="4" w:space="0" w:color="auto"/>
               <w:right w:val="single" w:sz="4" w:space="0" w:color="auto"/>
@@ -11455,18 +11854,6 @@
                 <w:lang w:eastAsia="es-CO"/>
               </w:rPr>
             </w:pPr>
-            <w:r>
-              <w:rPr>
-                <w:rFonts w:ascii="Calibri" w:eastAsia="Times New Roman" w:hAnsi="Calibri" w:cs="Calibri"/>
-                <w:b/>
-                <w:bCs/>
-                <w:color w:val="70AD47" w:themeColor="accent6"/>
-                <w:sz w:val="20"/>
-                <w:szCs w:val="20"/>
-                <w:lang w:eastAsia="es-CO"/>
-              </w:rPr>
-              <w:t>FREE TIER.</w:t>
-            </w:r>
           </w:p>
         </w:tc>
       </w:tr>
@@ -11917,6 +12304,32 @@
     </w:p>
     <w:p>
       <w:pPr>
+        <w:spacing w:after="0"/>
+        <w:jc w:val="both"/>
+        <w:rPr>
+          <w:rFonts w:ascii="Arial" w:hAnsi="Arial" w:cs="Arial"/>
+          <w:b/>
+          <w:bCs/>
+          <w:sz w:val="24"/>
+          <w:szCs w:val="24"/>
+        </w:rPr>
+      </w:pPr>
+    </w:p>
+    <w:p>
+      <w:pPr>
+        <w:spacing w:after="0"/>
+        <w:jc w:val="both"/>
+        <w:rPr>
+          <w:rFonts w:ascii="Arial" w:hAnsi="Arial" w:cs="Arial"/>
+          <w:b/>
+          <w:bCs/>
+          <w:sz w:val="24"/>
+          <w:szCs w:val="24"/>
+        </w:rPr>
+      </w:pPr>
+    </w:p>
+    <w:p>
+      <w:pPr>
         <w:pStyle w:val="Prrafodelista"/>
         <w:spacing w:after="0"/>
         <w:jc w:val="both"/>
@@ -11967,7 +12380,7 @@
     </w:p>
     <w:tbl>
       <w:tblPr>
-        <w:tblpPr w:leftFromText="141" w:rightFromText="141" w:vertAnchor="page" w:horzAnchor="page" w:tblpX="2675" w:tblpY="5007"/>
+        <w:tblpPr w:leftFromText="141" w:rightFromText="141" w:vertAnchor="page" w:horzAnchor="page" w:tblpX="7184" w:tblpY="5299"/>
         <w:tblW w:w="4592" w:type="dxa"/>
         <w:tblLayout w:type="fixed"/>
         <w:tblCellMar>
@@ -12198,10 +12611,10 @@
         <w:tc>
           <w:tcPr>
             <w:tcW w:w="1381" w:type="dxa"/>
+            <w:vMerge w:val="restart"/>
             <w:tcBorders>
               <w:top w:val="nil"/>
               <w:left w:val="nil"/>
-              <w:bottom w:val="single" w:sz="4" w:space="0" w:color="auto"/>
               <w:right w:val="single" w:sz="4" w:space="0" w:color="auto"/>
             </w:tcBorders>
             <w:shd w:val="clear" w:color="000000" w:fill="D9E1F2"/>
@@ -12314,8 +12727,8 @@
         <w:tc>
           <w:tcPr>
             <w:tcW w:w="1381" w:type="dxa"/>
-            <w:tcBorders>
-              <w:top w:val="nil"/>
+            <w:vMerge/>
+            <w:tcBorders>
               <w:left w:val="nil"/>
               <w:bottom w:val="single" w:sz="4" w:space="0" w:color="auto"/>
               <w:right w:val="single" w:sz="4" w:space="0" w:color="auto"/>
@@ -12338,64 +12751,10 @@
                 <w:lang w:eastAsia="es-CO"/>
               </w:rPr>
             </w:pPr>
-            <w:r>
-              <w:rPr>
-                <w:rFonts w:ascii="Calibri" w:eastAsia="Times New Roman" w:hAnsi="Calibri" w:cs="Calibri"/>
-                <w:b/>
-                <w:bCs/>
-                <w:color w:val="70AD47" w:themeColor="accent6"/>
-                <w:sz w:val="20"/>
-                <w:szCs w:val="20"/>
-                <w:lang w:eastAsia="es-CO"/>
-              </w:rPr>
-              <w:t>FREE TIER.</w:t>
-            </w:r>
           </w:p>
         </w:tc>
       </w:tr>
     </w:tbl>
-    <w:p>
-      <w:pPr>
-        <w:pStyle w:val="Prrafodelista"/>
-        <w:spacing w:after="0"/>
-        <w:jc w:val="both"/>
-        <w:rPr>
-          <w:rFonts w:ascii="Arial" w:hAnsi="Arial" w:cs="Arial"/>
-          <w:b/>
-          <w:bCs/>
-          <w:sz w:val="24"/>
-          <w:szCs w:val="24"/>
-        </w:rPr>
-      </w:pPr>
-    </w:p>
-    <w:p>
-      <w:pPr>
-        <w:pStyle w:val="Prrafodelista"/>
-        <w:spacing w:after="0"/>
-        <w:jc w:val="both"/>
-        <w:rPr>
-          <w:rFonts w:ascii="Arial" w:hAnsi="Arial" w:cs="Arial"/>
-          <w:b/>
-          <w:bCs/>
-          <w:sz w:val="24"/>
-          <w:szCs w:val="24"/>
-        </w:rPr>
-      </w:pPr>
-    </w:p>
-    <w:p>
-      <w:pPr>
-        <w:pStyle w:val="Prrafodelista"/>
-        <w:spacing w:after="0"/>
-        <w:jc w:val="both"/>
-        <w:rPr>
-          <w:rFonts w:ascii="Arial" w:hAnsi="Arial" w:cs="Arial"/>
-          <w:b/>
-          <w:bCs/>
-          <w:sz w:val="24"/>
-          <w:szCs w:val="24"/>
-        </w:rPr>
-      </w:pPr>
-    </w:p>
     <w:p>
       <w:pPr>
         <w:pStyle w:val="Prrafodelista"/>
@@ -12639,7 +12998,7 @@
     </w:p>
     <w:tbl>
       <w:tblPr>
-        <w:tblpPr w:leftFromText="141" w:rightFromText="141" w:vertAnchor="page" w:horzAnchor="page" w:tblpX="4664" w:tblpY="9412"/>
+        <w:tblpPr w:leftFromText="141" w:rightFromText="141" w:vertAnchor="page" w:horzAnchor="page" w:tblpX="4613" w:tblpY="9721"/>
         <w:tblW w:w="4592" w:type="dxa"/>
         <w:tblLayout w:type="fixed"/>
         <w:tblCellMar>
@@ -13070,6 +13429,2666 @@
           <w:szCs w:val="24"/>
         </w:rPr>
       </w:pPr>
+    </w:p>
+    <w:p>
+      <w:pPr>
+        <w:spacing w:after="0"/>
+        <w:jc w:val="both"/>
+        <w:rPr>
+          <w:rFonts w:ascii="Arial" w:hAnsi="Arial" w:cs="Arial"/>
+          <w:sz w:val="24"/>
+          <w:szCs w:val="24"/>
+        </w:rPr>
+      </w:pPr>
+    </w:p>
+    <w:p>
+      <w:pPr>
+        <w:spacing w:after="0"/>
+        <w:jc w:val="both"/>
+        <w:rPr>
+          <w:rFonts w:ascii="Arial" w:hAnsi="Arial" w:cs="Arial"/>
+          <w:sz w:val="24"/>
+          <w:szCs w:val="24"/>
+        </w:rPr>
+      </w:pPr>
+    </w:p>
+    <w:p>
+      <w:pPr>
+        <w:spacing w:after="0"/>
+        <w:jc w:val="both"/>
+        <w:rPr>
+          <w:rFonts w:ascii="Arial" w:hAnsi="Arial" w:cs="Arial"/>
+          <w:sz w:val="24"/>
+          <w:szCs w:val="24"/>
+        </w:rPr>
+      </w:pPr>
+    </w:p>
+    <w:p>
+      <w:pPr>
+        <w:spacing w:after="0"/>
+        <w:jc w:val="both"/>
+        <w:rPr>
+          <w:rFonts w:ascii="Arial" w:hAnsi="Arial" w:cs="Arial"/>
+          <w:sz w:val="24"/>
+          <w:szCs w:val="24"/>
+        </w:rPr>
+      </w:pPr>
+    </w:p>
+    <w:p>
+      <w:pPr>
+        <w:spacing w:after="0"/>
+        <w:jc w:val="both"/>
+        <w:rPr>
+          <w:rFonts w:ascii="Arial" w:hAnsi="Arial" w:cs="Arial"/>
+          <w:sz w:val="24"/>
+          <w:szCs w:val="24"/>
+        </w:rPr>
+      </w:pPr>
+    </w:p>
+    <w:p>
+      <w:pPr>
+        <w:spacing w:after="0"/>
+        <w:jc w:val="both"/>
+        <w:rPr>
+          <w:rStyle w:val="Textoennegrita"/>
+          <w:rFonts w:ascii="Arial" w:hAnsi="Arial" w:cs="Arial"/>
+          <w:sz w:val="32"/>
+          <w:szCs w:val="32"/>
+        </w:rPr>
+      </w:pPr>
+      <w:r>
+        <w:rPr>
+          <w:rStyle w:val="Textoennegrita"/>
+          <w:rFonts w:ascii="Arial" w:hAnsi="Arial" w:cs="Arial"/>
+          <w:sz w:val="32"/>
+          <w:szCs w:val="32"/>
+          <w:highlight w:val="yellow"/>
+        </w:rPr>
+        <w:t>P</w:t>
+      </w:r>
+      <w:r>
+        <w:rPr>
+          <w:rStyle w:val="Textoennegrita"/>
+          <w:rFonts w:ascii="Arial" w:hAnsi="Arial" w:cs="Arial"/>
+          <w:sz w:val="32"/>
+          <w:szCs w:val="32"/>
+          <w:highlight w:val="yellow"/>
+        </w:rPr>
+        <w:t>a</w:t>
+      </w:r>
+      <w:r>
+        <w:rPr>
+          <w:rStyle w:val="Textoennegrita"/>
+          <w:rFonts w:ascii="Arial" w:hAnsi="Arial" w:cs="Arial"/>
+          <w:sz w:val="32"/>
+          <w:szCs w:val="32"/>
+          <w:highlight w:val="yellow"/>
+        </w:rPr>
+        <w:t>quetes de</w:t>
+      </w:r>
+      <w:r>
+        <w:rPr>
+          <w:rStyle w:val="Textoennegrita"/>
+          <w:rFonts w:ascii="Arial" w:hAnsi="Arial" w:cs="Arial"/>
+          <w:sz w:val="32"/>
+          <w:szCs w:val="32"/>
+          <w:highlight w:val="yellow"/>
+        </w:rPr>
+        <w:t>l</w:t>
+      </w:r>
+      <w:r>
+        <w:rPr>
+          <w:rStyle w:val="Textoennegrita"/>
+          <w:rFonts w:ascii="Arial" w:hAnsi="Arial" w:cs="Arial"/>
+          <w:sz w:val="32"/>
+          <w:szCs w:val="32"/>
+          <w:highlight w:val="yellow"/>
+        </w:rPr>
+        <w:t xml:space="preserve"> servicio</w:t>
+      </w:r>
+      <w:r>
+        <w:rPr>
+          <w:rStyle w:val="Textoennegrita"/>
+          <w:rFonts w:ascii="Arial" w:hAnsi="Arial" w:cs="Arial"/>
+          <w:sz w:val="32"/>
+          <w:szCs w:val="32"/>
+          <w:highlight w:val="yellow"/>
+        </w:rPr>
+        <w:t>.</w:t>
+      </w:r>
+    </w:p>
+    <w:p>
+      <w:pPr>
+        <w:spacing w:after="0"/>
+        <w:jc w:val="both"/>
+        <w:rPr>
+          <w:rFonts w:ascii="Arial" w:hAnsi="Arial" w:cs="Arial"/>
+          <w:sz w:val="24"/>
+          <w:szCs w:val="24"/>
+        </w:rPr>
+      </w:pPr>
+    </w:p>
+    <w:tbl>
+      <w:tblPr>
+        <w:tblW w:w="10000" w:type="dxa"/>
+        <w:tblCellMar>
+          <w:left w:w="70" w:type="dxa"/>
+          <w:right w:w="70" w:type="dxa"/>
+        </w:tblCellMar>
+        <w:tblLook w:val="04A0" w:firstRow="1" w:lastRow="0" w:firstColumn="1" w:lastColumn="0" w:noHBand="0" w:noVBand="1"/>
+      </w:tblPr>
+      <w:tblGrid>
+        <w:gridCol w:w="1192"/>
+        <w:gridCol w:w="1497"/>
+        <w:gridCol w:w="2551"/>
+        <w:gridCol w:w="2246"/>
+        <w:gridCol w:w="1257"/>
+        <w:gridCol w:w="1257"/>
+      </w:tblGrid>
+      <w:tr>
+        <w:trPr>
+          <w:trHeight w:val="300"/>
+        </w:trPr>
+        <w:tc>
+          <w:tcPr>
+            <w:tcW w:w="1192" w:type="dxa"/>
+            <w:tcBorders>
+              <w:top w:val="single" w:sz="4" w:space="0" w:color="auto"/>
+              <w:left w:val="single" w:sz="4" w:space="0" w:color="auto"/>
+              <w:bottom w:val="single" w:sz="4" w:space="0" w:color="auto"/>
+              <w:right w:val="single" w:sz="4" w:space="0" w:color="auto"/>
+            </w:tcBorders>
+            <w:shd w:val="clear" w:color="000000" w:fill="BFBFBF"/>
+            <w:vAlign w:val="center"/>
+            <w:hideMark/>
+          </w:tcPr>
+          <w:p>
+            <w:pPr>
+              <w:spacing w:after="0" w:line="240" w:lineRule="auto"/>
+              <w:jc w:val="center"/>
+              <w:rPr>
+                <w:rFonts w:ascii="Calibri" w:eastAsia="Times New Roman" w:hAnsi="Calibri" w:cs="Calibri"/>
+                <w:b/>
+                <w:bCs/>
+                <w:color w:val="000000"/>
+                <w:lang w:eastAsia="es-CO"/>
+              </w:rPr>
+            </w:pPr>
+            <w:r>
+              <w:rPr>
+                <w:rFonts w:ascii="Calibri" w:eastAsia="Times New Roman" w:hAnsi="Calibri" w:cs="Calibri"/>
+                <w:b/>
+                <w:bCs/>
+                <w:color w:val="000000"/>
+                <w:lang w:eastAsia="es-CO"/>
+              </w:rPr>
+              <w:t>Duración</w:t>
+            </w:r>
+          </w:p>
+        </w:tc>
+        <w:tc>
+          <w:tcPr>
+            <w:tcW w:w="1497" w:type="dxa"/>
+            <w:tcBorders>
+              <w:top w:val="single" w:sz="4" w:space="0" w:color="auto"/>
+              <w:left w:val="nil"/>
+              <w:bottom w:val="single" w:sz="4" w:space="0" w:color="auto"/>
+              <w:right w:val="single" w:sz="4" w:space="0" w:color="auto"/>
+            </w:tcBorders>
+            <w:shd w:val="clear" w:color="000000" w:fill="BFBFBF"/>
+            <w:vAlign w:val="center"/>
+            <w:hideMark/>
+          </w:tcPr>
+          <w:p>
+            <w:pPr>
+              <w:spacing w:after="0" w:line="240" w:lineRule="auto"/>
+              <w:jc w:val="center"/>
+              <w:rPr>
+                <w:rFonts w:ascii="Calibri" w:eastAsia="Times New Roman" w:hAnsi="Calibri" w:cs="Calibri"/>
+                <w:b/>
+                <w:bCs/>
+                <w:color w:val="000000"/>
+                <w:lang w:eastAsia="es-CO"/>
+              </w:rPr>
+            </w:pPr>
+            <w:r>
+              <w:rPr>
+                <w:rFonts w:ascii="Calibri" w:eastAsia="Times New Roman" w:hAnsi="Calibri" w:cs="Calibri"/>
+                <w:b/>
+                <w:bCs/>
+                <w:color w:val="000000"/>
+                <w:lang w:eastAsia="es-CO"/>
+              </w:rPr>
+              <w:t>Días incluidos</w:t>
+            </w:r>
+          </w:p>
+        </w:tc>
+        <w:tc>
+          <w:tcPr>
+            <w:tcW w:w="2551" w:type="dxa"/>
+            <w:tcBorders>
+              <w:top w:val="single" w:sz="4" w:space="0" w:color="auto"/>
+              <w:left w:val="nil"/>
+              <w:bottom w:val="single" w:sz="4" w:space="0" w:color="auto"/>
+              <w:right w:val="single" w:sz="4" w:space="0" w:color="auto"/>
+            </w:tcBorders>
+            <w:shd w:val="clear" w:color="000000" w:fill="BFBFBF"/>
+            <w:vAlign w:val="center"/>
+            <w:hideMark/>
+          </w:tcPr>
+          <w:p>
+            <w:pPr>
+              <w:spacing w:after="0" w:line="240" w:lineRule="auto"/>
+              <w:jc w:val="center"/>
+              <w:rPr>
+                <w:rFonts w:ascii="Calibri" w:eastAsia="Times New Roman" w:hAnsi="Calibri" w:cs="Calibri"/>
+                <w:b/>
+                <w:bCs/>
+                <w:color w:val="000000"/>
+                <w:lang w:eastAsia="es-CO"/>
+              </w:rPr>
+            </w:pPr>
+            <w:r>
+              <w:rPr>
+                <w:rFonts w:ascii="Calibri" w:eastAsia="Times New Roman" w:hAnsi="Calibri" w:cs="Calibri"/>
+                <w:b/>
+                <w:bCs/>
+                <w:color w:val="000000"/>
+                <w:lang w:eastAsia="es-CO"/>
+              </w:rPr>
+              <w:t>Precio total sin descuento</w:t>
+            </w:r>
+          </w:p>
+        </w:tc>
+        <w:tc>
+          <w:tcPr>
+            <w:tcW w:w="2246" w:type="dxa"/>
+            <w:tcBorders>
+              <w:top w:val="single" w:sz="4" w:space="0" w:color="auto"/>
+              <w:left w:val="nil"/>
+              <w:bottom w:val="single" w:sz="4" w:space="0" w:color="auto"/>
+              <w:right w:val="single" w:sz="4" w:space="0" w:color="auto"/>
+            </w:tcBorders>
+            <w:shd w:val="clear" w:color="000000" w:fill="BFBFBF"/>
+            <w:vAlign w:val="center"/>
+            <w:hideMark/>
+          </w:tcPr>
+          <w:p>
+            <w:pPr>
+              <w:spacing w:after="0" w:line="240" w:lineRule="auto"/>
+              <w:jc w:val="center"/>
+              <w:rPr>
+                <w:rFonts w:ascii="Calibri" w:eastAsia="Times New Roman" w:hAnsi="Calibri" w:cs="Calibri"/>
+                <w:b/>
+                <w:bCs/>
+                <w:color w:val="000000"/>
+                <w:lang w:eastAsia="es-CO"/>
+              </w:rPr>
+            </w:pPr>
+            <w:r>
+              <w:rPr>
+                <w:rFonts w:ascii="Calibri" w:eastAsia="Times New Roman" w:hAnsi="Calibri" w:cs="Calibri"/>
+                <w:b/>
+                <w:bCs/>
+                <w:color w:val="000000"/>
+                <w:lang w:eastAsia="es-CO"/>
+              </w:rPr>
+              <w:t>Descuento aplicado</w:t>
+            </w:r>
+          </w:p>
+        </w:tc>
+        <w:tc>
+          <w:tcPr>
+            <w:tcW w:w="1257" w:type="dxa"/>
+            <w:tcBorders>
+              <w:top w:val="single" w:sz="4" w:space="0" w:color="auto"/>
+              <w:left w:val="nil"/>
+              <w:bottom w:val="single" w:sz="4" w:space="0" w:color="auto"/>
+              <w:right w:val="single" w:sz="4" w:space="0" w:color="auto"/>
+            </w:tcBorders>
+            <w:shd w:val="clear" w:color="000000" w:fill="BFBFBF"/>
+            <w:vAlign w:val="center"/>
+            <w:hideMark/>
+          </w:tcPr>
+          <w:p>
+            <w:pPr>
+              <w:spacing w:after="0" w:line="240" w:lineRule="auto"/>
+              <w:jc w:val="center"/>
+              <w:rPr>
+                <w:rFonts w:ascii="Calibri" w:eastAsia="Times New Roman" w:hAnsi="Calibri" w:cs="Calibri"/>
+                <w:b/>
+                <w:bCs/>
+                <w:color w:val="000000"/>
+                <w:lang w:eastAsia="es-CO"/>
+              </w:rPr>
+            </w:pPr>
+            <w:r>
+              <w:rPr>
+                <w:rFonts w:ascii="Calibri" w:eastAsia="Times New Roman" w:hAnsi="Calibri" w:cs="Calibri"/>
+                <w:b/>
+                <w:bCs/>
+                <w:color w:val="000000"/>
+                <w:lang w:eastAsia="es-CO"/>
+              </w:rPr>
+              <w:t>Precio fin</w:t>
+            </w:r>
+            <w:r>
+              <w:rPr>
+                <w:rFonts w:ascii="Calibri" w:eastAsia="Times New Roman" w:hAnsi="Calibri" w:cs="Calibri"/>
+                <w:b/>
+                <w:bCs/>
+                <w:color w:val="000000"/>
+                <w:lang w:eastAsia="es-CO"/>
+              </w:rPr>
+              <w:t>al</w:t>
+            </w:r>
+          </w:p>
+        </w:tc>
+        <w:tc>
+          <w:tcPr>
+            <w:tcW w:w="1257" w:type="dxa"/>
+            <w:tcBorders>
+              <w:top w:val="single" w:sz="4" w:space="0" w:color="auto"/>
+              <w:left w:val="nil"/>
+              <w:bottom w:val="single" w:sz="4" w:space="0" w:color="auto"/>
+              <w:right w:val="single" w:sz="4" w:space="0" w:color="auto"/>
+            </w:tcBorders>
+            <w:shd w:val="clear" w:color="000000" w:fill="BFBFBF"/>
+            <w:vAlign w:val="center"/>
+            <w:hideMark/>
+          </w:tcPr>
+          <w:p>
+            <w:pPr>
+              <w:spacing w:after="0" w:line="240" w:lineRule="auto"/>
+              <w:jc w:val="center"/>
+              <w:rPr>
+                <w:rFonts w:ascii="Calibri" w:eastAsia="Times New Roman" w:hAnsi="Calibri" w:cs="Calibri"/>
+                <w:b/>
+                <w:bCs/>
+                <w:color w:val="000000"/>
+                <w:lang w:eastAsia="es-CO"/>
+              </w:rPr>
+            </w:pPr>
+            <w:r>
+              <w:rPr>
+                <w:rFonts w:ascii="Calibri" w:eastAsia="Times New Roman" w:hAnsi="Calibri" w:cs="Calibri"/>
+                <w:b/>
+                <w:bCs/>
+                <w:color w:val="000000"/>
+                <w:lang w:eastAsia="es-CO"/>
+              </w:rPr>
+              <w:t>Ahorro</w:t>
+            </w:r>
+          </w:p>
+        </w:tc>
+      </w:tr>
+      <w:tr>
+        <w:trPr>
+          <w:trHeight w:val="300"/>
+        </w:trPr>
+        <w:tc>
+          <w:tcPr>
+            <w:tcW w:w="1192" w:type="dxa"/>
+            <w:tcBorders>
+              <w:top w:val="nil"/>
+              <w:left w:val="single" w:sz="4" w:space="0" w:color="auto"/>
+              <w:bottom w:val="single" w:sz="4" w:space="0" w:color="auto"/>
+              <w:right w:val="single" w:sz="4" w:space="0" w:color="auto"/>
+            </w:tcBorders>
+            <w:shd w:val="clear" w:color="000000" w:fill="F2F2F2"/>
+            <w:vAlign w:val="center"/>
+            <w:hideMark/>
+          </w:tcPr>
+          <w:p>
+            <w:pPr>
+              <w:spacing w:after="0" w:line="240" w:lineRule="auto"/>
+              <w:jc w:val="center"/>
+              <w:rPr>
+                <w:rFonts w:ascii="Calibri" w:eastAsia="Times New Roman" w:hAnsi="Calibri" w:cs="Calibri"/>
+                <w:b/>
+                <w:bCs/>
+                <w:color w:val="000000"/>
+                <w:lang w:eastAsia="es-CO"/>
+              </w:rPr>
+            </w:pPr>
+            <w:r>
+              <w:rPr>
+                <w:rFonts w:ascii="Calibri" w:eastAsia="Times New Roman" w:hAnsi="Calibri" w:cs="Calibri"/>
+                <w:b/>
+                <w:bCs/>
+                <w:color w:val="000000"/>
+                <w:lang w:eastAsia="es-CO"/>
+              </w:rPr>
+              <w:t>1 día</w:t>
+            </w:r>
+          </w:p>
+        </w:tc>
+        <w:tc>
+          <w:tcPr>
+            <w:tcW w:w="1497" w:type="dxa"/>
+            <w:tcBorders>
+              <w:top w:val="nil"/>
+              <w:left w:val="nil"/>
+              <w:bottom w:val="single" w:sz="4" w:space="0" w:color="auto"/>
+              <w:right w:val="single" w:sz="4" w:space="0" w:color="auto"/>
+            </w:tcBorders>
+            <w:shd w:val="clear" w:color="auto" w:fill="auto"/>
+            <w:vAlign w:val="center"/>
+            <w:hideMark/>
+          </w:tcPr>
+          <w:p>
+            <w:pPr>
+              <w:spacing w:after="0" w:line="240" w:lineRule="auto"/>
+              <w:jc w:val="center"/>
+              <w:rPr>
+                <w:rFonts w:ascii="Calibri" w:eastAsia="Times New Roman" w:hAnsi="Calibri" w:cs="Calibri"/>
+                <w:b/>
+                <w:bCs/>
+                <w:color w:val="000000"/>
+                <w:lang w:eastAsia="es-CO"/>
+              </w:rPr>
+            </w:pPr>
+            <w:r>
+              <w:rPr>
+                <w:rFonts w:ascii="Calibri" w:eastAsia="Times New Roman" w:hAnsi="Calibri" w:cs="Calibri"/>
+                <w:b/>
+                <w:bCs/>
+                <w:color w:val="000000"/>
+                <w:lang w:eastAsia="es-CO"/>
+              </w:rPr>
+              <w:t>1</w:t>
+            </w:r>
+          </w:p>
+        </w:tc>
+        <w:tc>
+          <w:tcPr>
+            <w:tcW w:w="2551" w:type="dxa"/>
+            <w:tcBorders>
+              <w:top w:val="nil"/>
+              <w:left w:val="nil"/>
+              <w:bottom w:val="single" w:sz="4" w:space="0" w:color="auto"/>
+              <w:right w:val="single" w:sz="4" w:space="0" w:color="auto"/>
+            </w:tcBorders>
+            <w:shd w:val="clear" w:color="auto" w:fill="auto"/>
+            <w:vAlign w:val="center"/>
+            <w:hideMark/>
+          </w:tcPr>
+          <w:p>
+            <w:pPr>
+              <w:spacing w:after="0" w:line="240" w:lineRule="auto"/>
+              <w:jc w:val="center"/>
+              <w:rPr>
+                <w:rFonts w:ascii="Calibri" w:eastAsia="Times New Roman" w:hAnsi="Calibri" w:cs="Calibri"/>
+                <w:b/>
+                <w:bCs/>
+                <w:color w:val="FF0000"/>
+                <w:lang w:eastAsia="es-CO"/>
+              </w:rPr>
+            </w:pPr>
+            <w:r>
+              <w:rPr>
+                <w:rFonts w:ascii="Calibri" w:eastAsia="Times New Roman" w:hAnsi="Calibri" w:cs="Calibri"/>
+                <w:b/>
+                <w:bCs/>
+                <w:color w:val="FF0000"/>
+                <w:lang w:eastAsia="es-CO"/>
+              </w:rPr>
+              <w:t>$2,300,000</w:t>
+            </w:r>
+          </w:p>
+        </w:tc>
+        <w:tc>
+          <w:tcPr>
+            <w:tcW w:w="2246" w:type="dxa"/>
+            <w:tcBorders>
+              <w:top w:val="nil"/>
+              <w:left w:val="nil"/>
+              <w:bottom w:val="single" w:sz="4" w:space="0" w:color="auto"/>
+              <w:right w:val="single" w:sz="4" w:space="0" w:color="auto"/>
+            </w:tcBorders>
+            <w:shd w:val="clear" w:color="auto" w:fill="auto"/>
+            <w:vAlign w:val="center"/>
+            <w:hideMark/>
+          </w:tcPr>
+          <w:p>
+            <w:pPr>
+              <w:spacing w:after="0" w:line="240" w:lineRule="auto"/>
+              <w:jc w:val="center"/>
+              <w:rPr>
+                <w:rFonts w:ascii="Calibri" w:eastAsia="Times New Roman" w:hAnsi="Calibri" w:cs="Calibri"/>
+                <w:b/>
+                <w:bCs/>
+                <w:color w:val="000000"/>
+                <w:lang w:eastAsia="es-CO"/>
+              </w:rPr>
+            </w:pPr>
+            <w:r>
+              <w:rPr>
+                <w:rFonts w:ascii="Calibri" w:eastAsia="Times New Roman" w:hAnsi="Calibri" w:cs="Calibri"/>
+                <w:b/>
+                <w:bCs/>
+                <w:color w:val="FF0000"/>
+                <w:lang w:eastAsia="es-CO"/>
+              </w:rPr>
+              <w:t>*</w:t>
+            </w:r>
+          </w:p>
+        </w:tc>
+        <w:tc>
+          <w:tcPr>
+            <w:tcW w:w="1257" w:type="dxa"/>
+            <w:tcBorders>
+              <w:top w:val="nil"/>
+              <w:left w:val="nil"/>
+              <w:bottom w:val="single" w:sz="4" w:space="0" w:color="auto"/>
+              <w:right w:val="single" w:sz="4" w:space="0" w:color="auto"/>
+            </w:tcBorders>
+            <w:shd w:val="clear" w:color="auto" w:fill="auto"/>
+            <w:vAlign w:val="center"/>
+            <w:hideMark/>
+          </w:tcPr>
+          <w:p>
+            <w:pPr>
+              <w:spacing w:after="0" w:line="240" w:lineRule="auto"/>
+              <w:jc w:val="center"/>
+              <w:rPr>
+                <w:rFonts w:ascii="Calibri" w:eastAsia="Times New Roman" w:hAnsi="Calibri" w:cs="Calibri"/>
+                <w:b/>
+                <w:bCs/>
+                <w:color w:val="00B050"/>
+                <w:lang w:eastAsia="es-CO"/>
+              </w:rPr>
+            </w:pPr>
+            <w:r>
+              <w:rPr>
+                <w:rFonts w:ascii="Calibri" w:eastAsia="Times New Roman" w:hAnsi="Calibri" w:cs="Calibri"/>
+                <w:b/>
+                <w:bCs/>
+                <w:color w:val="00B050"/>
+                <w:lang w:eastAsia="es-CO"/>
+              </w:rPr>
+              <w:t>$2,300,000</w:t>
+            </w:r>
+          </w:p>
+        </w:tc>
+        <w:tc>
+          <w:tcPr>
+            <w:tcW w:w="1257" w:type="dxa"/>
+            <w:tcBorders>
+              <w:top w:val="nil"/>
+              <w:left w:val="nil"/>
+              <w:bottom w:val="single" w:sz="4" w:space="0" w:color="auto"/>
+              <w:right w:val="single" w:sz="4" w:space="0" w:color="auto"/>
+            </w:tcBorders>
+            <w:shd w:val="clear" w:color="auto" w:fill="auto"/>
+            <w:vAlign w:val="center"/>
+            <w:hideMark/>
+          </w:tcPr>
+          <w:p>
+            <w:pPr>
+              <w:spacing w:after="0" w:line="240" w:lineRule="auto"/>
+              <w:jc w:val="center"/>
+              <w:rPr>
+                <w:rFonts w:ascii="Calibri" w:eastAsia="Times New Roman" w:hAnsi="Calibri" w:cs="Calibri"/>
+                <w:b/>
+                <w:bCs/>
+                <w:color w:val="C65911"/>
+                <w:lang w:eastAsia="es-CO"/>
+              </w:rPr>
+            </w:pPr>
+            <w:r>
+              <w:rPr>
+                <w:rFonts w:ascii="Calibri" w:eastAsia="Times New Roman" w:hAnsi="Calibri" w:cs="Calibri"/>
+                <w:b/>
+                <w:bCs/>
+                <w:color w:val="C65911"/>
+                <w:lang w:eastAsia="es-CO"/>
+              </w:rPr>
+              <w:t>$0</w:t>
+            </w:r>
+          </w:p>
+        </w:tc>
+      </w:tr>
+      <w:tr>
+        <w:trPr>
+          <w:trHeight w:val="300"/>
+        </w:trPr>
+        <w:tc>
+          <w:tcPr>
+            <w:tcW w:w="1192" w:type="dxa"/>
+            <w:tcBorders>
+              <w:top w:val="nil"/>
+              <w:left w:val="single" w:sz="4" w:space="0" w:color="auto"/>
+              <w:bottom w:val="single" w:sz="4" w:space="0" w:color="auto"/>
+              <w:right w:val="single" w:sz="4" w:space="0" w:color="auto"/>
+            </w:tcBorders>
+            <w:shd w:val="clear" w:color="000000" w:fill="F2F2F2"/>
+            <w:vAlign w:val="center"/>
+            <w:hideMark/>
+          </w:tcPr>
+          <w:p>
+            <w:pPr>
+              <w:spacing w:after="0" w:line="240" w:lineRule="auto"/>
+              <w:jc w:val="center"/>
+              <w:rPr>
+                <w:rFonts w:ascii="Calibri" w:eastAsia="Times New Roman" w:hAnsi="Calibri" w:cs="Calibri"/>
+                <w:b/>
+                <w:bCs/>
+                <w:color w:val="000000"/>
+                <w:lang w:eastAsia="es-CO"/>
+              </w:rPr>
+            </w:pPr>
+            <w:r>
+              <w:rPr>
+                <w:rFonts w:ascii="Calibri" w:eastAsia="Times New Roman" w:hAnsi="Calibri" w:cs="Calibri"/>
+                <w:b/>
+                <w:bCs/>
+                <w:color w:val="000000"/>
+                <w:lang w:eastAsia="es-CO"/>
+              </w:rPr>
+              <w:t>1 semana</w:t>
+            </w:r>
+          </w:p>
+        </w:tc>
+        <w:tc>
+          <w:tcPr>
+            <w:tcW w:w="1497" w:type="dxa"/>
+            <w:tcBorders>
+              <w:top w:val="nil"/>
+              <w:left w:val="nil"/>
+              <w:bottom w:val="single" w:sz="4" w:space="0" w:color="auto"/>
+              <w:right w:val="single" w:sz="4" w:space="0" w:color="auto"/>
+            </w:tcBorders>
+            <w:shd w:val="clear" w:color="auto" w:fill="auto"/>
+            <w:vAlign w:val="center"/>
+            <w:hideMark/>
+          </w:tcPr>
+          <w:p>
+            <w:pPr>
+              <w:spacing w:after="0" w:line="240" w:lineRule="auto"/>
+              <w:jc w:val="center"/>
+              <w:rPr>
+                <w:rFonts w:ascii="Calibri" w:eastAsia="Times New Roman" w:hAnsi="Calibri" w:cs="Calibri"/>
+                <w:b/>
+                <w:bCs/>
+                <w:color w:val="000000"/>
+                <w:lang w:eastAsia="es-CO"/>
+              </w:rPr>
+            </w:pPr>
+            <w:r>
+              <w:rPr>
+                <w:rFonts w:ascii="Calibri" w:eastAsia="Times New Roman" w:hAnsi="Calibri" w:cs="Calibri"/>
+                <w:b/>
+                <w:bCs/>
+                <w:color w:val="000000"/>
+                <w:lang w:eastAsia="es-CO"/>
+              </w:rPr>
+              <w:t>6</w:t>
+            </w:r>
+          </w:p>
+        </w:tc>
+        <w:tc>
+          <w:tcPr>
+            <w:tcW w:w="2551" w:type="dxa"/>
+            <w:tcBorders>
+              <w:top w:val="nil"/>
+              <w:left w:val="nil"/>
+              <w:bottom w:val="single" w:sz="4" w:space="0" w:color="auto"/>
+              <w:right w:val="single" w:sz="4" w:space="0" w:color="auto"/>
+            </w:tcBorders>
+            <w:shd w:val="clear" w:color="auto" w:fill="auto"/>
+            <w:vAlign w:val="center"/>
+            <w:hideMark/>
+          </w:tcPr>
+          <w:p>
+            <w:pPr>
+              <w:spacing w:after="0" w:line="240" w:lineRule="auto"/>
+              <w:jc w:val="center"/>
+              <w:rPr>
+                <w:rFonts w:ascii="Calibri" w:eastAsia="Times New Roman" w:hAnsi="Calibri" w:cs="Calibri"/>
+                <w:b/>
+                <w:bCs/>
+                <w:color w:val="FF0000"/>
+                <w:lang w:eastAsia="es-CO"/>
+              </w:rPr>
+            </w:pPr>
+            <w:r>
+              <w:rPr>
+                <w:rFonts w:ascii="Calibri" w:eastAsia="Times New Roman" w:hAnsi="Calibri" w:cs="Calibri"/>
+                <w:b/>
+                <w:bCs/>
+                <w:color w:val="FF0000"/>
+                <w:lang w:eastAsia="es-CO"/>
+              </w:rPr>
+              <w:t>$16,100,000</w:t>
+            </w:r>
+          </w:p>
+        </w:tc>
+        <w:tc>
+          <w:tcPr>
+            <w:tcW w:w="2246" w:type="dxa"/>
+            <w:tcBorders>
+              <w:top w:val="nil"/>
+              <w:left w:val="nil"/>
+              <w:bottom w:val="single" w:sz="4" w:space="0" w:color="auto"/>
+              <w:right w:val="single" w:sz="4" w:space="0" w:color="auto"/>
+            </w:tcBorders>
+            <w:shd w:val="clear" w:color="auto" w:fill="auto"/>
+            <w:vAlign w:val="center"/>
+            <w:hideMark/>
+          </w:tcPr>
+          <w:p>
+            <w:pPr>
+              <w:spacing w:after="0" w:line="240" w:lineRule="auto"/>
+              <w:jc w:val="center"/>
+              <w:rPr>
+                <w:rFonts w:ascii="Calibri" w:eastAsia="Times New Roman" w:hAnsi="Calibri" w:cs="Calibri"/>
+                <w:b/>
+                <w:bCs/>
+                <w:color w:val="000000"/>
+                <w:lang w:eastAsia="es-CO"/>
+              </w:rPr>
+            </w:pPr>
+            <w:r>
+              <w:rPr>
+                <w:rFonts w:ascii="Calibri" w:eastAsia="Times New Roman" w:hAnsi="Calibri" w:cs="Calibri"/>
+                <w:b/>
+                <w:bCs/>
+                <w:color w:val="000000"/>
+                <w:lang w:eastAsia="es-CO"/>
+              </w:rPr>
+              <w:t>$7,000,000</w:t>
+            </w:r>
+          </w:p>
+        </w:tc>
+        <w:tc>
+          <w:tcPr>
+            <w:tcW w:w="1257" w:type="dxa"/>
+            <w:tcBorders>
+              <w:top w:val="nil"/>
+              <w:left w:val="nil"/>
+              <w:bottom w:val="single" w:sz="4" w:space="0" w:color="auto"/>
+              <w:right w:val="single" w:sz="4" w:space="0" w:color="auto"/>
+            </w:tcBorders>
+            <w:shd w:val="clear" w:color="auto" w:fill="auto"/>
+            <w:vAlign w:val="center"/>
+            <w:hideMark/>
+          </w:tcPr>
+          <w:p>
+            <w:pPr>
+              <w:spacing w:after="0" w:line="240" w:lineRule="auto"/>
+              <w:jc w:val="center"/>
+              <w:rPr>
+                <w:rFonts w:ascii="Calibri" w:eastAsia="Times New Roman" w:hAnsi="Calibri" w:cs="Calibri"/>
+                <w:b/>
+                <w:bCs/>
+                <w:color w:val="00B050"/>
+                <w:lang w:eastAsia="es-CO"/>
+              </w:rPr>
+            </w:pPr>
+            <w:r>
+              <w:rPr>
+                <w:rFonts w:ascii="Calibri" w:eastAsia="Times New Roman" w:hAnsi="Calibri" w:cs="Calibri"/>
+                <w:b/>
+                <w:bCs/>
+                <w:color w:val="00B050"/>
+                <w:lang w:eastAsia="es-CO"/>
+              </w:rPr>
+              <w:t>$9,100,000</w:t>
+            </w:r>
+          </w:p>
+        </w:tc>
+        <w:tc>
+          <w:tcPr>
+            <w:tcW w:w="1257" w:type="dxa"/>
+            <w:tcBorders>
+              <w:top w:val="nil"/>
+              <w:left w:val="nil"/>
+              <w:bottom w:val="single" w:sz="4" w:space="0" w:color="auto"/>
+              <w:right w:val="single" w:sz="4" w:space="0" w:color="auto"/>
+            </w:tcBorders>
+            <w:shd w:val="clear" w:color="auto" w:fill="auto"/>
+            <w:vAlign w:val="center"/>
+            <w:hideMark/>
+          </w:tcPr>
+          <w:p>
+            <w:pPr>
+              <w:spacing w:after="0" w:line="240" w:lineRule="auto"/>
+              <w:jc w:val="center"/>
+              <w:rPr>
+                <w:rFonts w:ascii="Calibri" w:eastAsia="Times New Roman" w:hAnsi="Calibri" w:cs="Calibri"/>
+                <w:b/>
+                <w:bCs/>
+                <w:color w:val="C65911"/>
+                <w:lang w:eastAsia="es-CO"/>
+              </w:rPr>
+            </w:pPr>
+            <w:r>
+              <w:rPr>
+                <w:rFonts w:ascii="Calibri" w:eastAsia="Times New Roman" w:hAnsi="Calibri" w:cs="Calibri"/>
+                <w:b/>
+                <w:bCs/>
+                <w:color w:val="C65911"/>
+                <w:lang w:eastAsia="es-CO"/>
+              </w:rPr>
+              <w:t>$7,000,000</w:t>
+            </w:r>
+          </w:p>
+        </w:tc>
+      </w:tr>
+      <w:tr>
+        <w:trPr>
+          <w:trHeight w:val="300"/>
+        </w:trPr>
+        <w:tc>
+          <w:tcPr>
+            <w:tcW w:w="1192" w:type="dxa"/>
+            <w:tcBorders>
+              <w:top w:val="nil"/>
+              <w:left w:val="single" w:sz="4" w:space="0" w:color="auto"/>
+              <w:bottom w:val="single" w:sz="4" w:space="0" w:color="auto"/>
+              <w:right w:val="single" w:sz="4" w:space="0" w:color="auto"/>
+            </w:tcBorders>
+            <w:shd w:val="clear" w:color="000000" w:fill="F2F2F2"/>
+            <w:vAlign w:val="center"/>
+            <w:hideMark/>
+          </w:tcPr>
+          <w:p>
+            <w:pPr>
+              <w:spacing w:after="0" w:line="240" w:lineRule="auto"/>
+              <w:jc w:val="center"/>
+              <w:rPr>
+                <w:rFonts w:ascii="Calibri" w:eastAsia="Times New Roman" w:hAnsi="Calibri" w:cs="Calibri"/>
+                <w:b/>
+                <w:bCs/>
+                <w:color w:val="000000"/>
+                <w:lang w:eastAsia="es-CO"/>
+              </w:rPr>
+            </w:pPr>
+            <w:r>
+              <w:rPr>
+                <w:rFonts w:ascii="Calibri" w:eastAsia="Times New Roman" w:hAnsi="Calibri" w:cs="Calibri"/>
+                <w:b/>
+                <w:bCs/>
+                <w:color w:val="000000"/>
+                <w:lang w:eastAsia="es-CO"/>
+              </w:rPr>
+              <w:t>2 semanas</w:t>
+            </w:r>
+          </w:p>
+        </w:tc>
+        <w:tc>
+          <w:tcPr>
+            <w:tcW w:w="1497" w:type="dxa"/>
+            <w:tcBorders>
+              <w:top w:val="nil"/>
+              <w:left w:val="nil"/>
+              <w:bottom w:val="single" w:sz="4" w:space="0" w:color="auto"/>
+              <w:right w:val="single" w:sz="4" w:space="0" w:color="auto"/>
+            </w:tcBorders>
+            <w:shd w:val="clear" w:color="auto" w:fill="auto"/>
+            <w:vAlign w:val="center"/>
+            <w:hideMark/>
+          </w:tcPr>
+          <w:p>
+            <w:pPr>
+              <w:spacing w:after="0" w:line="240" w:lineRule="auto"/>
+              <w:jc w:val="center"/>
+              <w:rPr>
+                <w:rFonts w:ascii="Calibri" w:eastAsia="Times New Roman" w:hAnsi="Calibri" w:cs="Calibri"/>
+                <w:b/>
+                <w:bCs/>
+                <w:color w:val="000000"/>
+                <w:lang w:eastAsia="es-CO"/>
+              </w:rPr>
+            </w:pPr>
+            <w:r>
+              <w:rPr>
+                <w:rFonts w:ascii="Calibri" w:eastAsia="Times New Roman" w:hAnsi="Calibri" w:cs="Calibri"/>
+                <w:b/>
+                <w:bCs/>
+                <w:color w:val="000000"/>
+                <w:lang w:eastAsia="es-CO"/>
+              </w:rPr>
+              <w:t>12</w:t>
+            </w:r>
+          </w:p>
+        </w:tc>
+        <w:tc>
+          <w:tcPr>
+            <w:tcW w:w="2551" w:type="dxa"/>
+            <w:tcBorders>
+              <w:top w:val="nil"/>
+              <w:left w:val="nil"/>
+              <w:bottom w:val="single" w:sz="4" w:space="0" w:color="auto"/>
+              <w:right w:val="single" w:sz="4" w:space="0" w:color="auto"/>
+            </w:tcBorders>
+            <w:shd w:val="clear" w:color="auto" w:fill="auto"/>
+            <w:vAlign w:val="center"/>
+            <w:hideMark/>
+          </w:tcPr>
+          <w:p>
+            <w:pPr>
+              <w:spacing w:after="0" w:line="240" w:lineRule="auto"/>
+              <w:jc w:val="center"/>
+              <w:rPr>
+                <w:rFonts w:ascii="Calibri" w:eastAsia="Times New Roman" w:hAnsi="Calibri" w:cs="Calibri"/>
+                <w:b/>
+                <w:bCs/>
+                <w:color w:val="FF0000"/>
+                <w:lang w:eastAsia="es-CO"/>
+              </w:rPr>
+            </w:pPr>
+            <w:r>
+              <w:rPr>
+                <w:rFonts w:ascii="Calibri" w:eastAsia="Times New Roman" w:hAnsi="Calibri" w:cs="Calibri"/>
+                <w:b/>
+                <w:bCs/>
+                <w:color w:val="FF0000"/>
+                <w:lang w:eastAsia="es-CO"/>
+              </w:rPr>
+              <w:t>$32,200,000</w:t>
+            </w:r>
+          </w:p>
+        </w:tc>
+        <w:tc>
+          <w:tcPr>
+            <w:tcW w:w="2246" w:type="dxa"/>
+            <w:tcBorders>
+              <w:top w:val="nil"/>
+              <w:left w:val="nil"/>
+              <w:bottom w:val="single" w:sz="4" w:space="0" w:color="auto"/>
+              <w:right w:val="single" w:sz="4" w:space="0" w:color="auto"/>
+            </w:tcBorders>
+            <w:shd w:val="clear" w:color="auto" w:fill="auto"/>
+            <w:vAlign w:val="center"/>
+            <w:hideMark/>
+          </w:tcPr>
+          <w:p>
+            <w:pPr>
+              <w:spacing w:after="0" w:line="240" w:lineRule="auto"/>
+              <w:jc w:val="center"/>
+              <w:rPr>
+                <w:rFonts w:ascii="Calibri" w:eastAsia="Times New Roman" w:hAnsi="Calibri" w:cs="Calibri"/>
+                <w:b/>
+                <w:bCs/>
+                <w:color w:val="000000"/>
+                <w:lang w:eastAsia="es-CO"/>
+              </w:rPr>
+            </w:pPr>
+            <w:r>
+              <w:rPr>
+                <w:rFonts w:ascii="Calibri" w:eastAsia="Times New Roman" w:hAnsi="Calibri" w:cs="Calibri"/>
+                <w:b/>
+                <w:bCs/>
+                <w:color w:val="000000"/>
+                <w:lang w:eastAsia="es-CO"/>
+              </w:rPr>
+              <w:t>$16,000,000</w:t>
+            </w:r>
+          </w:p>
+        </w:tc>
+        <w:tc>
+          <w:tcPr>
+            <w:tcW w:w="1257" w:type="dxa"/>
+            <w:tcBorders>
+              <w:top w:val="nil"/>
+              <w:left w:val="nil"/>
+              <w:bottom w:val="single" w:sz="4" w:space="0" w:color="auto"/>
+              <w:right w:val="single" w:sz="4" w:space="0" w:color="auto"/>
+            </w:tcBorders>
+            <w:shd w:val="clear" w:color="auto" w:fill="auto"/>
+            <w:vAlign w:val="center"/>
+            <w:hideMark/>
+          </w:tcPr>
+          <w:p>
+            <w:pPr>
+              <w:spacing w:after="0" w:line="240" w:lineRule="auto"/>
+              <w:jc w:val="center"/>
+              <w:rPr>
+                <w:rFonts w:ascii="Calibri" w:eastAsia="Times New Roman" w:hAnsi="Calibri" w:cs="Calibri"/>
+                <w:b/>
+                <w:bCs/>
+                <w:color w:val="00B050"/>
+                <w:lang w:eastAsia="es-CO"/>
+              </w:rPr>
+            </w:pPr>
+            <w:r>
+              <w:rPr>
+                <w:rFonts w:ascii="Calibri" w:eastAsia="Times New Roman" w:hAnsi="Calibri" w:cs="Calibri"/>
+                <w:b/>
+                <w:bCs/>
+                <w:color w:val="00B050"/>
+                <w:lang w:eastAsia="es-CO"/>
+              </w:rPr>
+              <w:t>$16,200,000</w:t>
+            </w:r>
+          </w:p>
+        </w:tc>
+        <w:tc>
+          <w:tcPr>
+            <w:tcW w:w="1257" w:type="dxa"/>
+            <w:tcBorders>
+              <w:top w:val="nil"/>
+              <w:left w:val="nil"/>
+              <w:bottom w:val="single" w:sz="4" w:space="0" w:color="auto"/>
+              <w:right w:val="single" w:sz="4" w:space="0" w:color="auto"/>
+            </w:tcBorders>
+            <w:shd w:val="clear" w:color="auto" w:fill="auto"/>
+            <w:vAlign w:val="center"/>
+            <w:hideMark/>
+          </w:tcPr>
+          <w:p>
+            <w:pPr>
+              <w:spacing w:after="0" w:line="240" w:lineRule="auto"/>
+              <w:jc w:val="center"/>
+              <w:rPr>
+                <w:rFonts w:ascii="Calibri" w:eastAsia="Times New Roman" w:hAnsi="Calibri" w:cs="Calibri"/>
+                <w:b/>
+                <w:bCs/>
+                <w:color w:val="C65911"/>
+                <w:lang w:eastAsia="es-CO"/>
+              </w:rPr>
+            </w:pPr>
+            <w:r>
+              <w:rPr>
+                <w:rFonts w:ascii="Calibri" w:eastAsia="Times New Roman" w:hAnsi="Calibri" w:cs="Calibri"/>
+                <w:b/>
+                <w:bCs/>
+                <w:color w:val="C65911"/>
+                <w:lang w:eastAsia="es-CO"/>
+              </w:rPr>
+              <w:t>$16,000,000</w:t>
+            </w:r>
+          </w:p>
+        </w:tc>
+      </w:tr>
+      <w:tr>
+        <w:trPr>
+          <w:trHeight w:val="300"/>
+        </w:trPr>
+        <w:tc>
+          <w:tcPr>
+            <w:tcW w:w="1192" w:type="dxa"/>
+            <w:tcBorders>
+              <w:top w:val="nil"/>
+              <w:left w:val="single" w:sz="4" w:space="0" w:color="auto"/>
+              <w:bottom w:val="single" w:sz="4" w:space="0" w:color="auto"/>
+              <w:right w:val="single" w:sz="4" w:space="0" w:color="auto"/>
+            </w:tcBorders>
+            <w:shd w:val="clear" w:color="000000" w:fill="F2F2F2"/>
+            <w:vAlign w:val="center"/>
+            <w:hideMark/>
+          </w:tcPr>
+          <w:p>
+            <w:pPr>
+              <w:spacing w:after="0" w:line="240" w:lineRule="auto"/>
+              <w:jc w:val="center"/>
+              <w:rPr>
+                <w:rFonts w:ascii="Calibri" w:eastAsia="Times New Roman" w:hAnsi="Calibri" w:cs="Calibri"/>
+                <w:b/>
+                <w:bCs/>
+                <w:color w:val="000000"/>
+                <w:lang w:eastAsia="es-CO"/>
+              </w:rPr>
+            </w:pPr>
+            <w:r>
+              <w:rPr>
+                <w:rFonts w:ascii="Calibri" w:eastAsia="Times New Roman" w:hAnsi="Calibri" w:cs="Calibri"/>
+                <w:b/>
+                <w:bCs/>
+                <w:color w:val="000000"/>
+                <w:lang w:eastAsia="es-CO"/>
+              </w:rPr>
+              <w:t>4 semanas</w:t>
+            </w:r>
+          </w:p>
+        </w:tc>
+        <w:tc>
+          <w:tcPr>
+            <w:tcW w:w="1497" w:type="dxa"/>
+            <w:tcBorders>
+              <w:top w:val="nil"/>
+              <w:left w:val="nil"/>
+              <w:bottom w:val="single" w:sz="4" w:space="0" w:color="auto"/>
+              <w:right w:val="single" w:sz="4" w:space="0" w:color="auto"/>
+            </w:tcBorders>
+            <w:shd w:val="clear" w:color="auto" w:fill="auto"/>
+            <w:vAlign w:val="center"/>
+            <w:hideMark/>
+          </w:tcPr>
+          <w:p>
+            <w:pPr>
+              <w:spacing w:after="0" w:line="240" w:lineRule="auto"/>
+              <w:jc w:val="center"/>
+              <w:rPr>
+                <w:rFonts w:ascii="Calibri" w:eastAsia="Times New Roman" w:hAnsi="Calibri" w:cs="Calibri"/>
+                <w:b/>
+                <w:bCs/>
+                <w:color w:val="000000"/>
+                <w:lang w:eastAsia="es-CO"/>
+              </w:rPr>
+            </w:pPr>
+            <w:r>
+              <w:rPr>
+                <w:rFonts w:ascii="Calibri" w:eastAsia="Times New Roman" w:hAnsi="Calibri" w:cs="Calibri"/>
+                <w:b/>
+                <w:bCs/>
+                <w:color w:val="000000"/>
+                <w:lang w:eastAsia="es-CO"/>
+              </w:rPr>
+              <w:t>24</w:t>
+            </w:r>
+          </w:p>
+        </w:tc>
+        <w:tc>
+          <w:tcPr>
+            <w:tcW w:w="2551" w:type="dxa"/>
+            <w:tcBorders>
+              <w:top w:val="nil"/>
+              <w:left w:val="nil"/>
+              <w:bottom w:val="single" w:sz="4" w:space="0" w:color="auto"/>
+              <w:right w:val="single" w:sz="4" w:space="0" w:color="auto"/>
+            </w:tcBorders>
+            <w:shd w:val="clear" w:color="auto" w:fill="auto"/>
+            <w:vAlign w:val="center"/>
+            <w:hideMark/>
+          </w:tcPr>
+          <w:p>
+            <w:pPr>
+              <w:spacing w:after="0" w:line="240" w:lineRule="auto"/>
+              <w:jc w:val="center"/>
+              <w:rPr>
+                <w:rFonts w:ascii="Calibri" w:eastAsia="Times New Roman" w:hAnsi="Calibri" w:cs="Calibri"/>
+                <w:b/>
+                <w:bCs/>
+                <w:color w:val="FF0000"/>
+                <w:lang w:eastAsia="es-CO"/>
+              </w:rPr>
+            </w:pPr>
+            <w:r>
+              <w:rPr>
+                <w:rFonts w:ascii="Calibri" w:eastAsia="Times New Roman" w:hAnsi="Calibri" w:cs="Calibri"/>
+                <w:b/>
+                <w:bCs/>
+                <w:color w:val="FF0000"/>
+                <w:lang w:eastAsia="es-CO"/>
+              </w:rPr>
+              <w:t>$64,400,000</w:t>
+            </w:r>
+          </w:p>
+        </w:tc>
+        <w:tc>
+          <w:tcPr>
+            <w:tcW w:w="2246" w:type="dxa"/>
+            <w:tcBorders>
+              <w:top w:val="nil"/>
+              <w:left w:val="nil"/>
+              <w:bottom w:val="single" w:sz="4" w:space="0" w:color="auto"/>
+              <w:right w:val="single" w:sz="4" w:space="0" w:color="auto"/>
+            </w:tcBorders>
+            <w:shd w:val="clear" w:color="auto" w:fill="auto"/>
+            <w:vAlign w:val="center"/>
+            <w:hideMark/>
+          </w:tcPr>
+          <w:p>
+            <w:pPr>
+              <w:spacing w:after="0" w:line="240" w:lineRule="auto"/>
+              <w:jc w:val="center"/>
+              <w:rPr>
+                <w:rFonts w:ascii="Calibri" w:eastAsia="Times New Roman" w:hAnsi="Calibri" w:cs="Calibri"/>
+                <w:b/>
+                <w:bCs/>
+                <w:color w:val="000000"/>
+                <w:lang w:eastAsia="es-CO"/>
+              </w:rPr>
+            </w:pPr>
+            <w:r>
+              <w:rPr>
+                <w:rFonts w:ascii="Calibri" w:eastAsia="Times New Roman" w:hAnsi="Calibri" w:cs="Calibri"/>
+                <w:b/>
+                <w:bCs/>
+                <w:color w:val="000000"/>
+                <w:lang w:eastAsia="es-CO"/>
+              </w:rPr>
+              <w:t>$44,000,000</w:t>
+            </w:r>
+          </w:p>
+        </w:tc>
+        <w:tc>
+          <w:tcPr>
+            <w:tcW w:w="1257" w:type="dxa"/>
+            <w:tcBorders>
+              <w:top w:val="nil"/>
+              <w:left w:val="nil"/>
+              <w:bottom w:val="single" w:sz="4" w:space="0" w:color="auto"/>
+              <w:right w:val="single" w:sz="4" w:space="0" w:color="auto"/>
+            </w:tcBorders>
+            <w:shd w:val="clear" w:color="auto" w:fill="auto"/>
+            <w:vAlign w:val="center"/>
+            <w:hideMark/>
+          </w:tcPr>
+          <w:p>
+            <w:pPr>
+              <w:spacing w:after="0" w:line="240" w:lineRule="auto"/>
+              <w:jc w:val="center"/>
+              <w:rPr>
+                <w:rFonts w:ascii="Calibri" w:eastAsia="Times New Roman" w:hAnsi="Calibri" w:cs="Calibri"/>
+                <w:b/>
+                <w:bCs/>
+                <w:color w:val="00B050"/>
+                <w:lang w:eastAsia="es-CO"/>
+              </w:rPr>
+            </w:pPr>
+            <w:r>
+              <w:rPr>
+                <w:rFonts w:ascii="Calibri" w:eastAsia="Times New Roman" w:hAnsi="Calibri" w:cs="Calibri"/>
+                <w:b/>
+                <w:bCs/>
+                <w:color w:val="00B050"/>
+                <w:lang w:eastAsia="es-CO"/>
+              </w:rPr>
+              <w:t>$20,400,000</w:t>
+            </w:r>
+          </w:p>
+        </w:tc>
+        <w:tc>
+          <w:tcPr>
+            <w:tcW w:w="1257" w:type="dxa"/>
+            <w:tcBorders>
+              <w:top w:val="nil"/>
+              <w:left w:val="nil"/>
+              <w:bottom w:val="single" w:sz="4" w:space="0" w:color="auto"/>
+              <w:right w:val="single" w:sz="4" w:space="0" w:color="auto"/>
+            </w:tcBorders>
+            <w:shd w:val="clear" w:color="auto" w:fill="auto"/>
+            <w:vAlign w:val="center"/>
+            <w:hideMark/>
+          </w:tcPr>
+          <w:p>
+            <w:pPr>
+              <w:spacing w:after="0" w:line="240" w:lineRule="auto"/>
+              <w:jc w:val="center"/>
+              <w:rPr>
+                <w:rFonts w:ascii="Calibri" w:eastAsia="Times New Roman" w:hAnsi="Calibri" w:cs="Calibri"/>
+                <w:b/>
+                <w:bCs/>
+                <w:color w:val="C65911"/>
+                <w:lang w:eastAsia="es-CO"/>
+              </w:rPr>
+            </w:pPr>
+            <w:r>
+              <w:rPr>
+                <w:rFonts w:ascii="Calibri" w:eastAsia="Times New Roman" w:hAnsi="Calibri" w:cs="Calibri"/>
+                <w:b/>
+                <w:bCs/>
+                <w:color w:val="C65911"/>
+                <w:lang w:eastAsia="es-CO"/>
+              </w:rPr>
+              <w:t>$44,000,000</w:t>
+            </w:r>
+          </w:p>
+        </w:tc>
+      </w:tr>
+    </w:tbl>
+    <w:p>
+      <w:pPr>
+        <w:spacing w:after="0"/>
+        <w:jc w:val="both"/>
+        <w:rPr>
+          <w:rFonts w:ascii="Arial" w:hAnsi="Arial" w:cs="Arial"/>
+          <w:sz w:val="24"/>
+          <w:szCs w:val="24"/>
+        </w:rPr>
+      </w:pPr>
+    </w:p>
+    <w:p>
+      <w:pPr>
+        <w:pStyle w:val="Prrafodelista"/>
+        <w:numPr>
+          <w:ilvl w:val="0"/>
+          <w:numId w:val="1"/>
+        </w:numPr>
+        <w:spacing w:after="0"/>
+        <w:jc w:val="both"/>
+        <w:rPr>
+          <w:rFonts w:ascii="Arial" w:hAnsi="Arial" w:cs="Arial"/>
+          <w:sz w:val="24"/>
+          <w:szCs w:val="24"/>
+        </w:rPr>
+      </w:pPr>
+      <w:r>
+        <w:rPr>
+          <w:rFonts w:ascii="Arial" w:hAnsi="Arial" w:cs="Arial"/>
+          <w:b/>
+          <w:bCs/>
+          <w:color w:val="FF0000"/>
+          <w:sz w:val="24"/>
+          <w:szCs w:val="24"/>
+        </w:rPr>
+        <w:t>Valor sin descuent</w:t>
+      </w:r>
+      <w:r>
+        <w:rPr>
+          <w:rFonts w:ascii="Arial" w:hAnsi="Arial" w:cs="Arial"/>
+          <w:b/>
+          <w:bCs/>
+          <w:color w:val="FF0000"/>
+          <w:sz w:val="24"/>
+          <w:szCs w:val="24"/>
+        </w:rPr>
+        <w:t>o:</w:t>
+      </w:r>
+      <w:r>
+        <w:rPr>
+          <w:rFonts w:ascii="Arial" w:hAnsi="Arial" w:cs="Arial"/>
+          <w:sz w:val="24"/>
+          <w:szCs w:val="24"/>
+        </w:rPr>
+        <w:t xml:space="preserve"> </w:t>
+      </w:r>
+      <w:r>
+        <w:rPr>
+          <w:rFonts w:ascii="Arial" w:hAnsi="Arial" w:cs="Arial"/>
+          <w:sz w:val="24"/>
+          <w:szCs w:val="24"/>
+        </w:rPr>
+        <w:t>S</w:t>
+      </w:r>
+      <w:r>
+        <w:rPr>
+          <w:rFonts w:ascii="Arial" w:hAnsi="Arial" w:cs="Arial"/>
+          <w:sz w:val="24"/>
+          <w:szCs w:val="24"/>
+        </w:rPr>
+        <w:t>e amarra, solo en el caso de que el usuario final</w:t>
+      </w:r>
+      <w:r>
+        <w:rPr>
+          <w:rFonts w:ascii="Arial" w:hAnsi="Arial" w:cs="Arial"/>
+          <w:sz w:val="24"/>
+          <w:szCs w:val="24"/>
+        </w:rPr>
+        <w:t>,</w:t>
+      </w:r>
+      <w:r>
+        <w:rPr>
+          <w:rFonts w:ascii="Arial" w:hAnsi="Arial" w:cs="Arial"/>
+          <w:sz w:val="24"/>
+          <w:szCs w:val="24"/>
+        </w:rPr>
+        <w:t xml:space="preserve"> requiera hacer retenciones fiscales.</w:t>
+      </w:r>
+    </w:p>
+    <w:p>
+      <w:pPr>
+        <w:pStyle w:val="Prrafodelista"/>
+        <w:spacing w:after="0"/>
+        <w:jc w:val="both"/>
+        <w:rPr>
+          <w:rFonts w:ascii="Arial" w:hAnsi="Arial" w:cs="Arial"/>
+          <w:sz w:val="24"/>
+          <w:szCs w:val="24"/>
+        </w:rPr>
+      </w:pPr>
+    </w:p>
+    <w:p>
+      <w:pPr>
+        <w:pStyle w:val="Prrafodelista"/>
+        <w:numPr>
+          <w:ilvl w:val="0"/>
+          <w:numId w:val="1"/>
+        </w:numPr>
+        <w:spacing w:after="0"/>
+        <w:jc w:val="both"/>
+        <w:rPr>
+          <w:rFonts w:ascii="Arial" w:hAnsi="Arial" w:cs="Arial"/>
+          <w:sz w:val="24"/>
+          <w:szCs w:val="24"/>
+        </w:rPr>
+      </w:pPr>
+      <w:r>
+        <w:rPr>
+          <w:rFonts w:ascii="Arial" w:hAnsi="Arial" w:cs="Arial"/>
+          <w:b/>
+          <w:bCs/>
+          <w:color w:val="00B050"/>
+          <w:sz w:val="24"/>
+          <w:szCs w:val="24"/>
+        </w:rPr>
+        <w:t>Valor con descuento</w:t>
+      </w:r>
+      <w:r>
+        <w:rPr>
+          <w:rFonts w:ascii="Arial" w:hAnsi="Arial" w:cs="Arial"/>
+          <w:b/>
+          <w:bCs/>
+          <w:color w:val="00B050"/>
+          <w:sz w:val="24"/>
+          <w:szCs w:val="24"/>
+        </w:rPr>
+        <w:t xml:space="preserve">: </w:t>
+      </w:r>
+      <w:r>
+        <w:rPr>
+          <w:rFonts w:ascii="Arial" w:hAnsi="Arial" w:cs="Arial"/>
+          <w:sz w:val="24"/>
+          <w:szCs w:val="24"/>
+        </w:rPr>
+        <w:t>Se amarra al</w:t>
+      </w:r>
+      <w:r>
+        <w:rPr>
+          <w:rFonts w:ascii="Arial" w:hAnsi="Arial" w:cs="Arial"/>
+          <w:sz w:val="24"/>
+          <w:szCs w:val="24"/>
+        </w:rPr>
+        <w:t xml:space="preserve"> número</w:t>
+      </w:r>
+      <w:r>
+        <w:rPr>
+          <w:rFonts w:ascii="Arial" w:hAnsi="Arial" w:cs="Arial"/>
+          <w:sz w:val="24"/>
+          <w:szCs w:val="24"/>
+        </w:rPr>
+        <w:t xml:space="preserve"> de </w:t>
+      </w:r>
+      <w:r>
+        <w:rPr>
+          <w:rFonts w:ascii="Arial" w:hAnsi="Arial" w:cs="Arial"/>
+          <w:sz w:val="24"/>
+          <w:szCs w:val="24"/>
+        </w:rPr>
+        <w:t>dias a</w:t>
+      </w:r>
+      <w:r>
+        <w:rPr>
+          <w:rFonts w:ascii="Arial" w:hAnsi="Arial" w:cs="Arial"/>
+          <w:sz w:val="24"/>
+          <w:szCs w:val="24"/>
+        </w:rPr>
+        <w:t xml:space="preserve"> tomar, como el numero de espectadores en la sesión.</w:t>
+      </w:r>
+    </w:p>
+    <w:p>
+      <w:pPr>
+        <w:spacing w:after="0"/>
+        <w:ind w:left="360"/>
+        <w:jc w:val="both"/>
+        <w:rPr>
+          <w:rFonts w:ascii="Arial" w:hAnsi="Arial" w:cs="Arial"/>
+          <w:sz w:val="24"/>
+          <w:szCs w:val="24"/>
+        </w:rPr>
+      </w:pPr>
+    </w:p>
+    <w:p>
+      <w:pPr>
+        <w:spacing w:after="0"/>
+        <w:jc w:val="both"/>
+        <w:rPr>
+          <w:rFonts w:ascii="Arial" w:hAnsi="Arial" w:cs="Arial"/>
+          <w:b/>
+          <w:bCs/>
+          <w:sz w:val="24"/>
+          <w:szCs w:val="24"/>
+        </w:rPr>
+      </w:pPr>
+      <w:r>
+        <w:rPr>
+          <w:rFonts w:ascii="Arial" w:hAnsi="Arial" w:cs="Arial"/>
+          <w:b/>
+          <w:bCs/>
+          <w:sz w:val="24"/>
+          <w:szCs w:val="24"/>
+        </w:rPr>
+        <w:t>General</w:t>
+      </w:r>
+      <w:r>
+        <w:rPr>
+          <w:rFonts w:ascii="Arial" w:hAnsi="Arial" w:cs="Arial"/>
+          <w:b/>
+          <w:bCs/>
+          <w:sz w:val="24"/>
+          <w:szCs w:val="24"/>
+        </w:rPr>
+        <w:t>.</w:t>
+      </w:r>
+    </w:p>
+    <w:p>
+      <w:pPr>
+        <w:spacing w:after="0"/>
+        <w:jc w:val="both"/>
+        <w:rPr>
+          <w:rFonts w:ascii="Arial" w:hAnsi="Arial" w:cs="Arial"/>
+          <w:b/>
+          <w:bCs/>
+          <w:sz w:val="24"/>
+          <w:szCs w:val="24"/>
+        </w:rPr>
+      </w:pPr>
+    </w:p>
+    <w:p>
+      <w:pPr>
+        <w:spacing w:after="0"/>
+        <w:jc w:val="both"/>
+        <w:rPr>
+          <w:rFonts w:ascii="Arial" w:hAnsi="Arial" w:cs="Arial"/>
+          <w:sz w:val="24"/>
+          <w:szCs w:val="24"/>
+        </w:rPr>
+      </w:pPr>
+      <w:r>
+        <w:rPr>
+          <w:rFonts w:ascii="Arial" w:hAnsi="Arial" w:cs="Arial"/>
+          <w:sz w:val="24"/>
+          <w:szCs w:val="24"/>
+        </w:rPr>
+        <w:t>De mi parte si se requiere</w:t>
+      </w:r>
+      <w:r>
+        <w:rPr>
+          <w:rFonts w:ascii="Arial" w:hAnsi="Arial" w:cs="Arial"/>
+          <w:sz w:val="24"/>
+          <w:szCs w:val="24"/>
+        </w:rPr>
+        <w:t xml:space="preserve"> entrego</w:t>
+      </w:r>
+      <w:r>
+        <w:rPr>
+          <w:rFonts w:ascii="Arial" w:hAnsi="Arial" w:cs="Arial"/>
+          <w:sz w:val="24"/>
+          <w:szCs w:val="24"/>
+        </w:rPr>
+        <w:t>:</w:t>
+      </w:r>
+    </w:p>
+    <w:p>
+      <w:pPr>
+        <w:spacing w:after="0"/>
+        <w:jc w:val="both"/>
+        <w:rPr>
+          <w:rFonts w:ascii="Arial" w:hAnsi="Arial" w:cs="Arial"/>
+          <w:sz w:val="24"/>
+          <w:szCs w:val="24"/>
+        </w:rPr>
+      </w:pPr>
+    </w:p>
+    <w:p>
+      <w:pPr>
+        <w:pStyle w:val="Prrafodelista"/>
+        <w:numPr>
+          <w:ilvl w:val="0"/>
+          <w:numId w:val="18"/>
+        </w:numPr>
+        <w:spacing w:after="0"/>
+        <w:jc w:val="both"/>
+        <w:rPr>
+          <w:rFonts w:ascii="Arial" w:hAnsi="Arial" w:cs="Arial"/>
+          <w:sz w:val="24"/>
+          <w:szCs w:val="24"/>
+        </w:rPr>
+      </w:pPr>
+      <w:r>
+        <w:rPr>
+          <w:rFonts w:ascii="Arial" w:hAnsi="Arial" w:cs="Arial"/>
+          <w:sz w:val="24"/>
+          <w:szCs w:val="24"/>
+        </w:rPr>
+        <w:t>P</w:t>
+      </w:r>
+      <w:r>
+        <w:rPr>
+          <w:rFonts w:ascii="Arial" w:hAnsi="Arial" w:cs="Arial"/>
+          <w:sz w:val="24"/>
+          <w:szCs w:val="24"/>
+        </w:rPr>
+        <w:t xml:space="preserve">lanilla de pagos </w:t>
+      </w:r>
+      <w:r>
+        <w:rPr>
+          <w:rFonts w:ascii="Arial" w:hAnsi="Arial" w:cs="Arial"/>
+          <w:sz w:val="24"/>
+          <w:szCs w:val="24"/>
+        </w:rPr>
+        <w:t>de seguridad que llevo a la fecha.</w:t>
+      </w:r>
+    </w:p>
+    <w:p>
+      <w:pPr>
+        <w:pStyle w:val="Prrafodelista"/>
+        <w:spacing w:after="0"/>
+        <w:jc w:val="both"/>
+        <w:rPr>
+          <w:rFonts w:ascii="Arial" w:hAnsi="Arial" w:cs="Arial"/>
+          <w:sz w:val="24"/>
+          <w:szCs w:val="24"/>
+        </w:rPr>
+      </w:pPr>
+    </w:p>
+    <w:p>
+      <w:pPr>
+        <w:pStyle w:val="Prrafodelista"/>
+        <w:numPr>
+          <w:ilvl w:val="0"/>
+          <w:numId w:val="18"/>
+        </w:numPr>
+        <w:spacing w:after="0"/>
+        <w:jc w:val="both"/>
+        <w:rPr>
+          <w:rFonts w:ascii="Arial" w:hAnsi="Arial" w:cs="Arial"/>
+          <w:sz w:val="24"/>
+          <w:szCs w:val="24"/>
+        </w:rPr>
+      </w:pPr>
+      <w:r>
+        <w:rPr>
+          <w:rFonts w:ascii="Arial" w:hAnsi="Arial" w:cs="Arial"/>
+          <w:sz w:val="24"/>
+          <w:szCs w:val="24"/>
+        </w:rPr>
+        <w:t xml:space="preserve">Copia de </w:t>
+      </w:r>
+      <w:r>
+        <w:rPr>
+          <w:rFonts w:ascii="Arial" w:hAnsi="Arial" w:cs="Arial"/>
+          <w:b/>
+          <w:bCs/>
+          <w:sz w:val="24"/>
+          <w:szCs w:val="24"/>
+        </w:rPr>
+        <w:t>RUT</w:t>
+      </w:r>
+      <w:r>
+        <w:rPr>
+          <w:rFonts w:ascii="Arial" w:hAnsi="Arial" w:cs="Arial"/>
+          <w:sz w:val="24"/>
+          <w:szCs w:val="24"/>
+        </w:rPr>
+        <w:t xml:space="preserve"> de servicios.</w:t>
+      </w:r>
+    </w:p>
+    <w:p>
+      <w:pPr>
+        <w:spacing w:after="0"/>
+        <w:jc w:val="both"/>
+        <w:rPr>
+          <w:rFonts w:ascii="Arial" w:hAnsi="Arial" w:cs="Arial"/>
+          <w:sz w:val="24"/>
+          <w:szCs w:val="24"/>
+        </w:rPr>
+      </w:pPr>
+    </w:p>
+    <w:p>
+      <w:pPr>
+        <w:pStyle w:val="Prrafodelista"/>
+        <w:numPr>
+          <w:ilvl w:val="0"/>
+          <w:numId w:val="18"/>
+        </w:numPr>
+        <w:spacing w:after="0"/>
+        <w:jc w:val="both"/>
+        <w:rPr>
+          <w:rFonts w:ascii="Arial" w:hAnsi="Arial" w:cs="Arial"/>
+          <w:sz w:val="24"/>
+          <w:szCs w:val="24"/>
+        </w:rPr>
+      </w:pPr>
+      <w:r>
+        <w:rPr>
+          <w:rFonts w:ascii="Arial" w:hAnsi="Arial" w:cs="Arial"/>
+          <w:b/>
+          <w:bCs/>
+          <w:sz w:val="24"/>
+          <w:szCs w:val="24"/>
+        </w:rPr>
+        <w:t>Certificado Bancario</w:t>
+      </w:r>
+      <w:r>
+        <w:rPr>
+          <w:rFonts w:ascii="Arial" w:hAnsi="Arial" w:cs="Arial"/>
+          <w:sz w:val="24"/>
+          <w:szCs w:val="24"/>
+        </w:rPr>
+        <w:t>.</w:t>
+      </w:r>
+    </w:p>
+    <w:p>
+      <w:pPr>
+        <w:spacing w:after="0"/>
+        <w:jc w:val="both"/>
+        <w:rPr>
+          <w:rFonts w:ascii="Arial" w:hAnsi="Arial" w:cs="Arial"/>
+          <w:sz w:val="24"/>
+          <w:szCs w:val="24"/>
+        </w:rPr>
+      </w:pPr>
+    </w:p>
+    <w:p>
+      <w:pPr>
+        <w:pStyle w:val="Prrafodelista"/>
+        <w:numPr>
+          <w:ilvl w:val="0"/>
+          <w:numId w:val="18"/>
+        </w:numPr>
+        <w:spacing w:after="0"/>
+        <w:jc w:val="both"/>
+        <w:rPr>
+          <w:rFonts w:ascii="Arial" w:hAnsi="Arial" w:cs="Arial"/>
+          <w:sz w:val="24"/>
+          <w:szCs w:val="24"/>
+        </w:rPr>
+      </w:pPr>
+      <w:r>
+        <w:rPr>
+          <w:rFonts w:ascii="Arial" w:hAnsi="Arial" w:cs="Arial"/>
+          <w:b/>
+          <w:bCs/>
+          <w:sz w:val="24"/>
+          <w:szCs w:val="24"/>
+        </w:rPr>
+        <w:t>Curriculum Vitae</w:t>
+      </w:r>
+      <w:r>
+        <w:rPr>
+          <w:rFonts w:ascii="Arial" w:hAnsi="Arial" w:cs="Arial"/>
+          <w:sz w:val="24"/>
+          <w:szCs w:val="24"/>
+        </w:rPr>
+        <w:t>,</w:t>
+      </w:r>
+      <w:r>
+        <w:rPr>
+          <w:rFonts w:ascii="Arial" w:hAnsi="Arial" w:cs="Arial"/>
+          <w:sz w:val="24"/>
+          <w:szCs w:val="24"/>
+        </w:rPr>
+        <w:t xml:space="preserve"> 2024.</w:t>
+      </w:r>
+    </w:p>
+    <w:p>
+      <w:pPr>
+        <w:pStyle w:val="Prrafodelista"/>
+        <w:rPr>
+          <w:rFonts w:ascii="Arial" w:hAnsi="Arial" w:cs="Arial"/>
+          <w:sz w:val="24"/>
+          <w:szCs w:val="24"/>
+        </w:rPr>
+      </w:pPr>
+    </w:p>
+    <w:p>
+      <w:pPr>
+        <w:pStyle w:val="Prrafodelista"/>
+        <w:numPr>
+          <w:ilvl w:val="0"/>
+          <w:numId w:val="18"/>
+        </w:numPr>
+        <w:spacing w:after="0"/>
+        <w:jc w:val="both"/>
+        <w:rPr>
+          <w:rFonts w:ascii="Arial" w:hAnsi="Arial" w:cs="Arial"/>
+          <w:sz w:val="24"/>
+          <w:szCs w:val="24"/>
+        </w:rPr>
+      </w:pPr>
+      <w:r>
+        <w:rPr>
+          <w:rFonts w:ascii="Arial" w:hAnsi="Arial" w:cs="Arial"/>
+          <w:b/>
+          <w:bCs/>
+          <w:sz w:val="24"/>
+          <w:szCs w:val="24"/>
+        </w:rPr>
+        <w:t xml:space="preserve">Soporte </w:t>
+      </w:r>
+      <w:r>
+        <w:rPr>
+          <w:rFonts w:ascii="Arial" w:hAnsi="Arial" w:cs="Arial"/>
+          <w:b/>
+          <w:bCs/>
+          <w:sz w:val="24"/>
+          <w:szCs w:val="24"/>
+        </w:rPr>
+        <w:t xml:space="preserve">de sesión </w:t>
+      </w:r>
+      <w:r>
+        <w:rPr>
+          <w:rFonts w:ascii="Arial" w:hAnsi="Arial" w:cs="Arial"/>
+          <w:b/>
+          <w:bCs/>
+          <w:sz w:val="24"/>
+          <w:szCs w:val="24"/>
+        </w:rPr>
+        <w:t>1 a 1</w:t>
+      </w:r>
+      <w:r>
+        <w:rPr>
+          <w:rFonts w:ascii="Arial" w:hAnsi="Arial" w:cs="Arial"/>
+          <w:sz w:val="24"/>
+          <w:szCs w:val="24"/>
+        </w:rPr>
+        <w:t>, por cada Usuario que requiera una ayuda puntual, que le genere un requerimiento, incidente que bl</w:t>
+      </w:r>
+      <w:r>
+        <w:rPr>
+          <w:rFonts w:ascii="Arial" w:hAnsi="Arial" w:cs="Arial"/>
+          <w:sz w:val="24"/>
+          <w:szCs w:val="24"/>
+        </w:rPr>
+        <w:t>o</w:t>
+      </w:r>
+      <w:r>
+        <w:rPr>
+          <w:rFonts w:ascii="Arial" w:hAnsi="Arial" w:cs="Arial"/>
+          <w:sz w:val="24"/>
+          <w:szCs w:val="24"/>
+        </w:rPr>
+        <w:t>quee su</w:t>
+      </w:r>
+      <w:r>
+        <w:rPr>
+          <w:rFonts w:ascii="Arial" w:hAnsi="Arial" w:cs="Arial"/>
+          <w:sz w:val="24"/>
+          <w:szCs w:val="24"/>
+        </w:rPr>
+        <w:t xml:space="preserve"> </w:t>
+      </w:r>
+      <w:r>
+        <w:rPr>
+          <w:rFonts w:ascii="Arial" w:hAnsi="Arial" w:cs="Arial"/>
+          <w:sz w:val="24"/>
+          <w:szCs w:val="24"/>
+        </w:rPr>
+        <w:t>avance</w:t>
+      </w:r>
+      <w:r>
+        <w:rPr>
+          <w:rFonts w:ascii="Arial" w:hAnsi="Arial" w:cs="Arial"/>
+          <w:sz w:val="24"/>
+          <w:szCs w:val="24"/>
+        </w:rPr>
+        <w:t xml:space="preserve"> con las herramientas.</w:t>
+      </w:r>
+    </w:p>
+    <w:p>
+      <w:pPr>
+        <w:pStyle w:val="Prrafodelista"/>
+        <w:rPr>
+          <w:rFonts w:ascii="Arial" w:hAnsi="Arial" w:cs="Arial"/>
+          <w:sz w:val="24"/>
+          <w:szCs w:val="24"/>
+        </w:rPr>
+      </w:pPr>
+    </w:p>
+    <w:p>
+      <w:pPr>
+        <w:pStyle w:val="Prrafodelista"/>
+        <w:numPr>
+          <w:ilvl w:val="0"/>
+          <w:numId w:val="18"/>
+        </w:numPr>
+        <w:spacing w:after="0"/>
+        <w:jc w:val="both"/>
+        <w:rPr>
+          <w:rFonts w:ascii="Arial" w:hAnsi="Arial" w:cs="Arial"/>
+          <w:sz w:val="24"/>
+          <w:szCs w:val="24"/>
+        </w:rPr>
+      </w:pPr>
+      <w:r>
+        <w:rPr>
+          <w:rFonts w:ascii="Arial" w:hAnsi="Arial" w:cs="Arial"/>
+          <w:b/>
+          <w:bCs/>
+          <w:sz w:val="24"/>
+          <w:szCs w:val="24"/>
+        </w:rPr>
+        <w:t>Grupo WhatsApp</w:t>
+      </w:r>
+      <w:r>
+        <w:rPr>
+          <w:rFonts w:ascii="Arial" w:hAnsi="Arial" w:cs="Arial"/>
+          <w:sz w:val="24"/>
+          <w:szCs w:val="24"/>
+        </w:rPr>
+        <w:t>, como base de conocimiento de eventos, o situaciones recurrentes.</w:t>
+      </w:r>
+    </w:p>
+    <w:p>
+      <w:pPr>
+        <w:pStyle w:val="Prrafodelista"/>
+        <w:rPr>
+          <w:rFonts w:ascii="Arial" w:hAnsi="Arial" w:cs="Arial"/>
+          <w:sz w:val="24"/>
+          <w:szCs w:val="24"/>
+        </w:rPr>
+      </w:pPr>
+    </w:p>
+    <w:p>
+      <w:pPr>
+        <w:pStyle w:val="Prrafodelista"/>
+        <w:numPr>
+          <w:ilvl w:val="0"/>
+          <w:numId w:val="18"/>
+        </w:numPr>
+        <w:spacing w:after="0"/>
+        <w:jc w:val="both"/>
+        <w:rPr>
+          <w:rFonts w:ascii="Arial" w:hAnsi="Arial" w:cs="Arial"/>
+          <w:sz w:val="24"/>
+          <w:szCs w:val="24"/>
+        </w:rPr>
+      </w:pPr>
+      <w:r>
+        <w:rPr>
+          <w:rFonts w:ascii="Arial" w:hAnsi="Arial" w:cs="Arial"/>
+          <w:b/>
+          <w:bCs/>
+          <w:color w:val="FF0000"/>
+          <w:sz w:val="24"/>
+          <w:szCs w:val="24"/>
+          <w:highlight w:val="yellow"/>
+        </w:rPr>
+        <w:lastRenderedPageBreak/>
+        <w:t>Clase inconclusa, pausada y que genere dudas</w:t>
+      </w:r>
+      <w:r>
+        <w:rPr>
+          <w:rFonts w:ascii="Arial" w:hAnsi="Arial" w:cs="Arial"/>
+          <w:b/>
+          <w:bCs/>
+          <w:color w:val="FF0000"/>
+          <w:sz w:val="24"/>
+          <w:szCs w:val="24"/>
+          <w:highlight w:val="yellow"/>
+        </w:rPr>
+        <w:t xml:space="preserve"> posteriores</w:t>
+      </w:r>
+      <w:r>
+        <w:rPr>
+          <w:rFonts w:ascii="Arial" w:hAnsi="Arial" w:cs="Arial"/>
+          <w:b/>
+          <w:bCs/>
+          <w:color w:val="FF0000"/>
+          <w:sz w:val="24"/>
+          <w:szCs w:val="24"/>
+          <w:highlight w:val="yellow"/>
+        </w:rPr>
+        <w:t>, se reforzara con una nueva, sin costo alguno</w:t>
+      </w:r>
+      <w:r>
+        <w:rPr>
+          <w:rFonts w:ascii="Arial" w:hAnsi="Arial" w:cs="Arial"/>
+          <w:sz w:val="24"/>
+          <w:szCs w:val="24"/>
+        </w:rPr>
+        <w:t>. Se impartirá, luego de superar el issue que se presente a solución aterrizada.</w:t>
+      </w:r>
+    </w:p>
+    <w:p>
+      <w:pPr>
+        <w:pStyle w:val="Prrafodelista"/>
+        <w:rPr>
+          <w:rFonts w:ascii="Arial" w:hAnsi="Arial" w:cs="Arial"/>
+          <w:sz w:val="24"/>
+          <w:szCs w:val="24"/>
+        </w:rPr>
+      </w:pPr>
+    </w:p>
+    <w:p>
+      <w:pPr>
+        <w:pStyle w:val="Prrafodelista"/>
+        <w:numPr>
+          <w:ilvl w:val="0"/>
+          <w:numId w:val="18"/>
+        </w:numPr>
+        <w:spacing w:after="0"/>
+        <w:jc w:val="both"/>
+        <w:rPr>
+          <w:rFonts w:ascii="Arial" w:hAnsi="Arial" w:cs="Arial"/>
+          <w:sz w:val="24"/>
+          <w:szCs w:val="24"/>
+        </w:rPr>
+      </w:pPr>
+      <w:r>
+        <w:rPr>
+          <w:rFonts w:ascii="Arial" w:hAnsi="Arial" w:cs="Arial"/>
+          <w:sz w:val="24"/>
+          <w:szCs w:val="24"/>
+        </w:rPr>
+        <w:t xml:space="preserve">Repositorio </w:t>
+      </w:r>
+      <w:r>
+        <w:rPr>
+          <w:rFonts w:ascii="Arial" w:hAnsi="Arial" w:cs="Arial"/>
+          <w:b/>
+          <w:bCs/>
+          <w:sz w:val="24"/>
+          <w:szCs w:val="24"/>
+        </w:rPr>
+        <w:t>GitHub</w:t>
+      </w:r>
+      <w:r>
+        <w:rPr>
+          <w:rFonts w:ascii="Arial" w:hAnsi="Arial" w:cs="Arial"/>
+          <w:sz w:val="24"/>
+          <w:szCs w:val="24"/>
+        </w:rPr>
+        <w:t>.</w:t>
+      </w:r>
+    </w:p>
+    <w:p>
+      <w:pPr>
+        <w:pStyle w:val="Prrafodelista"/>
+        <w:rPr>
+          <w:rFonts w:ascii="Arial" w:hAnsi="Arial" w:cs="Arial"/>
+          <w:sz w:val="24"/>
+          <w:szCs w:val="24"/>
+        </w:rPr>
+      </w:pPr>
+    </w:p>
+    <w:p>
+      <w:pPr>
+        <w:pStyle w:val="Prrafodelista"/>
+        <w:numPr>
+          <w:ilvl w:val="0"/>
+          <w:numId w:val="18"/>
+        </w:numPr>
+        <w:spacing w:after="0"/>
+        <w:jc w:val="both"/>
+        <w:rPr>
+          <w:rFonts w:ascii="Arial" w:hAnsi="Arial" w:cs="Arial"/>
+          <w:sz w:val="24"/>
+          <w:szCs w:val="24"/>
+        </w:rPr>
+      </w:pPr>
+      <w:r>
+        <w:rPr>
+          <w:rFonts w:ascii="Arial" w:hAnsi="Arial" w:cs="Arial"/>
+          <w:b/>
+          <w:bCs/>
+          <w:sz w:val="24"/>
+          <w:szCs w:val="24"/>
+        </w:rPr>
+        <w:t>LinkedIn</w:t>
+      </w:r>
+      <w:r>
+        <w:rPr>
+          <w:rFonts w:ascii="Arial" w:hAnsi="Arial" w:cs="Arial"/>
+          <w:sz w:val="24"/>
+          <w:szCs w:val="24"/>
+        </w:rPr>
+        <w:t xml:space="preserve"> de contacto.</w:t>
+      </w:r>
+    </w:p>
+    <w:p>
+      <w:pPr>
+        <w:pStyle w:val="Prrafodelista"/>
+        <w:rPr>
+          <w:rFonts w:ascii="Arial" w:hAnsi="Arial" w:cs="Arial"/>
+          <w:sz w:val="24"/>
+          <w:szCs w:val="24"/>
+        </w:rPr>
+      </w:pPr>
+    </w:p>
+    <w:p>
+      <w:pPr>
+        <w:pStyle w:val="Prrafodelista"/>
+        <w:spacing w:after="0"/>
+        <w:jc w:val="both"/>
+        <w:rPr>
+          <w:rFonts w:ascii="Arial" w:hAnsi="Arial" w:cs="Arial"/>
+          <w:sz w:val="24"/>
+          <w:szCs w:val="24"/>
+        </w:rPr>
+      </w:pPr>
+    </w:p>
+    <w:p>
+      <w:pPr>
+        <w:pStyle w:val="Prrafodelista"/>
+        <w:spacing w:after="0"/>
+        <w:jc w:val="both"/>
+        <w:rPr>
+          <w:rFonts w:ascii="Arial" w:hAnsi="Arial" w:cs="Arial"/>
+          <w:sz w:val="24"/>
+          <w:szCs w:val="24"/>
+        </w:rPr>
+      </w:pPr>
+    </w:p>
+    <w:p>
+      <w:pPr>
+        <w:pStyle w:val="Prrafodelista"/>
+        <w:spacing w:after="0"/>
+        <w:jc w:val="both"/>
+        <w:rPr>
+          <w:rFonts w:ascii="Arial" w:hAnsi="Arial" w:cs="Arial"/>
+          <w:sz w:val="24"/>
+          <w:szCs w:val="24"/>
+        </w:rPr>
+      </w:pPr>
+    </w:p>
+    <w:p>
+      <w:pPr>
+        <w:pStyle w:val="Prrafodelista"/>
+        <w:spacing w:after="0"/>
+        <w:jc w:val="both"/>
+        <w:rPr>
+          <w:rFonts w:ascii="Arial" w:hAnsi="Arial" w:cs="Arial"/>
+          <w:sz w:val="24"/>
+          <w:szCs w:val="24"/>
+        </w:rPr>
+      </w:pPr>
+    </w:p>
+    <w:p>
+      <w:pPr>
+        <w:pStyle w:val="Prrafodelista"/>
+        <w:spacing w:after="0"/>
+        <w:jc w:val="both"/>
+        <w:rPr>
+          <w:rFonts w:ascii="Arial" w:hAnsi="Arial" w:cs="Arial"/>
+          <w:sz w:val="24"/>
+          <w:szCs w:val="24"/>
+        </w:rPr>
+      </w:pPr>
+    </w:p>
+    <w:p>
+      <w:pPr>
+        <w:pStyle w:val="Prrafodelista"/>
+        <w:spacing w:after="0"/>
+        <w:jc w:val="both"/>
+        <w:rPr>
+          <w:rFonts w:ascii="Arial" w:hAnsi="Arial" w:cs="Arial"/>
+          <w:sz w:val="24"/>
+          <w:szCs w:val="24"/>
+        </w:rPr>
+      </w:pPr>
+    </w:p>
+    <w:p>
+      <w:pPr>
+        <w:pStyle w:val="Prrafodelista"/>
+        <w:spacing w:after="0"/>
+        <w:jc w:val="both"/>
+        <w:rPr>
+          <w:rFonts w:ascii="Arial" w:hAnsi="Arial" w:cs="Arial"/>
+          <w:sz w:val="24"/>
+          <w:szCs w:val="24"/>
+        </w:rPr>
+      </w:pPr>
+    </w:p>
+    <w:p>
+      <w:pPr>
+        <w:pStyle w:val="Prrafodelista"/>
+        <w:spacing w:after="0"/>
+        <w:jc w:val="both"/>
+        <w:rPr>
+          <w:rFonts w:ascii="Arial" w:hAnsi="Arial" w:cs="Arial"/>
+          <w:sz w:val="24"/>
+          <w:szCs w:val="24"/>
+        </w:rPr>
+      </w:pPr>
+    </w:p>
+    <w:p>
+      <w:pPr>
+        <w:pStyle w:val="Prrafodelista"/>
+        <w:spacing w:after="0"/>
+        <w:jc w:val="both"/>
+        <w:rPr>
+          <w:rFonts w:ascii="Arial" w:hAnsi="Arial" w:cs="Arial"/>
+          <w:sz w:val="24"/>
+          <w:szCs w:val="24"/>
+        </w:rPr>
+      </w:pPr>
+    </w:p>
+    <w:p>
+      <w:pPr>
+        <w:pStyle w:val="Prrafodelista"/>
+        <w:spacing w:after="0"/>
+        <w:jc w:val="both"/>
+        <w:rPr>
+          <w:rFonts w:ascii="Arial" w:hAnsi="Arial" w:cs="Arial"/>
+          <w:sz w:val="24"/>
+          <w:szCs w:val="24"/>
+        </w:rPr>
+      </w:pPr>
+    </w:p>
+    <w:p>
+      <w:pPr>
+        <w:pStyle w:val="Prrafodelista"/>
+        <w:spacing w:after="0"/>
+        <w:jc w:val="both"/>
+        <w:rPr>
+          <w:rFonts w:ascii="Arial" w:hAnsi="Arial" w:cs="Arial"/>
+          <w:sz w:val="24"/>
+          <w:szCs w:val="24"/>
+        </w:rPr>
+      </w:pPr>
+    </w:p>
+    <w:p>
+      <w:pPr>
+        <w:pStyle w:val="Prrafodelista"/>
+        <w:spacing w:after="0"/>
+        <w:jc w:val="both"/>
+        <w:rPr>
+          <w:rFonts w:ascii="Arial" w:hAnsi="Arial" w:cs="Arial"/>
+          <w:sz w:val="24"/>
+          <w:szCs w:val="24"/>
+        </w:rPr>
+      </w:pPr>
+    </w:p>
+    <w:p>
+      <w:pPr>
+        <w:pStyle w:val="Prrafodelista"/>
+        <w:spacing w:after="0"/>
+        <w:jc w:val="both"/>
+        <w:rPr>
+          <w:rFonts w:ascii="Arial" w:hAnsi="Arial" w:cs="Arial"/>
+          <w:sz w:val="24"/>
+          <w:szCs w:val="24"/>
+        </w:rPr>
+      </w:pPr>
+    </w:p>
+    <w:p>
+      <w:pPr>
+        <w:pStyle w:val="Prrafodelista"/>
+        <w:rPr>
+          <w:rFonts w:ascii="Arial" w:hAnsi="Arial" w:cs="Arial"/>
+          <w:sz w:val="24"/>
+          <w:szCs w:val="24"/>
+        </w:rPr>
+      </w:pPr>
+    </w:p>
+    <w:p>
+      <w:pPr>
+        <w:pStyle w:val="Prrafodelista"/>
+        <w:rPr>
+          <w:rFonts w:ascii="Arial" w:hAnsi="Arial" w:cs="Arial"/>
+          <w:sz w:val="24"/>
+          <w:szCs w:val="24"/>
+        </w:rPr>
+      </w:pPr>
+    </w:p>
+    <w:p>
+      <w:pPr>
+        <w:pStyle w:val="Prrafodelista"/>
+        <w:rPr>
+          <w:rFonts w:ascii="Arial" w:hAnsi="Arial" w:cs="Arial"/>
+          <w:sz w:val="24"/>
+          <w:szCs w:val="24"/>
+        </w:rPr>
+      </w:pPr>
+    </w:p>
+    <w:p>
+      <w:pPr>
+        <w:pStyle w:val="Prrafodelista"/>
+        <w:rPr>
+          <w:rFonts w:ascii="Arial" w:hAnsi="Arial" w:cs="Arial"/>
+          <w:sz w:val="24"/>
+          <w:szCs w:val="24"/>
+        </w:rPr>
+      </w:pPr>
+    </w:p>
+    <w:p>
+      <w:pPr>
+        <w:pStyle w:val="Prrafodelista"/>
+        <w:rPr>
+          <w:rFonts w:ascii="Arial" w:hAnsi="Arial" w:cs="Arial"/>
+          <w:sz w:val="24"/>
+          <w:szCs w:val="24"/>
+        </w:rPr>
+      </w:pPr>
+    </w:p>
+    <w:p>
+      <w:pPr>
+        <w:pStyle w:val="Prrafodelista"/>
+        <w:numPr>
+          <w:ilvl w:val="0"/>
+          <w:numId w:val="18"/>
+        </w:numPr>
+        <w:spacing w:after="0"/>
+        <w:jc w:val="both"/>
+        <w:rPr>
+          <w:rFonts w:ascii="Arial" w:hAnsi="Arial" w:cs="Arial"/>
+          <w:sz w:val="24"/>
+          <w:szCs w:val="24"/>
+        </w:rPr>
+      </w:pPr>
+      <w:r>
+        <w:rPr>
+          <w:rFonts w:ascii="Arial" w:hAnsi="Arial" w:cs="Arial"/>
+          <w:sz w:val="24"/>
+          <w:szCs w:val="24"/>
+        </w:rPr>
+        <w:t>Los valores se estiman</w:t>
+      </w:r>
+      <w:r>
+        <w:rPr>
+          <w:rFonts w:ascii="Arial" w:hAnsi="Arial" w:cs="Arial"/>
+          <w:sz w:val="24"/>
+          <w:szCs w:val="24"/>
+        </w:rPr>
+        <w:t xml:space="preserve"> </w:t>
+      </w:r>
+      <w:r>
+        <w:rPr>
+          <w:rFonts w:ascii="Arial" w:hAnsi="Arial" w:cs="Arial"/>
+          <w:b/>
+          <w:bCs/>
+          <w:sz w:val="24"/>
+          <w:szCs w:val="24"/>
+        </w:rPr>
+        <w:t xml:space="preserve">en </w:t>
+      </w:r>
+      <w:r>
+        <w:rPr>
+          <w:rFonts w:ascii="Arial" w:hAnsi="Arial" w:cs="Arial"/>
+          <w:b/>
+          <w:bCs/>
+          <w:sz w:val="24"/>
+          <w:szCs w:val="24"/>
+        </w:rPr>
+        <w:t>pesos colombianos ($COP)</w:t>
+      </w:r>
+      <w:r>
+        <w:rPr>
+          <w:rFonts w:ascii="Arial" w:hAnsi="Arial" w:cs="Arial"/>
+          <w:sz w:val="24"/>
+          <w:szCs w:val="24"/>
+        </w:rPr>
+        <w:t>.</w:t>
+      </w:r>
+      <w:r>
+        <w:rPr>
+          <w:rFonts w:ascii="Arial" w:hAnsi="Arial" w:cs="Arial"/>
+          <w:sz w:val="24"/>
+          <w:szCs w:val="24"/>
+        </w:rPr>
+        <w:t xml:space="preserve"> También acept</w:t>
+      </w:r>
+      <w:r>
+        <w:rPr>
+          <w:rFonts w:ascii="Arial" w:hAnsi="Arial" w:cs="Arial"/>
+          <w:sz w:val="24"/>
+          <w:szCs w:val="24"/>
+        </w:rPr>
+        <w:t>o</w:t>
+      </w:r>
+      <w:r>
+        <w:rPr>
+          <w:rFonts w:ascii="Arial" w:hAnsi="Arial" w:cs="Arial"/>
+          <w:sz w:val="24"/>
+          <w:szCs w:val="24"/>
+        </w:rPr>
+        <w:t xml:space="preserve"> </w:t>
+      </w:r>
+      <w:r>
+        <w:rPr>
+          <w:rFonts w:ascii="Arial" w:hAnsi="Arial" w:cs="Arial"/>
+          <w:b/>
+          <w:bCs/>
+          <w:sz w:val="24"/>
+          <w:szCs w:val="24"/>
+        </w:rPr>
+        <w:t>euros</w:t>
+      </w:r>
+      <w:r>
+        <w:rPr>
+          <w:rFonts w:ascii="Arial" w:hAnsi="Arial" w:cs="Arial"/>
+          <w:b/>
+          <w:bCs/>
+          <w:sz w:val="24"/>
+          <w:szCs w:val="24"/>
+        </w:rPr>
+        <w:t xml:space="preserve">, </w:t>
+      </w:r>
+      <w:r>
+        <w:rPr>
+          <w:rFonts w:ascii="Arial" w:hAnsi="Arial" w:cs="Arial"/>
+          <w:b/>
+          <w:bCs/>
+          <w:sz w:val="24"/>
+          <w:szCs w:val="24"/>
+        </w:rPr>
+        <w:t>dólares</w:t>
+      </w:r>
+      <w:r>
+        <w:rPr>
+          <w:rFonts w:ascii="Arial" w:hAnsi="Arial" w:cs="Arial"/>
+          <w:sz w:val="24"/>
+          <w:szCs w:val="24"/>
+        </w:rPr>
+        <w:t xml:space="preserve"> equivalentes al cambio de divisa a la fecha que se pacte</w:t>
+      </w:r>
+      <w:r>
+        <w:rPr>
+          <w:rFonts w:ascii="Arial" w:hAnsi="Arial" w:cs="Arial"/>
+          <w:sz w:val="24"/>
+          <w:szCs w:val="24"/>
+        </w:rPr>
+        <w:t>.</w:t>
+      </w:r>
+      <w:r>
+        <w:rPr>
+          <w:rFonts w:ascii="Arial" w:hAnsi="Arial" w:cs="Arial"/>
+          <w:sz w:val="24"/>
+          <w:szCs w:val="24"/>
+        </w:rPr>
+        <w:t xml:space="preserve"> Como la propuesta se </w:t>
+      </w:r>
+      <w:r>
+        <w:rPr>
+          <w:rFonts w:ascii="Arial" w:hAnsi="Arial" w:cs="Arial"/>
+          <w:sz w:val="24"/>
+          <w:szCs w:val="24"/>
+        </w:rPr>
+        <w:t>pasó</w:t>
+      </w:r>
+      <w:r>
+        <w:rPr>
+          <w:rFonts w:ascii="Arial" w:hAnsi="Arial" w:cs="Arial"/>
+          <w:sz w:val="24"/>
+          <w:szCs w:val="24"/>
+        </w:rPr>
+        <w:t xml:space="preserve"> en </w:t>
+      </w:r>
+      <w:r>
+        <w:rPr>
+          <w:rFonts w:ascii="Arial" w:hAnsi="Arial" w:cs="Arial"/>
+          <w:sz w:val="24"/>
+          <w:szCs w:val="24"/>
+        </w:rPr>
+        <w:t>el año presente,</w:t>
+      </w:r>
+      <w:r>
+        <w:rPr>
+          <w:rFonts w:ascii="Arial" w:hAnsi="Arial" w:cs="Arial"/>
+          <w:sz w:val="24"/>
+          <w:szCs w:val="24"/>
+        </w:rPr>
+        <w:t xml:space="preserve"> esta mantendrá su valor </w:t>
+      </w:r>
+      <w:r>
+        <w:rPr>
+          <w:rFonts w:ascii="Arial" w:hAnsi="Arial" w:cs="Arial"/>
+          <w:sz w:val="24"/>
+          <w:szCs w:val="24"/>
+        </w:rPr>
+        <w:t>hasta</w:t>
+      </w:r>
+      <w:r>
+        <w:rPr>
+          <w:rFonts w:ascii="Arial" w:hAnsi="Arial" w:cs="Arial"/>
+          <w:sz w:val="24"/>
+          <w:szCs w:val="24"/>
+        </w:rPr>
+        <w:t xml:space="preserve"> </w:t>
+      </w:r>
+      <w:r>
+        <w:rPr>
+          <w:rFonts w:ascii="Arial" w:hAnsi="Arial" w:cs="Arial"/>
+          <w:sz w:val="24"/>
+          <w:szCs w:val="24"/>
+        </w:rPr>
+        <w:t>transcurrido un año</w:t>
+      </w:r>
+      <w:r>
+        <w:rPr>
+          <w:rFonts w:ascii="Arial" w:hAnsi="Arial" w:cs="Arial"/>
+          <w:sz w:val="24"/>
+          <w:szCs w:val="24"/>
+        </w:rPr>
+        <w:t>. P</w:t>
+      </w:r>
+      <w:r>
+        <w:rPr>
+          <w:rFonts w:ascii="Arial" w:hAnsi="Arial" w:cs="Arial"/>
+          <w:sz w:val="24"/>
+          <w:szCs w:val="24"/>
+        </w:rPr>
+        <w:t>ara p</w:t>
+      </w:r>
+      <w:r>
+        <w:rPr>
+          <w:rFonts w:ascii="Arial" w:hAnsi="Arial" w:cs="Arial"/>
+          <w:sz w:val="24"/>
+          <w:szCs w:val="24"/>
+        </w:rPr>
+        <w:t>royectos nuevos</w:t>
+      </w:r>
+      <w:r>
+        <w:rPr>
+          <w:rFonts w:ascii="Arial" w:hAnsi="Arial" w:cs="Arial"/>
+          <w:sz w:val="24"/>
+          <w:szCs w:val="24"/>
+        </w:rPr>
+        <w:t>,</w:t>
+      </w:r>
+      <w:r>
+        <w:rPr>
+          <w:rFonts w:ascii="Arial" w:hAnsi="Arial" w:cs="Arial"/>
+          <w:sz w:val="24"/>
+          <w:szCs w:val="24"/>
+        </w:rPr>
+        <w:t xml:space="preserve"> se actualizarían los mismos.</w:t>
+      </w:r>
+    </w:p>
+    <w:p>
+      <w:pPr>
+        <w:pStyle w:val="Prrafodelista"/>
+        <w:rPr>
+          <w:rFonts w:ascii="Arial" w:hAnsi="Arial" w:cs="Arial"/>
+          <w:sz w:val="24"/>
+          <w:szCs w:val="24"/>
+        </w:rPr>
+      </w:pPr>
+    </w:p>
+    <w:p>
+      <w:pPr>
+        <w:pStyle w:val="Prrafodelista"/>
+        <w:numPr>
+          <w:ilvl w:val="0"/>
+          <w:numId w:val="18"/>
+        </w:numPr>
+        <w:spacing w:after="0"/>
+        <w:jc w:val="both"/>
+        <w:rPr>
+          <w:rFonts w:ascii="Arial" w:hAnsi="Arial" w:cs="Arial"/>
+          <w:sz w:val="24"/>
+          <w:szCs w:val="24"/>
+        </w:rPr>
+      </w:pPr>
+      <w:r>
+        <w:rPr>
+          <w:rFonts w:ascii="Arial" w:hAnsi="Arial" w:cs="Arial"/>
+          <w:sz w:val="24"/>
+          <w:szCs w:val="24"/>
+        </w:rPr>
+        <w:t>(</w:t>
+      </w:r>
+      <w:r>
+        <w:rPr>
+          <w:rFonts w:ascii="Arial" w:hAnsi="Arial" w:cs="Arial"/>
+          <w:b/>
+          <w:bCs/>
+          <w:color w:val="FF0000"/>
+          <w:sz w:val="24"/>
+          <w:szCs w:val="24"/>
+        </w:rPr>
+        <w:t>*</w:t>
+      </w:r>
+      <w:r>
+        <w:rPr>
+          <w:rFonts w:ascii="Arial" w:hAnsi="Arial" w:cs="Arial"/>
+          <w:sz w:val="24"/>
+          <w:szCs w:val="24"/>
+        </w:rPr>
+        <w:t xml:space="preserve">) </w:t>
+      </w:r>
+      <w:r>
+        <w:rPr>
+          <w:rFonts w:ascii="Arial" w:hAnsi="Arial" w:cs="Arial"/>
+          <w:sz w:val="24"/>
+          <w:szCs w:val="24"/>
+        </w:rPr>
+        <w:t xml:space="preserve">El </w:t>
+      </w:r>
+      <w:r>
+        <w:rPr>
+          <w:rFonts w:ascii="Arial" w:hAnsi="Arial" w:cs="Arial"/>
+          <w:b/>
+          <w:bCs/>
+          <w:sz w:val="24"/>
+          <w:szCs w:val="24"/>
+        </w:rPr>
+        <w:t>valor por sesión</w:t>
+      </w:r>
+      <w:r>
+        <w:rPr>
+          <w:rFonts w:ascii="Arial" w:hAnsi="Arial" w:cs="Arial"/>
+          <w:sz w:val="24"/>
+          <w:szCs w:val="24"/>
+        </w:rPr>
+        <w:t xml:space="preserve">, se discrimina por el </w:t>
+      </w:r>
+      <w:r>
+        <w:rPr>
+          <w:rFonts w:ascii="Arial" w:hAnsi="Arial" w:cs="Arial"/>
+          <w:sz w:val="24"/>
+          <w:szCs w:val="24"/>
+        </w:rPr>
+        <w:t>número</w:t>
+      </w:r>
+      <w:r>
+        <w:rPr>
+          <w:rFonts w:ascii="Arial" w:hAnsi="Arial" w:cs="Arial"/>
+          <w:sz w:val="24"/>
+          <w:szCs w:val="24"/>
+        </w:rPr>
+        <w:t xml:space="preserve"> de participantes, y dias. S</w:t>
+      </w:r>
+      <w:r>
+        <w:rPr>
+          <w:rFonts w:ascii="Arial" w:hAnsi="Arial" w:cs="Arial"/>
+          <w:sz w:val="24"/>
+          <w:szCs w:val="24"/>
+        </w:rPr>
+        <w:t>í</w:t>
+      </w:r>
+      <w:r>
+        <w:rPr>
+          <w:rFonts w:ascii="Arial" w:hAnsi="Arial" w:cs="Arial"/>
+          <w:sz w:val="24"/>
+          <w:szCs w:val="24"/>
+        </w:rPr>
+        <w:t xml:space="preserve"> estos aumentan, los descuentos serán mayores. Sin importar en que fecha se imparta, o aumente </w:t>
+      </w:r>
+      <w:r>
+        <w:rPr>
+          <w:rFonts w:ascii="Arial" w:hAnsi="Arial" w:cs="Arial"/>
+          <w:sz w:val="24"/>
+          <w:szCs w:val="24"/>
+        </w:rPr>
+        <w:t>por sesión.</w:t>
+      </w:r>
     </w:p>
     <w:sectPr>
       <w:headerReference w:type="default" r:id="rId10"/>
@@ -13304,7 +16323,7 @@
   <w:abstractNum w:abstractNumId="0" w15:restartNumberingAfterBreak="0">
     <w:nsid w:val="01316C55"/>
     <w:multiLevelType w:val="hybridMultilevel"/>
-    <w:tmpl w:val="032645CE"/>
+    <w:tmpl w:val="D958A9D0"/>
     <w:lvl w:ilvl="0" w:tplc="240A0001">
       <w:start w:val="1"/>
       <w:numFmt w:val="bullet"/>
@@ -13415,9 +16434,9 @@
     </w:lvl>
   </w:abstractNum>
   <w:abstractNum w:abstractNumId="1" w15:restartNumberingAfterBreak="0">
-    <w:nsid w:val="053E51CC"/>
+    <w:nsid w:val="044D3197"/>
     <w:multiLevelType w:val="hybridMultilevel"/>
-    <w:tmpl w:val="98A68970"/>
+    <w:tmpl w:val="71B25336"/>
     <w:lvl w:ilvl="0" w:tplc="240A0001">
       <w:start w:val="1"/>
       <w:numFmt w:val="bullet"/>
@@ -13528,9 +16547,9 @@
     </w:lvl>
   </w:abstractNum>
   <w:abstractNum w:abstractNumId="2" w15:restartNumberingAfterBreak="0">
-    <w:nsid w:val="06F0636D"/>
+    <w:nsid w:val="053E51CC"/>
     <w:multiLevelType w:val="hybridMultilevel"/>
-    <w:tmpl w:val="2C02CC6A"/>
+    <w:tmpl w:val="98A68970"/>
     <w:lvl w:ilvl="0" w:tplc="240A0001">
       <w:start w:val="1"/>
       <w:numFmt w:val="bullet"/>
@@ -13641,6 +16660,119 @@
     </w:lvl>
   </w:abstractNum>
   <w:abstractNum w:abstractNumId="3" w15:restartNumberingAfterBreak="0">
+    <w:nsid w:val="06F0636D"/>
+    <w:multiLevelType w:val="hybridMultilevel"/>
+    <w:tmpl w:val="2C02CC6A"/>
+    <w:lvl w:ilvl="0" w:tplc="240A0001">
+      <w:start w:val="1"/>
+      <w:numFmt w:val="bullet"/>
+      <w:lvlText w:val=""/>
+      <w:lvlJc w:val="left"/>
+      <w:pPr>
+        <w:ind w:left="720" w:hanging="360"/>
+      </w:pPr>
+      <w:rPr>
+        <w:rFonts w:ascii="Symbol" w:hAnsi="Symbol" w:hint="default"/>
+      </w:rPr>
+    </w:lvl>
+    <w:lvl w:ilvl="1" w:tplc="240A0003" w:tentative="1">
+      <w:start w:val="1"/>
+      <w:numFmt w:val="bullet"/>
+      <w:lvlText w:val="o"/>
+      <w:lvlJc w:val="left"/>
+      <w:pPr>
+        <w:ind w:left="1440" w:hanging="360"/>
+      </w:pPr>
+      <w:rPr>
+        <w:rFonts w:ascii="Courier New" w:hAnsi="Courier New" w:cs="Courier New" w:hint="default"/>
+      </w:rPr>
+    </w:lvl>
+    <w:lvl w:ilvl="2" w:tplc="240A0005" w:tentative="1">
+      <w:start w:val="1"/>
+      <w:numFmt w:val="bullet"/>
+      <w:lvlText w:val=""/>
+      <w:lvlJc w:val="left"/>
+      <w:pPr>
+        <w:ind w:left="2160" w:hanging="360"/>
+      </w:pPr>
+      <w:rPr>
+        <w:rFonts w:ascii="Wingdings" w:hAnsi="Wingdings" w:hint="default"/>
+      </w:rPr>
+    </w:lvl>
+    <w:lvl w:ilvl="3" w:tplc="240A0001" w:tentative="1">
+      <w:start w:val="1"/>
+      <w:numFmt w:val="bullet"/>
+      <w:lvlText w:val=""/>
+      <w:lvlJc w:val="left"/>
+      <w:pPr>
+        <w:ind w:left="2880" w:hanging="360"/>
+      </w:pPr>
+      <w:rPr>
+        <w:rFonts w:ascii="Symbol" w:hAnsi="Symbol" w:hint="default"/>
+      </w:rPr>
+    </w:lvl>
+    <w:lvl w:ilvl="4" w:tplc="240A0003" w:tentative="1">
+      <w:start w:val="1"/>
+      <w:numFmt w:val="bullet"/>
+      <w:lvlText w:val="o"/>
+      <w:lvlJc w:val="left"/>
+      <w:pPr>
+        <w:ind w:left="3600" w:hanging="360"/>
+      </w:pPr>
+      <w:rPr>
+        <w:rFonts w:ascii="Courier New" w:hAnsi="Courier New" w:cs="Courier New" w:hint="default"/>
+      </w:rPr>
+    </w:lvl>
+    <w:lvl w:ilvl="5" w:tplc="240A0005" w:tentative="1">
+      <w:start w:val="1"/>
+      <w:numFmt w:val="bullet"/>
+      <w:lvlText w:val=""/>
+      <w:lvlJc w:val="left"/>
+      <w:pPr>
+        <w:ind w:left="4320" w:hanging="360"/>
+      </w:pPr>
+      <w:rPr>
+        <w:rFonts w:ascii="Wingdings" w:hAnsi="Wingdings" w:hint="default"/>
+      </w:rPr>
+    </w:lvl>
+    <w:lvl w:ilvl="6" w:tplc="240A0001" w:tentative="1">
+      <w:start w:val="1"/>
+      <w:numFmt w:val="bullet"/>
+      <w:lvlText w:val=""/>
+      <w:lvlJc w:val="left"/>
+      <w:pPr>
+        <w:ind w:left="5040" w:hanging="360"/>
+      </w:pPr>
+      <w:rPr>
+        <w:rFonts w:ascii="Symbol" w:hAnsi="Symbol" w:hint="default"/>
+      </w:rPr>
+    </w:lvl>
+    <w:lvl w:ilvl="7" w:tplc="240A0003" w:tentative="1">
+      <w:start w:val="1"/>
+      <w:numFmt w:val="bullet"/>
+      <w:lvlText w:val="o"/>
+      <w:lvlJc w:val="left"/>
+      <w:pPr>
+        <w:ind w:left="5760" w:hanging="360"/>
+      </w:pPr>
+      <w:rPr>
+        <w:rFonts w:ascii="Courier New" w:hAnsi="Courier New" w:cs="Courier New" w:hint="default"/>
+      </w:rPr>
+    </w:lvl>
+    <w:lvl w:ilvl="8" w:tplc="240A0005" w:tentative="1">
+      <w:start w:val="1"/>
+      <w:numFmt w:val="bullet"/>
+      <w:lvlText w:val=""/>
+      <w:lvlJc w:val="left"/>
+      <w:pPr>
+        <w:ind w:left="6480" w:hanging="360"/>
+      </w:pPr>
+      <w:rPr>
+        <w:rFonts w:ascii="Wingdings" w:hAnsi="Wingdings" w:hint="default"/>
+      </w:rPr>
+    </w:lvl>
+  </w:abstractNum>
+  <w:abstractNum w:abstractNumId="4" w15:restartNumberingAfterBreak="0">
     <w:nsid w:val="0EBC7A86"/>
     <w:multiLevelType w:val="hybridMultilevel"/>
     <w:tmpl w:val="F48AEFDC"/>
@@ -13752,10 +16884,10 @@
       </w:rPr>
     </w:lvl>
   </w:abstractNum>
-  <w:abstractNum w:abstractNumId="4" w15:restartNumberingAfterBreak="0">
-    <w:nsid w:val="14011846"/>
+  <w:abstractNum w:abstractNumId="5" w15:restartNumberingAfterBreak="0">
+    <w:nsid w:val="10140C5F"/>
     <w:multiLevelType w:val="hybridMultilevel"/>
-    <w:tmpl w:val="A85EB5E4"/>
+    <w:tmpl w:val="A906D9BE"/>
     <w:lvl w:ilvl="0" w:tplc="240A0001">
       <w:start w:val="1"/>
       <w:numFmt w:val="bullet"/>
@@ -13865,7 +16997,120 @@
       </w:rPr>
     </w:lvl>
   </w:abstractNum>
-  <w:abstractNum w:abstractNumId="5" w15:restartNumberingAfterBreak="0">
+  <w:abstractNum w:abstractNumId="6" w15:restartNumberingAfterBreak="0">
+    <w:nsid w:val="14011846"/>
+    <w:multiLevelType w:val="hybridMultilevel"/>
+    <w:tmpl w:val="A85EB5E4"/>
+    <w:lvl w:ilvl="0" w:tplc="240A0001">
+      <w:start w:val="1"/>
+      <w:numFmt w:val="bullet"/>
+      <w:lvlText w:val=""/>
+      <w:lvlJc w:val="left"/>
+      <w:pPr>
+        <w:ind w:left="720" w:hanging="360"/>
+      </w:pPr>
+      <w:rPr>
+        <w:rFonts w:ascii="Symbol" w:hAnsi="Symbol" w:hint="default"/>
+      </w:rPr>
+    </w:lvl>
+    <w:lvl w:ilvl="1" w:tplc="240A0003" w:tentative="1">
+      <w:start w:val="1"/>
+      <w:numFmt w:val="bullet"/>
+      <w:lvlText w:val="o"/>
+      <w:lvlJc w:val="left"/>
+      <w:pPr>
+        <w:ind w:left="1440" w:hanging="360"/>
+      </w:pPr>
+      <w:rPr>
+        <w:rFonts w:ascii="Courier New" w:hAnsi="Courier New" w:cs="Courier New" w:hint="default"/>
+      </w:rPr>
+    </w:lvl>
+    <w:lvl w:ilvl="2" w:tplc="240A0005" w:tentative="1">
+      <w:start w:val="1"/>
+      <w:numFmt w:val="bullet"/>
+      <w:lvlText w:val=""/>
+      <w:lvlJc w:val="left"/>
+      <w:pPr>
+        <w:ind w:left="2160" w:hanging="360"/>
+      </w:pPr>
+      <w:rPr>
+        <w:rFonts w:ascii="Wingdings" w:hAnsi="Wingdings" w:hint="default"/>
+      </w:rPr>
+    </w:lvl>
+    <w:lvl w:ilvl="3" w:tplc="240A0001" w:tentative="1">
+      <w:start w:val="1"/>
+      <w:numFmt w:val="bullet"/>
+      <w:lvlText w:val=""/>
+      <w:lvlJc w:val="left"/>
+      <w:pPr>
+        <w:ind w:left="2880" w:hanging="360"/>
+      </w:pPr>
+      <w:rPr>
+        <w:rFonts w:ascii="Symbol" w:hAnsi="Symbol" w:hint="default"/>
+      </w:rPr>
+    </w:lvl>
+    <w:lvl w:ilvl="4" w:tplc="240A0003" w:tentative="1">
+      <w:start w:val="1"/>
+      <w:numFmt w:val="bullet"/>
+      <w:lvlText w:val="o"/>
+      <w:lvlJc w:val="left"/>
+      <w:pPr>
+        <w:ind w:left="3600" w:hanging="360"/>
+      </w:pPr>
+      <w:rPr>
+        <w:rFonts w:ascii="Courier New" w:hAnsi="Courier New" w:cs="Courier New" w:hint="default"/>
+      </w:rPr>
+    </w:lvl>
+    <w:lvl w:ilvl="5" w:tplc="240A0005" w:tentative="1">
+      <w:start w:val="1"/>
+      <w:numFmt w:val="bullet"/>
+      <w:lvlText w:val=""/>
+      <w:lvlJc w:val="left"/>
+      <w:pPr>
+        <w:ind w:left="4320" w:hanging="360"/>
+      </w:pPr>
+      <w:rPr>
+        <w:rFonts w:ascii="Wingdings" w:hAnsi="Wingdings" w:hint="default"/>
+      </w:rPr>
+    </w:lvl>
+    <w:lvl w:ilvl="6" w:tplc="240A0001" w:tentative="1">
+      <w:start w:val="1"/>
+      <w:numFmt w:val="bullet"/>
+      <w:lvlText w:val=""/>
+      <w:lvlJc w:val="left"/>
+      <w:pPr>
+        <w:ind w:left="5040" w:hanging="360"/>
+      </w:pPr>
+      <w:rPr>
+        <w:rFonts w:ascii="Symbol" w:hAnsi="Symbol" w:hint="default"/>
+      </w:rPr>
+    </w:lvl>
+    <w:lvl w:ilvl="7" w:tplc="240A0003" w:tentative="1">
+      <w:start w:val="1"/>
+      <w:numFmt w:val="bullet"/>
+      <w:lvlText w:val="o"/>
+      <w:lvlJc w:val="left"/>
+      <w:pPr>
+        <w:ind w:left="5760" w:hanging="360"/>
+      </w:pPr>
+      <w:rPr>
+        <w:rFonts w:ascii="Courier New" w:hAnsi="Courier New" w:cs="Courier New" w:hint="default"/>
+      </w:rPr>
+    </w:lvl>
+    <w:lvl w:ilvl="8" w:tplc="240A0005" w:tentative="1">
+      <w:start w:val="1"/>
+      <w:numFmt w:val="bullet"/>
+      <w:lvlText w:val=""/>
+      <w:lvlJc w:val="left"/>
+      <w:pPr>
+        <w:ind w:left="6480" w:hanging="360"/>
+      </w:pPr>
+      <w:rPr>
+        <w:rFonts w:ascii="Wingdings" w:hAnsi="Wingdings" w:hint="default"/>
+      </w:rPr>
+    </w:lvl>
+  </w:abstractNum>
+  <w:abstractNum w:abstractNumId="7" w15:restartNumberingAfterBreak="0">
     <w:nsid w:val="1BE42371"/>
     <w:multiLevelType w:val="hybridMultilevel"/>
     <w:tmpl w:val="FCE0D574"/>
@@ -13980,7 +17225,7 @@
       </w:rPr>
     </w:lvl>
   </w:abstractNum>
-  <w:abstractNum w:abstractNumId="6" w15:restartNumberingAfterBreak="0">
+  <w:abstractNum w:abstractNumId="8" w15:restartNumberingAfterBreak="0">
     <w:nsid w:val="1D784850"/>
     <w:multiLevelType w:val="hybridMultilevel"/>
     <w:tmpl w:val="B17A1B6A"/>
@@ -14093,7 +17338,7 @@
       </w:rPr>
     </w:lvl>
   </w:abstractNum>
-  <w:abstractNum w:abstractNumId="7" w15:restartNumberingAfterBreak="0">
+  <w:abstractNum w:abstractNumId="9" w15:restartNumberingAfterBreak="0">
     <w:nsid w:val="26E01CEA"/>
     <w:multiLevelType w:val="hybridMultilevel"/>
     <w:tmpl w:val="C96CBF2C"/>
@@ -14206,7 +17451,7 @@
       </w:rPr>
     </w:lvl>
   </w:abstractNum>
-  <w:abstractNum w:abstractNumId="8" w15:restartNumberingAfterBreak="0">
+  <w:abstractNum w:abstractNumId="10" w15:restartNumberingAfterBreak="0">
     <w:nsid w:val="26FF2D39"/>
     <w:multiLevelType w:val="hybridMultilevel"/>
     <w:tmpl w:val="51C2DD62"/>
@@ -14319,7 +17564,7 @@
       </w:rPr>
     </w:lvl>
   </w:abstractNum>
-  <w:abstractNum w:abstractNumId="9" w15:restartNumberingAfterBreak="0">
+  <w:abstractNum w:abstractNumId="11" w15:restartNumberingAfterBreak="0">
     <w:nsid w:val="289213EE"/>
     <w:multiLevelType w:val="hybridMultilevel"/>
     <w:tmpl w:val="9C3C3196"/>
@@ -14432,7 +17677,7 @@
       </w:rPr>
     </w:lvl>
   </w:abstractNum>
-  <w:abstractNum w:abstractNumId="10" w15:restartNumberingAfterBreak="0">
+  <w:abstractNum w:abstractNumId="12" w15:restartNumberingAfterBreak="0">
     <w:nsid w:val="2ACD2670"/>
     <w:multiLevelType w:val="hybridMultilevel"/>
     <w:tmpl w:val="ACF85AC2"/>
@@ -14545,7 +17790,7 @@
       </w:rPr>
     </w:lvl>
   </w:abstractNum>
-  <w:abstractNum w:abstractNumId="11" w15:restartNumberingAfterBreak="0">
+  <w:abstractNum w:abstractNumId="13" w15:restartNumberingAfterBreak="0">
     <w:nsid w:val="2BE53D60"/>
     <w:multiLevelType w:val="hybridMultilevel"/>
     <w:tmpl w:val="89FAD870"/>
@@ -14658,7 +17903,7 @@
       </w:rPr>
     </w:lvl>
   </w:abstractNum>
-  <w:abstractNum w:abstractNumId="12" w15:restartNumberingAfterBreak="0">
+  <w:abstractNum w:abstractNumId="14" w15:restartNumberingAfterBreak="0">
     <w:nsid w:val="35FF4723"/>
     <w:multiLevelType w:val="hybridMultilevel"/>
     <w:tmpl w:val="B8960920"/>
@@ -14771,7 +18016,7 @@
       </w:rPr>
     </w:lvl>
   </w:abstractNum>
-  <w:abstractNum w:abstractNumId="13" w15:restartNumberingAfterBreak="0">
+  <w:abstractNum w:abstractNumId="15" w15:restartNumberingAfterBreak="0">
     <w:nsid w:val="53E40A9A"/>
     <w:multiLevelType w:val="hybridMultilevel"/>
     <w:tmpl w:val="BA4EE018"/>
@@ -14884,7 +18129,7 @@
       </w:rPr>
     </w:lvl>
   </w:abstractNum>
-  <w:abstractNum w:abstractNumId="14" w15:restartNumberingAfterBreak="0">
+  <w:abstractNum w:abstractNumId="16" w15:restartNumberingAfterBreak="0">
     <w:nsid w:val="5E854FB9"/>
     <w:multiLevelType w:val="hybridMultilevel"/>
     <w:tmpl w:val="842895BC"/>
@@ -14997,7 +18242,7 @@
       </w:rPr>
     </w:lvl>
   </w:abstractNum>
-  <w:abstractNum w:abstractNumId="15" w15:restartNumberingAfterBreak="0">
+  <w:abstractNum w:abstractNumId="17" w15:restartNumberingAfterBreak="0">
     <w:nsid w:val="6D41334C"/>
     <w:multiLevelType w:val="hybridMultilevel"/>
     <w:tmpl w:val="51B60E2C"/>
@@ -15110,7 +18355,7 @@
       </w:rPr>
     </w:lvl>
   </w:abstractNum>
-  <w:abstractNum w:abstractNumId="16" w15:restartNumberingAfterBreak="0">
+  <w:abstractNum w:abstractNumId="18" w15:restartNumberingAfterBreak="0">
     <w:nsid w:val="797A1B37"/>
     <w:multiLevelType w:val="hybridMultilevel"/>
     <w:tmpl w:val="654A4350"/>
@@ -15227,52 +18472,58 @@
     <w:abstractNumId w:val="0"/>
   </w:num>
   <w:num w:numId="2">
+    <w:abstractNumId w:val="3"/>
+  </w:num>
+  <w:num w:numId="3">
+    <w:abstractNumId w:val="6"/>
+  </w:num>
+  <w:num w:numId="4">
+    <w:abstractNumId w:val="12"/>
+  </w:num>
+  <w:num w:numId="5">
+    <w:abstractNumId w:val="16"/>
+  </w:num>
+  <w:num w:numId="6">
+    <w:abstractNumId w:val="15"/>
+  </w:num>
+  <w:num w:numId="7">
+    <w:abstractNumId w:val="14"/>
+  </w:num>
+  <w:num w:numId="8">
     <w:abstractNumId w:val="2"/>
   </w:num>
-  <w:num w:numId="3">
+  <w:num w:numId="9">
+    <w:abstractNumId w:val="8"/>
+  </w:num>
+  <w:num w:numId="10">
+    <w:abstractNumId w:val="7"/>
+  </w:num>
+  <w:num w:numId="11">
+    <w:abstractNumId w:val="13"/>
+  </w:num>
+  <w:num w:numId="12">
+    <w:abstractNumId w:val="18"/>
+  </w:num>
+  <w:num w:numId="13">
+    <w:abstractNumId w:val="17"/>
+  </w:num>
+  <w:num w:numId="14">
     <w:abstractNumId w:val="4"/>
   </w:num>
-  <w:num w:numId="4">
+  <w:num w:numId="15">
+    <w:abstractNumId w:val="11"/>
+  </w:num>
+  <w:num w:numId="16">
+    <w:abstractNumId w:val="9"/>
+  </w:num>
+  <w:num w:numId="17">
     <w:abstractNumId w:val="10"/>
   </w:num>
-  <w:num w:numId="5">
-    <w:abstractNumId w:val="14"/>
-  </w:num>
-  <w:num w:numId="6">
-    <w:abstractNumId w:val="13"/>
-  </w:num>
-  <w:num w:numId="7">
-    <w:abstractNumId w:val="12"/>
-  </w:num>
-  <w:num w:numId="8">
-    <w:abstractNumId w:val="1"/>
-  </w:num>
-  <w:num w:numId="9">
-    <w:abstractNumId w:val="6"/>
-  </w:num>
-  <w:num w:numId="10">
+  <w:num w:numId="18">
     <w:abstractNumId w:val="5"/>
   </w:num>
-  <w:num w:numId="11">
-    <w:abstractNumId w:val="11"/>
-  </w:num>
-  <w:num w:numId="12">
-    <w:abstractNumId w:val="16"/>
-  </w:num>
-  <w:num w:numId="13">
-    <w:abstractNumId w:val="15"/>
-  </w:num>
-  <w:num w:numId="14">
-    <w:abstractNumId w:val="3"/>
-  </w:num>
-  <w:num w:numId="15">
-    <w:abstractNumId w:val="9"/>
-  </w:num>
-  <w:num w:numId="16">
-    <w:abstractNumId w:val="7"/>
-  </w:num>
-  <w:num w:numId="17">
-    <w:abstractNumId w:val="8"/>
+  <w:num w:numId="19">
+    <w:abstractNumId w:val="1"/>
   </w:num>
 </w:numbering>
 </file>

</xml_diff>

<commit_message>
📄 docs: 'Change word'
</commit_message>
<xml_diff>
--- a/docs/examples/files/bootcamp-devsecops.docx
+++ b/docs/examples/files/bootcamp-devsecops.docx
@@ -2,18 +2,6 @@
 <file path=word/document.xml><?xml version="1.0" encoding="utf-8"?>
 <w:document xmlns:wpc="http://schemas.microsoft.com/office/word/2010/wordprocessingCanvas" xmlns:cx="http://schemas.microsoft.com/office/drawing/2014/chartex" xmlns:cx1="http://schemas.microsoft.com/office/drawing/2015/9/8/chartex" xmlns:cx2="http://schemas.microsoft.com/office/drawing/2015/10/21/chartex" xmlns:cx3="http://schemas.microsoft.com/office/drawing/2016/5/9/chartex" xmlns:cx4="http://schemas.microsoft.com/office/drawing/2016/5/10/chartex" xmlns:cx5="http://schemas.microsoft.com/office/drawing/2016/5/11/chartex" xmlns:cx6="http://schemas.microsoft.com/office/drawing/2016/5/12/chartex" xmlns:cx7="http://schemas.microsoft.com/office/drawing/2016/5/13/chartex" xmlns:cx8="http://schemas.microsoft.com/office/drawing/2016/5/14/chartex" xmlns:mc="http://schemas.openxmlformats.org/markup-compatibility/2006" xmlns:aink="http://schemas.microsoft.com/office/drawing/2016/ink" xmlns:am3d="http://schemas.microsoft.com/office/drawing/2017/model3d" xmlns:o="urn:schemas-microsoft-com:office:office" xmlns:r="http://schemas.openxmlformats.org/officeDocument/2006/relationships" xmlns:m="http://schemas.openxmlformats.org/officeDocument/2006/math" xmlns:v="urn:schemas-microsoft-com:vml" xmlns:wp14="http://schemas.microsoft.com/office/word/2010/wordprocessingDrawing" xmlns:wp="http://schemas.openxmlformats.org/drawingml/2006/wordprocessingDrawing" xmlns:w10="urn:schemas-microsoft-com:office:word" xmlns:w="http://schemas.openxmlformats.org/wordprocessingml/2006/main" xmlns:w14="http://schemas.microsoft.com/office/word/2010/wordml" xmlns:w15="http://schemas.microsoft.com/office/word/2012/wordml" xmlns:w16cex="http://schemas.microsoft.com/office/word/2018/wordml/cex" xmlns:w16cid="http://schemas.microsoft.com/office/word/2016/wordml/cid" xmlns:w16="http://schemas.microsoft.com/office/word/2018/wordml" xmlns:w16se="http://schemas.microsoft.com/office/word/2015/wordml/symex" xmlns:wpg="http://schemas.microsoft.com/office/word/2010/wordprocessingGroup" xmlns:wpi="http://schemas.microsoft.com/office/word/2010/wordprocessingInk" xmlns:wne="http://schemas.microsoft.com/office/word/2006/wordml" xmlns:wps="http://schemas.microsoft.com/office/word/2010/wordprocessingShape" mc:Ignorable="w14 w15 w16se w16cid w16 w16cex wp14">
   <w:body>
-    <w:p>
-      <w:pPr>
-        <w:spacing w:after="0"/>
-        <w:jc w:val="center"/>
-        <w:rPr>
-          <w:rStyle w:val="Textoennegrita"/>
-          <w:rFonts w:ascii="Arial" w:hAnsi="Arial" w:cs="Arial"/>
-          <w:sz w:val="24"/>
-          <w:szCs w:val="24"/>
-        </w:rPr>
-      </w:pPr>
-    </w:p>
     <w:p>
       <w:pPr>
         <w:spacing w:after="0"/>
@@ -327,19 +315,6 @@
         <w:rPr>
           <w:rStyle w:val="Textoennegrita"/>
           <w:rFonts w:ascii="Arial" w:hAnsi="Arial" w:cs="Arial"/>
-          <w:sz w:val="28"/>
-          <w:szCs w:val="28"/>
-          <w:highlight w:val="yellow"/>
-        </w:rPr>
-      </w:pPr>
-    </w:p>
-    <w:p>
-      <w:pPr>
-        <w:spacing w:after="0"/>
-        <w:jc w:val="both"/>
-        <w:rPr>
-          <w:rStyle w:val="Textoennegrita"/>
-          <w:rFonts w:ascii="Arial" w:hAnsi="Arial" w:cs="Arial"/>
           <w:sz w:val="32"/>
           <w:szCs w:val="32"/>
           <w:highlight w:val="yellow"/>
@@ -420,7 +395,7 @@
     </w:p>
     <w:tbl>
       <w:tblPr>
-        <w:tblpPr w:leftFromText="141" w:rightFromText="141" w:vertAnchor="page" w:horzAnchor="margin" w:tblpXSpec="center" w:tblpY="4218"/>
+        <w:tblpPr w:leftFromText="141" w:rightFromText="141" w:vertAnchor="page" w:horzAnchor="margin" w:tblpXSpec="center" w:tblpY="3395"/>
         <w:tblW w:w="6516" w:type="dxa"/>
         <w:tblCellMar>
           <w:left w:w="70" w:type="dxa"/>
@@ -2454,6 +2429,74 @@
         <w:rPr>
           <w:rStyle w:val="Textoennegrita"/>
           <w:rFonts w:ascii="Arial" w:hAnsi="Arial" w:cs="Arial"/>
+          <w:sz w:val="36"/>
+          <w:szCs w:val="36"/>
+        </w:rPr>
+      </w:pPr>
+      <w:r>
+        <w:rPr>
+          <w:rStyle w:val="Textoennegrita"/>
+          <w:rFonts w:ascii="Arial" w:hAnsi="Arial" w:cs="Arial"/>
+          <w:noProof/>
+          <w:sz w:val="36"/>
+          <w:szCs w:val="36"/>
+        </w:rPr>
+        <w:drawing>
+          <wp:inline distT="0" distB="0" distL="0" distR="0" wp14:anchorId="59CABF54" wp14:editId="1F298087">
+            <wp:extent cx="5612130" cy="3246120"/>
+            <wp:effectExtent l="0" t="0" r="7620" b="0"/>
+            <wp:docPr id="4" name="Imagen 4"/>
+            <wp:cNvGraphicFramePr>
+              <a:graphicFrameLocks xmlns:a="http://schemas.openxmlformats.org/drawingml/2006/main" noChangeAspect="1"/>
+            </wp:cNvGraphicFramePr>
+            <a:graphic xmlns:a="http://schemas.openxmlformats.org/drawingml/2006/main">
+              <a:graphicData uri="http://schemas.openxmlformats.org/drawingml/2006/picture">
+                <pic:pic xmlns:pic="http://schemas.openxmlformats.org/drawingml/2006/picture">
+                  <pic:nvPicPr>
+                    <pic:cNvPr id="1" name=""/>
+                    <pic:cNvPicPr/>
+                  </pic:nvPicPr>
+                  <pic:blipFill>
+                    <a:blip r:embed="rId8"/>
+                    <a:stretch>
+                      <a:fillRect/>
+                    </a:stretch>
+                  </pic:blipFill>
+                  <pic:spPr>
+                    <a:xfrm>
+                      <a:off x="0" y="0"/>
+                      <a:ext cx="5612130" cy="3246120"/>
+                    </a:xfrm>
+                    <a:prstGeom prst="rect">
+                      <a:avLst/>
+                    </a:prstGeom>
+                  </pic:spPr>
+                </pic:pic>
+              </a:graphicData>
+            </a:graphic>
+          </wp:inline>
+        </w:drawing>
+      </w:r>
+    </w:p>
+    <w:p>
+      <w:pPr>
+        <w:spacing w:after="0"/>
+        <w:jc w:val="both"/>
+        <w:rPr>
+          <w:rStyle w:val="Textoennegrita"/>
+          <w:rFonts w:ascii="Arial" w:hAnsi="Arial" w:cs="Arial"/>
+          <w:sz w:val="36"/>
+          <w:szCs w:val="36"/>
+        </w:rPr>
+      </w:pPr>
+    </w:p>
+    <w:p>
+      <w:pPr>
+        <w:spacing w:after="0"/>
+        <w:jc w:val="both"/>
+        <w:rPr>
+          <w:rStyle w:val="Textoennegrita"/>
+          <w:rFonts w:ascii="Arial" w:hAnsi="Arial" w:cs="Arial"/>
           <w:sz w:val="32"/>
           <w:szCs w:val="32"/>
         </w:rPr>
@@ -2466,17 +2509,7 @@
           <w:szCs w:val="32"/>
           <w:highlight w:val="yellow"/>
         </w:rPr>
-        <w:t>FinOps</w:t>
-      </w:r>
-      <w:r>
-        <w:rPr>
-          <w:rStyle w:val="Textoennegrita"/>
-          <w:rFonts w:ascii="Arial" w:hAnsi="Arial" w:cs="Arial"/>
-          <w:sz w:val="32"/>
-          <w:szCs w:val="32"/>
-          <w:highlight w:val="yellow"/>
-        </w:rPr>
-        <w:t>.</w:t>
+        <w:t>FinOps.</w:t>
       </w:r>
     </w:p>
     <w:p>
@@ -2503,20 +2536,29 @@
         <w:rPr>
           <w:rStyle w:val="Textoennegrita"/>
           <w:rFonts w:ascii="Arial" w:hAnsi="Arial" w:cs="Arial"/>
+          <w:sz w:val="36"/>
+          <w:szCs w:val="36"/>
+        </w:rPr>
+      </w:pPr>
+      <w:r>
+        <w:rPr>
+          <w:rStyle w:val="Textoennegrita"/>
+          <w:rFonts w:ascii="Arial" w:hAnsi="Arial" w:cs="Arial"/>
+          <w:sz w:val="24"/>
+          <w:szCs w:val="24"/>
+        </w:rPr>
+        <w:t>AWS Pricing Calculator</w:t>
+      </w:r>
+      <w:r>
+        <w:rPr>
+          <w:rStyle w:val="Textoennegrita"/>
+          <w:rFonts w:ascii="Arial" w:hAnsi="Arial" w:cs="Arial"/>
           <w:b w:val="0"/>
           <w:bCs w:val="0"/>
           <w:sz w:val="24"/>
           <w:szCs w:val="24"/>
         </w:rPr>
-      </w:pPr>
-      <w:r>
-        <w:rPr>
-          <w:rStyle w:val="Textoennegrita"/>
-          <w:rFonts w:ascii="Arial" w:hAnsi="Arial" w:cs="Arial"/>
-          <w:sz w:val="24"/>
-          <w:szCs w:val="24"/>
-        </w:rPr>
-        <w:t>AWS Pricing Calculator</w:t>
+        <w:t>: Simula los costos esperados antes de crear recursos</w:t>
       </w:r>
       <w:r>
         <w:rPr>
@@ -2527,204 +2569,8 @@
           <w:sz w:val="24"/>
           <w:szCs w:val="24"/>
         </w:rPr>
-        <w:t>:</w:t>
-      </w:r>
-      <w:r>
-        <w:rPr>
-          <w:rStyle w:val="Textoennegrita"/>
-          <w:rFonts w:ascii="Arial" w:hAnsi="Arial" w:cs="Arial"/>
-          <w:b w:val="0"/>
-          <w:bCs w:val="0"/>
-          <w:sz w:val="24"/>
-          <w:szCs w:val="24"/>
-        </w:rPr>
-        <w:t xml:space="preserve"> </w:t>
-      </w:r>
-      <w:r>
-        <w:rPr>
-          <w:rStyle w:val="Textoennegrita"/>
-          <w:rFonts w:ascii="Arial" w:hAnsi="Arial" w:cs="Arial"/>
-          <w:b w:val="0"/>
-          <w:bCs w:val="0"/>
-          <w:sz w:val="24"/>
-          <w:szCs w:val="24"/>
-        </w:rPr>
-        <w:t>S</w:t>
-      </w:r>
-      <w:r>
-        <w:rPr>
-          <w:rStyle w:val="Textoennegrita"/>
-          <w:rFonts w:ascii="Arial" w:hAnsi="Arial" w:cs="Arial"/>
-          <w:b w:val="0"/>
-          <w:bCs w:val="0"/>
-          <w:sz w:val="24"/>
-          <w:szCs w:val="24"/>
-        </w:rPr>
-        <w:t>imula los costos esperados antes de crear recursos.</w:t>
-      </w:r>
-    </w:p>
-    <w:p>
-      <w:pPr>
-        <w:pStyle w:val="Prrafodelista"/>
-        <w:numPr>
-          <w:ilvl w:val="0"/>
-          <w:numId w:val="19"/>
-        </w:numPr>
-        <w:spacing w:after="0"/>
-        <w:jc w:val="both"/>
-        <w:rPr>
-          <w:rStyle w:val="Textoennegrita"/>
-          <w:rFonts w:ascii="Arial" w:hAnsi="Arial" w:cs="Arial"/>
-          <w:b w:val="0"/>
-          <w:bCs w:val="0"/>
-          <w:sz w:val="24"/>
-          <w:szCs w:val="24"/>
-        </w:rPr>
-      </w:pPr>
-    </w:p>
-    <w:p>
-      <w:pPr>
-        <w:spacing w:after="0"/>
-        <w:jc w:val="both"/>
-        <w:rPr>
-          <w:rStyle w:val="Textoennegrita"/>
-          <w:rFonts w:ascii="Arial" w:hAnsi="Arial" w:cs="Arial"/>
-          <w:sz w:val="36"/>
-          <w:szCs w:val="36"/>
-        </w:rPr>
-      </w:pPr>
-    </w:p>
-    <w:p>
-      <w:pPr>
-        <w:spacing w:after="0"/>
-        <w:jc w:val="both"/>
-        <w:rPr>
-          <w:rStyle w:val="Textoennegrita"/>
-          <w:rFonts w:ascii="Arial" w:hAnsi="Arial" w:cs="Arial"/>
-          <w:sz w:val="36"/>
-          <w:szCs w:val="36"/>
-        </w:rPr>
-      </w:pPr>
-    </w:p>
-    <w:p>
-      <w:pPr>
-        <w:spacing w:after="0"/>
-        <w:jc w:val="both"/>
-        <w:rPr>
-          <w:rStyle w:val="Textoennegrita"/>
-          <w:rFonts w:ascii="Arial" w:hAnsi="Arial" w:cs="Arial"/>
-          <w:sz w:val="36"/>
-          <w:szCs w:val="36"/>
-        </w:rPr>
-      </w:pPr>
-    </w:p>
-    <w:p>
-      <w:pPr>
-        <w:spacing w:after="0"/>
-        <w:jc w:val="both"/>
-        <w:rPr>
-          <w:rStyle w:val="Textoennegrita"/>
-          <w:rFonts w:ascii="Arial" w:hAnsi="Arial" w:cs="Arial"/>
-          <w:sz w:val="36"/>
-          <w:szCs w:val="36"/>
-        </w:rPr>
-      </w:pPr>
-    </w:p>
-    <w:p>
-      <w:pPr>
-        <w:spacing w:after="0"/>
-        <w:jc w:val="both"/>
-        <w:rPr>
-          <w:rStyle w:val="Textoennegrita"/>
-          <w:rFonts w:ascii="Arial" w:hAnsi="Arial" w:cs="Arial"/>
-          <w:sz w:val="36"/>
-          <w:szCs w:val="36"/>
-        </w:rPr>
-      </w:pPr>
-    </w:p>
-    <w:p>
-      <w:pPr>
-        <w:spacing w:after="0"/>
-        <w:jc w:val="both"/>
-        <w:rPr>
-          <w:rStyle w:val="Textoennegrita"/>
-          <w:rFonts w:ascii="Arial" w:hAnsi="Arial" w:cs="Arial"/>
-          <w:sz w:val="36"/>
-          <w:szCs w:val="36"/>
-        </w:rPr>
-      </w:pPr>
-    </w:p>
-    <w:p>
-      <w:pPr>
-        <w:spacing w:after="0"/>
-        <w:jc w:val="both"/>
-        <w:rPr>
-          <w:rStyle w:val="Textoennegrita"/>
-          <w:rFonts w:ascii="Arial" w:hAnsi="Arial" w:cs="Arial"/>
-          <w:sz w:val="36"/>
-          <w:szCs w:val="36"/>
-        </w:rPr>
-      </w:pPr>
-    </w:p>
-    <w:p>
-      <w:pPr>
-        <w:spacing w:after="0"/>
-        <w:jc w:val="both"/>
-        <w:rPr>
-          <w:rStyle w:val="Textoennegrita"/>
-          <w:rFonts w:ascii="Arial" w:hAnsi="Arial" w:cs="Arial"/>
-          <w:sz w:val="36"/>
-          <w:szCs w:val="36"/>
-        </w:rPr>
-      </w:pPr>
-    </w:p>
-    <w:p>
-      <w:pPr>
-        <w:spacing w:after="0"/>
-        <w:jc w:val="both"/>
-        <w:rPr>
-          <w:rStyle w:val="Textoennegrita"/>
-          <w:rFonts w:ascii="Arial" w:hAnsi="Arial" w:cs="Arial"/>
-          <w:sz w:val="36"/>
-          <w:szCs w:val="36"/>
-        </w:rPr>
-      </w:pPr>
-    </w:p>
-    <w:p>
-      <w:pPr>
-        <w:spacing w:after="0"/>
-        <w:jc w:val="both"/>
-        <w:rPr>
-          <w:rStyle w:val="Textoennegrita"/>
-          <w:rFonts w:ascii="Arial" w:hAnsi="Arial" w:cs="Arial"/>
-          <w:sz w:val="36"/>
-          <w:szCs w:val="36"/>
-        </w:rPr>
-      </w:pPr>
-    </w:p>
-    <w:p>
-      <w:pPr>
-        <w:spacing w:after="0"/>
-        <w:jc w:val="both"/>
-        <w:rPr>
-          <w:rStyle w:val="Textoennegrita"/>
-          <w:rFonts w:ascii="Arial" w:hAnsi="Arial" w:cs="Arial"/>
-          <w:sz w:val="36"/>
-          <w:szCs w:val="36"/>
-        </w:rPr>
-      </w:pPr>
-    </w:p>
-    <w:p>
-      <w:pPr>
-        <w:spacing w:after="0"/>
-        <w:jc w:val="both"/>
-        <w:rPr>
-          <w:rStyle w:val="Textoennegrita"/>
-          <w:rFonts w:ascii="Arial" w:hAnsi="Arial" w:cs="Arial"/>
-          <w:sz w:val="36"/>
-          <w:szCs w:val="36"/>
-        </w:rPr>
-      </w:pPr>
+        <w:t>.</w:t>
+      </w:r>
     </w:p>
     <w:p>
       <w:pPr>
@@ -2847,7 +2693,7 @@
                     <pic:cNvPicPr/>
                   </pic:nvPicPr>
                   <pic:blipFill>
-                    <a:blip r:embed="rId8">
+                    <a:blip r:embed="rId9">
                       <a:extLst>
                         <a:ext uri="{28A0092B-C50C-407E-A947-70E740481C1C}">
                           <a14:useLocalDpi xmlns:a14="http://schemas.microsoft.com/office/drawing/2010/main" val="0"/>
@@ -3326,7 +3172,19 @@
                 <w:szCs w:val="20"/>
                 <w:lang w:eastAsia="es-CO"/>
               </w:rPr>
-              <w:t>$ 1</w:t>
+              <w:t xml:space="preserve">$ </w:t>
+            </w:r>
+            <w:r>
+              <w:rPr>
+                <w:rFonts w:ascii="Calibri" w:eastAsia="Times New Roman" w:hAnsi="Calibri" w:cs="Calibri"/>
+                <w:b/>
+                <w:bCs/>
+                <w:color w:val="FF0000"/>
+                <w:sz w:val="20"/>
+                <w:szCs w:val="20"/>
+                <w:lang w:eastAsia="es-CO"/>
+              </w:rPr>
+              <w:t>0.6</w:t>
             </w:r>
           </w:p>
         </w:tc>
@@ -3431,7 +3289,7 @@
                     <pic:cNvPicPr/>
                   </pic:nvPicPr>
                   <pic:blipFill>
-                    <a:blip r:embed="rId9">
+                    <a:blip r:embed="rId10">
                       <a:extLst>
                         <a:ext uri="{28A0092B-C50C-407E-A947-70E740481C1C}">
                           <a14:useLocalDpi xmlns:a14="http://schemas.microsoft.com/office/drawing/2010/main" val="0"/>
@@ -3511,7 +3369,7 @@
     </w:p>
     <w:tbl>
       <w:tblPr>
-        <w:tblpPr w:leftFromText="141" w:rightFromText="141" w:vertAnchor="page" w:horzAnchor="page" w:tblpX="4732" w:tblpY="10150"/>
+        <w:tblpPr w:leftFromText="141" w:rightFromText="141" w:vertAnchor="page" w:horzAnchor="page" w:tblpX="4732" w:tblpY="10784"/>
         <w:tblW w:w="4190" w:type="dxa"/>
         <w:tblLayout w:type="fixed"/>
         <w:tblCellMar>
@@ -4696,9 +4554,20 @@
         <w:t>: Proporciona recomendaciones sobre el rendimiento de las aplicaciones, ayudando a identificar cuellos de botella y optimizando el uso de los recursos.</w:t>
       </w:r>
     </w:p>
+    <w:p>
+      <w:pPr>
+        <w:pStyle w:val="Prrafodelista"/>
+        <w:rPr>
+          <w:rFonts w:ascii="Arial" w:eastAsia="Times New Roman" w:hAnsi="Arial" w:cs="Arial"/>
+          <w:sz w:val="24"/>
+          <w:szCs w:val="24"/>
+          <w:lang w:eastAsia="es-CO"/>
+        </w:rPr>
+      </w:pPr>
+    </w:p>
     <w:tbl>
       <w:tblPr>
-        <w:tblpPr w:leftFromText="141" w:rightFromText="141" w:vertAnchor="page" w:horzAnchor="page" w:tblpX="4543" w:tblpY="6841"/>
+        <w:tblpPr w:leftFromText="141" w:rightFromText="141" w:vertAnchor="page" w:horzAnchor="page" w:tblpX="4389" w:tblpY="8058"/>
         <w:tblW w:w="4785" w:type="dxa"/>
         <w:tblLayout w:type="fixed"/>
         <w:tblCellMar>
@@ -5310,17 +5179,6 @@
         </w:tc>
       </w:tr>
     </w:tbl>
-    <w:p>
-      <w:pPr>
-        <w:pStyle w:val="Prrafodelista"/>
-        <w:rPr>
-          <w:rFonts w:ascii="Arial" w:eastAsia="Times New Roman" w:hAnsi="Arial" w:cs="Arial"/>
-          <w:sz w:val="24"/>
-          <w:szCs w:val="24"/>
-          <w:lang w:eastAsia="es-CO"/>
-        </w:rPr>
-      </w:pPr>
-    </w:p>
     <w:p>
       <w:pPr>
         <w:pStyle w:val="Prrafodelista"/>
@@ -8942,12 +8800,12 @@
                 <w:rFonts w:ascii="Calibri" w:eastAsia="Times New Roman" w:hAnsi="Calibri" w:cs="Calibri"/>
                 <w:b/>
                 <w:bCs/>
-                <w:color w:val="FF0000"/>
-                <w:sz w:val="20"/>
-                <w:szCs w:val="20"/>
-                <w:lang w:eastAsia="es-CO"/>
-              </w:rPr>
-              <w:t>$ 1</w:t>
+                <w:color w:val="70AD47" w:themeColor="accent6"/>
+                <w:sz w:val="20"/>
+                <w:szCs w:val="20"/>
+                <w:lang w:eastAsia="es-CO"/>
+              </w:rPr>
+              <w:t>FREE TIER.</w:t>
             </w:r>
           </w:p>
         </w:tc>
@@ -11469,9 +11327,35 @@
         </w:rPr>
       </w:pPr>
     </w:p>
+    <w:p>
+      <w:pPr>
+        <w:spacing w:after="0"/>
+        <w:jc w:val="both"/>
+        <w:rPr>
+          <w:rStyle w:val="Textoennegrita"/>
+          <w:rFonts w:ascii="Arial" w:hAnsi="Arial" w:cs="Arial"/>
+          <w:sz w:val="32"/>
+          <w:szCs w:val="32"/>
+          <w:highlight w:val="yellow"/>
+        </w:rPr>
+      </w:pPr>
+    </w:p>
+    <w:p>
+      <w:pPr>
+        <w:spacing w:after="0"/>
+        <w:jc w:val="both"/>
+        <w:rPr>
+          <w:rStyle w:val="Textoennegrita"/>
+          <w:rFonts w:ascii="Arial" w:hAnsi="Arial" w:cs="Arial"/>
+          <w:sz w:val="32"/>
+          <w:szCs w:val="32"/>
+          <w:highlight w:val="yellow"/>
+        </w:rPr>
+      </w:pPr>
+    </w:p>
     <w:tbl>
       <w:tblPr>
-        <w:tblpPr w:leftFromText="141" w:rightFromText="141" w:vertAnchor="page" w:horzAnchor="page" w:tblpX="4458" w:tblpY="2658"/>
+        <w:tblpPr w:leftFromText="141" w:rightFromText="141" w:vertAnchor="page" w:horzAnchor="page" w:tblpX="4458" w:tblpY="3652"/>
         <w:tblW w:w="5495" w:type="dxa"/>
         <w:tblLayout w:type="fixed"/>
         <w:tblCellMar>
@@ -11876,32 +11760,6 @@
         <w:spacing w:after="0"/>
         <w:jc w:val="both"/>
         <w:rPr>
-          <w:rStyle w:val="Textoennegrita"/>
-          <w:rFonts w:ascii="Arial" w:hAnsi="Arial" w:cs="Arial"/>
-          <w:sz w:val="32"/>
-          <w:szCs w:val="32"/>
-          <w:highlight w:val="yellow"/>
-        </w:rPr>
-      </w:pPr>
-    </w:p>
-    <w:p>
-      <w:pPr>
-        <w:spacing w:after="0"/>
-        <w:jc w:val="both"/>
-        <w:rPr>
-          <w:rStyle w:val="Textoennegrita"/>
-          <w:rFonts w:ascii="Arial" w:hAnsi="Arial" w:cs="Arial"/>
-          <w:sz w:val="32"/>
-          <w:szCs w:val="32"/>
-          <w:highlight w:val="yellow"/>
-        </w:rPr>
-      </w:pPr>
-    </w:p>
-    <w:p>
-      <w:pPr>
-        <w:spacing w:after="0"/>
-        <w:jc w:val="both"/>
-        <w:rPr>
           <w:rFonts w:ascii="Arial" w:hAnsi="Arial" w:cs="Arial"/>
           <w:sz w:val="32"/>
           <w:szCs w:val="32"/>
@@ -11980,9 +11838,88 @@
         <w:t>Crear métricas personalizadas y alertas de seguridad.</w:t>
       </w:r>
     </w:p>
+    <w:p>
+      <w:pPr>
+        <w:rPr>
+          <w:rFonts w:ascii="Arial" w:hAnsi="Arial" w:cs="Arial"/>
+          <w:sz w:val="24"/>
+          <w:szCs w:val="24"/>
+        </w:rPr>
+      </w:pPr>
+    </w:p>
+    <w:p>
+      <w:pPr>
+        <w:pStyle w:val="Prrafodelista"/>
+        <w:numPr>
+          <w:ilvl w:val="0"/>
+          <w:numId w:val="10"/>
+        </w:numPr>
+        <w:spacing w:after="0"/>
+        <w:jc w:val="both"/>
+        <w:rPr>
+          <w:rFonts w:ascii="Arial" w:hAnsi="Arial" w:cs="Arial"/>
+          <w:b/>
+          <w:bCs/>
+          <w:sz w:val="24"/>
+          <w:szCs w:val="24"/>
+        </w:rPr>
+      </w:pPr>
+      <w:r>
+        <w:rPr>
+          <w:rFonts w:ascii="Arial" w:hAnsi="Arial" w:cs="Arial"/>
+          <w:b/>
+          <w:bCs/>
+          <w:sz w:val="24"/>
+          <w:szCs w:val="24"/>
+        </w:rPr>
+        <w:t xml:space="preserve">Lambda: </w:t>
+      </w:r>
+      <w:r>
+        <w:rPr>
+          <w:rFonts w:ascii="Arial" w:hAnsi="Arial" w:cs="Arial"/>
+          <w:sz w:val="24"/>
+          <w:szCs w:val="24"/>
+        </w:rPr>
+        <w:t>Lanzar el evento de seguridad</w:t>
+      </w:r>
+      <w:r>
+        <w:rPr>
+          <w:rFonts w:ascii="Arial" w:hAnsi="Arial" w:cs="Arial"/>
+          <w:sz w:val="24"/>
+          <w:szCs w:val="24"/>
+        </w:rPr>
+        <w:t>.</w:t>
+      </w:r>
+    </w:p>
+    <w:p>
+      <w:pPr>
+        <w:spacing w:after="0"/>
+        <w:jc w:val="both"/>
+        <w:rPr>
+          <w:rFonts w:ascii="Arial" w:hAnsi="Arial" w:cs="Arial"/>
+          <w:b/>
+          <w:bCs/>
+          <w:sz w:val="24"/>
+          <w:szCs w:val="24"/>
+        </w:rPr>
+      </w:pPr>
+    </w:p>
+    <w:p>
+      <w:pPr>
+        <w:spacing w:after="0"/>
+        <w:jc w:val="both"/>
+        <w:rPr>
+          <w:rFonts w:ascii="Arial" w:hAnsi="Arial" w:cs="Arial"/>
+          <w:b/>
+          <w:bCs/>
+          <w:sz w:val="24"/>
+          <w:szCs w:val="24"/>
+        </w:rPr>
+      </w:pPr>
+    </w:p>
     <w:tbl>
       <w:tblPr>
-        <w:tblpPr w:leftFromText="141" w:rightFromText="141" w:vertAnchor="text" w:horzAnchor="page" w:tblpX="6892" w:tblpY="168"/>
+        <w:tblpPr w:leftFromText="141" w:rightFromText="141" w:vertAnchor="text" w:horzAnchor="page" w:tblpX="7201" w:tblpY="193"/>
         <w:tblW w:w="4526" w:type="dxa"/>
         <w:tblCellMar>
           <w:left w:w="70" w:type="dxa"/>
@@ -12249,85 +12186,6 @@
         </w:tc>
       </w:tr>
     </w:tbl>
-    <w:p>
-      <w:pPr>
-        <w:rPr>
-          <w:rFonts w:ascii="Arial" w:hAnsi="Arial" w:cs="Arial"/>
-          <w:sz w:val="24"/>
-          <w:szCs w:val="24"/>
-        </w:rPr>
-      </w:pPr>
-    </w:p>
-    <w:p>
-      <w:pPr>
-        <w:pStyle w:val="Prrafodelista"/>
-        <w:numPr>
-          <w:ilvl w:val="0"/>
-          <w:numId w:val="10"/>
-        </w:numPr>
-        <w:spacing w:after="0"/>
-        <w:jc w:val="both"/>
-        <w:rPr>
-          <w:rFonts w:ascii="Arial" w:hAnsi="Arial" w:cs="Arial"/>
-          <w:b/>
-          <w:bCs/>
-          <w:sz w:val="24"/>
-          <w:szCs w:val="24"/>
-        </w:rPr>
-      </w:pPr>
-      <w:r>
-        <w:rPr>
-          <w:rFonts w:ascii="Arial" w:hAnsi="Arial" w:cs="Arial"/>
-          <w:b/>
-          <w:bCs/>
-          <w:sz w:val="24"/>
-          <w:szCs w:val="24"/>
-        </w:rPr>
-        <w:t xml:space="preserve">Lambda: </w:t>
-      </w:r>
-      <w:r>
-        <w:rPr>
-          <w:rFonts w:ascii="Arial" w:hAnsi="Arial" w:cs="Arial"/>
-          <w:sz w:val="24"/>
-          <w:szCs w:val="24"/>
-        </w:rPr>
-        <w:t>Lanzar el evento de seguridad</w:t>
-      </w:r>
-      <w:r>
-        <w:rPr>
-          <w:rFonts w:ascii="Arial" w:hAnsi="Arial" w:cs="Arial"/>
-          <w:sz w:val="24"/>
-          <w:szCs w:val="24"/>
-        </w:rPr>
-        <w:t>.</w:t>
-      </w:r>
-    </w:p>
-    <w:p>
-      <w:pPr>
-        <w:spacing w:after="0"/>
-        <w:jc w:val="both"/>
-        <w:rPr>
-          <w:rFonts w:ascii="Arial" w:hAnsi="Arial" w:cs="Arial"/>
-          <w:b/>
-          <w:bCs/>
-          <w:sz w:val="24"/>
-          <w:szCs w:val="24"/>
-        </w:rPr>
-      </w:pPr>
-    </w:p>
-    <w:p>
-      <w:pPr>
-        <w:spacing w:after="0"/>
-        <w:jc w:val="both"/>
-        <w:rPr>
-          <w:rFonts w:ascii="Arial" w:hAnsi="Arial" w:cs="Arial"/>
-          <w:b/>
-          <w:bCs/>
-          <w:sz w:val="24"/>
-          <w:szCs w:val="24"/>
-        </w:rPr>
-      </w:pPr>
-    </w:p>
     <w:p>
       <w:pPr>
         <w:pStyle w:val="Prrafodelista"/>
@@ -12998,7 +12856,7 @@
     </w:p>
     <w:tbl>
       <w:tblPr>
-        <w:tblpPr w:leftFromText="141" w:rightFromText="141" w:vertAnchor="page" w:horzAnchor="page" w:tblpX="4613" w:tblpY="9721"/>
+        <w:tblpPr w:leftFromText="141" w:rightFromText="141" w:vertAnchor="page" w:horzAnchor="page" w:tblpX="4749" w:tblpY="10801"/>
         <w:tblW w:w="4592" w:type="dxa"/>
         <w:tblLayout w:type="fixed"/>
         <w:tblCellMar>
@@ -13388,6 +13246,14 @@
           <w:sz w:val="24"/>
           <w:szCs w:val="24"/>
         </w:rPr>
+        <w:t xml:space="preserve">Contexto, sobre como </w:t>
+      </w:r>
+      <w:r>
+        <w:rPr>
+          <w:rFonts w:ascii="Arial" w:hAnsi="Arial" w:cs="Arial"/>
+          <w:sz w:val="24"/>
+          <w:szCs w:val="24"/>
+        </w:rPr>
         <w:t xml:space="preserve">Implementar políticas automatizadas contra ataques DDoS con </w:t>
       </w:r>
       <w:r>
@@ -13407,39 +13273,6 @@
         </w:rPr>
         <w:t>.</w:t>
       </w:r>
-    </w:p>
-    <w:p>
-      <w:pPr>
-        <w:spacing w:after="0"/>
-        <w:jc w:val="both"/>
-        <w:rPr>
-          <w:rFonts w:ascii="Arial" w:hAnsi="Arial" w:cs="Arial"/>
-          <w:sz w:val="24"/>
-          <w:szCs w:val="24"/>
-        </w:rPr>
-      </w:pPr>
-    </w:p>
-    <w:p>
-      <w:pPr>
-        <w:spacing w:after="0"/>
-        <w:jc w:val="both"/>
-        <w:rPr>
-          <w:rFonts w:ascii="Arial" w:hAnsi="Arial" w:cs="Arial"/>
-          <w:sz w:val="24"/>
-          <w:szCs w:val="24"/>
-        </w:rPr>
-      </w:pPr>
-    </w:p>
-    <w:p>
-      <w:pPr>
-        <w:spacing w:after="0"/>
-        <w:jc w:val="both"/>
-        <w:rPr>
-          <w:rFonts w:ascii="Arial" w:hAnsi="Arial" w:cs="Arial"/>
-          <w:sz w:val="24"/>
-          <w:szCs w:val="24"/>
-        </w:rPr>
-      </w:pPr>
     </w:p>
     <w:p>
       <w:pPr>
@@ -13504,6 +13337,7 @@
           <w:szCs w:val="32"/>
           <w:highlight w:val="yellow"/>
         </w:rPr>
+        <w:lastRenderedPageBreak/>
         <w:t>P</w:t>
       </w:r>
       <w:r>
@@ -15389,7 +15223,6 @@
           <w:szCs w:val="24"/>
           <w:highlight w:val="yellow"/>
         </w:rPr>
-        <w:lastRenderedPageBreak/>
         <w:t>Clase inconclusa, pausada y que genere dudas</w:t>
       </w:r>
       <w:r>
@@ -16091,8 +15924,8 @@
       </w:r>
     </w:p>
     <w:sectPr>
-      <w:headerReference w:type="default" r:id="rId10"/>
-      <w:footerReference w:type="default" r:id="rId11"/>
+      <w:headerReference w:type="default" r:id="rId11"/>
+      <w:footerReference w:type="default" r:id="rId12"/>
       <w:pgSz w:w="12240" w:h="15840"/>
       <w:pgMar w:top="1417" w:right="1701" w:bottom="1417" w:left="1701" w:header="708" w:footer="708" w:gutter="0"/>
       <w:cols w:space="708"/>

</xml_diff>